<commit_message>
Simulation and Homework 2 Report is completed
</commit_message>
<xml_diff>
--- a/EE464_2023_HW2_Team4 .docx
+++ b/EE464_2023_HW2_Team4 .docx
@@ -346,7 +346,31 @@
           <w:sz w:val="28"/>
           <w:szCs w:val="44"/>
         </w:rPr>
-        <w:t>Ekin Arda Çömez, Ahmet Bilgin</w:t>
+        <w:t>Ekin Arda Çömez</w:t>
+      </w:r>
+      <w:r>
+        <w:rPr>
+          <w:rFonts w:asciiTheme="majorHAnsi" w:hAnsiTheme="majorHAnsi" w:cstheme="majorHAnsi"/>
+          <w:sz w:val="28"/>
+          <w:szCs w:val="44"/>
+        </w:rPr>
+        <w:t xml:space="preserve"> 2374791</w:t>
+      </w:r>
+      <w:r>
+        <w:rPr>
+          <w:rFonts w:asciiTheme="majorHAnsi" w:hAnsiTheme="majorHAnsi" w:cstheme="majorHAnsi"/>
+          <w:sz w:val="28"/>
+          <w:szCs w:val="44"/>
+        </w:rPr>
+        <w:t>, Ahmet Bilgin</w:t>
+      </w:r>
+      <w:r>
+        <w:rPr>
+          <w:rFonts w:asciiTheme="majorHAnsi" w:hAnsiTheme="majorHAnsi" w:cstheme="majorHAnsi"/>
+          <w:sz w:val="28"/>
+          <w:szCs w:val="44"/>
+        </w:rPr>
+        <w:t xml:space="preserve"> 2231488</w:t>
       </w:r>
     </w:p>
     <w:p>
@@ -477,6 +501,7 @@
           <w:sz w:val="28"/>
           <w:szCs w:val="44"/>
         </w:rPr>
+        <w:lastRenderedPageBreak/>
         <w:t>Assistant: Og</w:t>
       </w:r>
       <w:r>
@@ -502,7 +527,6 @@
         <w:jc w:val="both"/>
       </w:pPr>
       <w:r>
-        <w:lastRenderedPageBreak/>
         <w:t>Introduction</w:t>
       </w:r>
     </w:p>
@@ -1672,7 +1696,6 @@
               <w:jc w:val="center"/>
             </w:pPr>
             <w:r>
-              <w:lastRenderedPageBreak/>
               <w:t>Forward</w:t>
             </w:r>
           </w:p>
@@ -2498,6 +2521,7 @@
           <w:rFonts w:eastAsiaTheme="minorEastAsia"/>
           <w:lang w:val="tr-TR"/>
         </w:rPr>
+        <w:lastRenderedPageBreak/>
         <w:t>Then,</w:t>
       </w:r>
     </w:p>
@@ -2516,7 +2540,6 @@
               <w:rFonts w:ascii="Cambria Math" w:eastAsiaTheme="minorEastAsia" w:hAnsi="Cambria Math"/>
               <w:lang w:val="tr-TR"/>
             </w:rPr>
-            <w:lastRenderedPageBreak/>
             <m:t>0.47≤D≤0.58</m:t>
           </m:r>
         </m:oMath>
@@ -6517,22 +6540,619 @@
           <w:numId w:val="4"/>
         </w:numPr>
         <w:jc w:val="both"/>
+      </w:pPr>
+      <w:r>
         <w:rPr>
           <w:noProof/>
         </w:rPr>
+        <w:t>Ideal Case Simulations</w:t>
+      </w:r>
+    </w:p>
+    <w:p>
+      <w:pPr>
+        <w:pStyle w:val="Balk2"/>
+        <w:ind w:left="426"/>
+        <w:jc w:val="both"/>
       </w:pPr>
       <w:r>
         <w:rPr>
           <w:noProof/>
         </w:rPr>
-        <w:t>A</w:t>
-      </w:r>
-    </w:p>
-    <w:p>
-      <w:pPr>
-        <w:ind w:left="720"/>
-        <w:jc w:val="both"/>
-      </w:pPr>
+        <w:drawing>
+          <wp:inline distT="0" distB="0" distL="0" distR="0" wp14:anchorId="36AA976C" wp14:editId="4E2E7BD3">
+            <wp:extent cx="5731510" cy="2729865"/>
+            <wp:effectExtent l="0" t="0" r="2540" b="0"/>
+            <wp:docPr id="1176120173" name="Resim 1" descr="metin, çizgi, öykü gelişim çizgisi; kumpas; grafiğini çıkarma, diyagram içeren bir resim&#10;&#10;Açıklama otomatik olarak oluşturuldu"/>
+            <wp:cNvGraphicFramePr>
+              <a:graphicFrameLocks xmlns:a="http://schemas.openxmlformats.org/drawingml/2006/main" noChangeAspect="1"/>
+            </wp:cNvGraphicFramePr>
+            <a:graphic xmlns:a="http://schemas.openxmlformats.org/drawingml/2006/main">
+              <a:graphicData uri="http://schemas.openxmlformats.org/drawingml/2006/picture">
+                <pic:pic xmlns:pic="http://schemas.openxmlformats.org/drawingml/2006/picture">
+                  <pic:nvPicPr>
+                    <pic:cNvPr id="1176120173" name="Resim 1" descr="metin, çizgi, öykü gelişim çizgisi; kumpas; grafiğini çıkarma, diyagram içeren bir resim&#10;&#10;Açıklama otomatik olarak oluşturuldu"/>
+                    <pic:cNvPicPr/>
+                  </pic:nvPicPr>
+                  <pic:blipFill>
+                    <a:blip r:embed="rId11"/>
+                    <a:stretch>
+                      <a:fillRect/>
+                    </a:stretch>
+                  </pic:blipFill>
+                  <pic:spPr>
+                    <a:xfrm>
+                      <a:off x="0" y="0"/>
+                      <a:ext cx="5731510" cy="2729865"/>
+                    </a:xfrm>
+                    <a:prstGeom prst="rect">
+                      <a:avLst/>
+                    </a:prstGeom>
+                  </pic:spPr>
+                </pic:pic>
+              </a:graphicData>
+            </a:graphic>
+          </wp:inline>
+        </w:drawing>
+      </w:r>
+    </w:p>
+    <w:p>
+      <w:pPr>
+        <w:pStyle w:val="ResimYazs"/>
+        <w:jc w:val="both"/>
+      </w:pPr>
+      <w:r>
+        <w:t xml:space="preserve">Figure </w:t>
+      </w:r>
+      <w:fldSimple w:instr=" SEQ Figure \* ARABIC ">
+        <w:r>
+          <w:rPr>
+            <w:noProof/>
+          </w:rPr>
+          <w:t>1</w:t>
+        </w:r>
+      </w:fldSimple>
+      <w:r>
+        <w:t>: Output Voltage vs Time Graph</w:t>
+      </w:r>
+      <w:r>
+        <w:t xml:space="preserve"> For Vin = 12 V</w:t>
+      </w:r>
+    </w:p>
+    <w:p>
+      <w:r>
+        <w:t>The average output voltage is 48.64 V and the ripple voltage is 1.23. Therefore,</w:t>
+      </w:r>
+    </w:p>
+    <w:p>
+      <m:oMathPara>
+        <m:oMath>
+          <m:f>
+            <m:fPr>
+              <m:ctrlPr>
+                <w:rPr>
+                  <w:rFonts w:ascii="Cambria Math" w:hAnsi="Cambria Math"/>
+                  <w:i/>
+                </w:rPr>
+              </m:ctrlPr>
+            </m:fPr>
+            <m:num>
+              <m:r>
+                <w:rPr>
+                  <w:rFonts w:ascii="Cambria Math" w:hAnsi="Cambria Math"/>
+                </w:rPr>
+                <m:t>∆Vo</m:t>
+              </m:r>
+            </m:num>
+            <m:den>
+              <m:r>
+                <w:rPr>
+                  <w:rFonts w:ascii="Cambria Math" w:hAnsi="Cambria Math"/>
+                </w:rPr>
+                <m:t>Vo</m:t>
+              </m:r>
+            </m:den>
+          </m:f>
+          <m:r>
+            <w:rPr>
+              <w:rFonts w:ascii="Cambria Math" w:hAnsi="Cambria Math"/>
+            </w:rPr>
+            <m:t>=</m:t>
+          </m:r>
+          <m:f>
+            <m:fPr>
+              <m:ctrlPr>
+                <w:rPr>
+                  <w:rFonts w:ascii="Cambria Math" w:hAnsi="Cambria Math"/>
+                  <w:i/>
+                </w:rPr>
+              </m:ctrlPr>
+            </m:fPr>
+            <m:num>
+              <m:r>
+                <w:rPr>
+                  <w:rFonts w:ascii="Cambria Math" w:hAnsi="Cambria Math"/>
+                </w:rPr>
+                <m:t>1.23</m:t>
+              </m:r>
+            </m:num>
+            <m:den>
+              <m:r>
+                <w:rPr>
+                  <w:rFonts w:ascii="Cambria Math" w:hAnsi="Cambria Math"/>
+                </w:rPr>
+                <m:t>48</m:t>
+              </m:r>
+            </m:den>
+          </m:f>
+          <m:r>
+            <w:rPr>
+              <w:rFonts w:ascii="Cambria Math" w:hAnsi="Cambria Math"/>
+            </w:rPr>
+            <m:t>*100=2.5%</m:t>
+          </m:r>
+        </m:oMath>
+      </m:oMathPara>
+    </w:p>
+    <w:p>
+      <w:r>
+        <w:t>Which is lower than specification.</w:t>
+      </w:r>
+    </w:p>
+    <w:p>
+      <w:pPr>
+        <w:keepNext/>
+      </w:pPr>
+      <w:r>
+        <w:drawing>
+          <wp:inline distT="0" distB="0" distL="0" distR="0" wp14:anchorId="2BF97205" wp14:editId="5F85035B">
+            <wp:extent cx="5731510" cy="2729865"/>
+            <wp:effectExtent l="0" t="0" r="2540" b="0"/>
+            <wp:docPr id="734293915" name="Resim 1" descr="metin, çizgi, öykü gelişim çizgisi; kumpas; grafiğini çıkarma, diyagram içeren bir resim&#10;&#10;Açıklama otomatik olarak oluşturuldu"/>
+            <wp:cNvGraphicFramePr>
+              <a:graphicFrameLocks xmlns:a="http://schemas.openxmlformats.org/drawingml/2006/main" noChangeAspect="1"/>
+            </wp:cNvGraphicFramePr>
+            <a:graphic xmlns:a="http://schemas.openxmlformats.org/drawingml/2006/main">
+              <a:graphicData uri="http://schemas.openxmlformats.org/drawingml/2006/picture">
+                <pic:pic xmlns:pic="http://schemas.openxmlformats.org/drawingml/2006/picture">
+                  <pic:nvPicPr>
+                    <pic:cNvPr id="734293915" name="Resim 1" descr="metin, çizgi, öykü gelişim çizgisi; kumpas; grafiğini çıkarma, diyagram içeren bir resim&#10;&#10;Açıklama otomatik olarak oluşturuldu"/>
+                    <pic:cNvPicPr/>
+                  </pic:nvPicPr>
+                  <pic:blipFill>
+                    <a:blip r:embed="rId12"/>
+                    <a:stretch>
+                      <a:fillRect/>
+                    </a:stretch>
+                  </pic:blipFill>
+                  <pic:spPr>
+                    <a:xfrm>
+                      <a:off x="0" y="0"/>
+                      <a:ext cx="5731510" cy="2729865"/>
+                    </a:xfrm>
+                    <a:prstGeom prst="rect">
+                      <a:avLst/>
+                    </a:prstGeom>
+                  </pic:spPr>
+                </pic:pic>
+              </a:graphicData>
+            </a:graphic>
+          </wp:inline>
+        </w:drawing>
+      </w:r>
+    </w:p>
+    <w:p>
+      <w:pPr>
+        <w:pStyle w:val="ResimYazs"/>
+      </w:pPr>
+      <w:r>
+        <w:t xml:space="preserve">Figure </w:t>
+      </w:r>
+      <w:fldSimple w:instr=" SEQ Figure \* ARABIC ">
+        <w:r>
+          <w:rPr>
+            <w:noProof/>
+          </w:rPr>
+          <w:t>2</w:t>
+        </w:r>
+      </w:fldSimple>
+      <w:r>
+        <w:t>: Output Current vs Time Graph For Vin = 12 V</w:t>
+      </w:r>
+    </w:p>
+    <w:p>
+      <w:r>
+        <w:t>The average output current is 1.01 A according to simulation.</w:t>
+      </w:r>
+    </w:p>
+    <w:p>
+      <w:pPr>
+        <w:keepNext/>
+      </w:pPr>
+      <w:r>
+        <w:lastRenderedPageBreak/>
+        <w:drawing>
+          <wp:inline distT="0" distB="0" distL="0" distR="0" wp14:anchorId="22CFC525" wp14:editId="242B41D8">
+            <wp:extent cx="5731510" cy="2729865"/>
+            <wp:effectExtent l="0" t="0" r="2540" b="0"/>
+            <wp:docPr id="1054076250" name="Resim 1" descr="metin, çizgi, öykü gelişim çizgisi; kumpas; grafiğini çıkarma, diyagram içeren bir resim&#10;&#10;Açıklama otomatik olarak oluşturuldu"/>
+            <wp:cNvGraphicFramePr>
+              <a:graphicFrameLocks xmlns:a="http://schemas.openxmlformats.org/drawingml/2006/main" noChangeAspect="1"/>
+            </wp:cNvGraphicFramePr>
+            <a:graphic xmlns:a="http://schemas.openxmlformats.org/drawingml/2006/main">
+              <a:graphicData uri="http://schemas.openxmlformats.org/drawingml/2006/picture">
+                <pic:pic xmlns:pic="http://schemas.openxmlformats.org/drawingml/2006/picture">
+                  <pic:nvPicPr>
+                    <pic:cNvPr id="1054076250" name="Resim 1" descr="metin, çizgi, öykü gelişim çizgisi; kumpas; grafiğini çıkarma, diyagram içeren bir resim&#10;&#10;Açıklama otomatik olarak oluşturuldu"/>
+                    <pic:cNvPicPr/>
+                  </pic:nvPicPr>
+                  <pic:blipFill>
+                    <a:blip r:embed="rId13"/>
+                    <a:stretch>
+                      <a:fillRect/>
+                    </a:stretch>
+                  </pic:blipFill>
+                  <pic:spPr>
+                    <a:xfrm>
+                      <a:off x="0" y="0"/>
+                      <a:ext cx="5731510" cy="2729865"/>
+                    </a:xfrm>
+                    <a:prstGeom prst="rect">
+                      <a:avLst/>
+                    </a:prstGeom>
+                  </pic:spPr>
+                </pic:pic>
+              </a:graphicData>
+            </a:graphic>
+          </wp:inline>
+        </w:drawing>
+      </w:r>
+    </w:p>
+    <w:p>
+      <w:pPr>
+        <w:pStyle w:val="ResimYazs"/>
+      </w:pPr>
+      <w:r>
+        <w:t xml:space="preserve">Figure </w:t>
+      </w:r>
+      <w:fldSimple w:instr=" SEQ Figure \* ARABIC ">
+        <w:r>
+          <w:rPr>
+            <w:noProof/>
+          </w:rPr>
+          <w:t>3</w:t>
+        </w:r>
+      </w:fldSimple>
+      <w:r>
+        <w:t>: Input Current vs Time Graph For Vin = 12 V</w:t>
+      </w:r>
+    </w:p>
+    <w:p>
+      <w:r>
+        <w:t>The maximum input current is around 8.79 A which is similar to theoretical result.</w:t>
+      </w:r>
+    </w:p>
+    <w:p>
+      <w:pPr>
+        <w:keepNext/>
+      </w:pPr>
+      <w:r>
+        <w:drawing>
+          <wp:inline distT="0" distB="0" distL="0" distR="0" wp14:anchorId="29DABC9F" wp14:editId="2BF33D2C">
+            <wp:extent cx="5999487" cy="2857500"/>
+            <wp:effectExtent l="0" t="0" r="1270" b="0"/>
+            <wp:docPr id="2020232871" name="Resim 1" descr="metin, çizgi, öykü gelişim çizgisi; kumpas; grafiğini çıkarma, yazı tipi içeren bir resim&#10;&#10;Açıklama otomatik olarak oluşturuldu"/>
+            <wp:cNvGraphicFramePr>
+              <a:graphicFrameLocks xmlns:a="http://schemas.openxmlformats.org/drawingml/2006/main" noChangeAspect="1"/>
+            </wp:cNvGraphicFramePr>
+            <a:graphic xmlns:a="http://schemas.openxmlformats.org/drawingml/2006/main">
+              <a:graphicData uri="http://schemas.openxmlformats.org/drawingml/2006/picture">
+                <pic:pic xmlns:pic="http://schemas.openxmlformats.org/drawingml/2006/picture">
+                  <pic:nvPicPr>
+                    <pic:cNvPr id="2020232871" name="Resim 1" descr="metin, çizgi, öykü gelişim çizgisi; kumpas; grafiğini çıkarma, yazı tipi içeren bir resim&#10;&#10;Açıklama otomatik olarak oluşturuldu"/>
+                    <pic:cNvPicPr/>
+                  </pic:nvPicPr>
+                  <pic:blipFill>
+                    <a:blip r:embed="rId14"/>
+                    <a:stretch>
+                      <a:fillRect/>
+                    </a:stretch>
+                  </pic:blipFill>
+                  <pic:spPr>
+                    <a:xfrm>
+                      <a:off x="0" y="0"/>
+                      <a:ext cx="5999494" cy="2857503"/>
+                    </a:xfrm>
+                    <a:prstGeom prst="rect">
+                      <a:avLst/>
+                    </a:prstGeom>
+                  </pic:spPr>
+                </pic:pic>
+              </a:graphicData>
+            </a:graphic>
+          </wp:inline>
+        </w:drawing>
+      </w:r>
+    </w:p>
+    <w:p>
+      <w:pPr>
+        <w:pStyle w:val="ResimYazs"/>
+      </w:pPr>
+      <w:r>
+        <w:t xml:space="preserve">Figure </w:t>
+      </w:r>
+      <w:fldSimple w:instr=" SEQ Figure \* ARABIC ">
+        <w:r>
+          <w:rPr>
+            <w:noProof/>
+          </w:rPr>
+          <w:t>4</w:t>
+        </w:r>
+      </w:fldSimple>
+      <w:r>
+        <w:t>: Output Voltage vs Time Graph For Vin= 18 V</w:t>
+      </w:r>
+    </w:p>
+    <w:p>
+      <w:r>
+        <w:t>The average output voltage is 4</w:t>
+      </w:r>
+      <w:r>
+        <w:t xml:space="preserve">7.84 </w:t>
+      </w:r>
+      <w:r>
+        <w:t>V and the ripple voltage is 1.</w:t>
+      </w:r>
+      <w:r>
+        <w:t>0</w:t>
+      </w:r>
+      <w:r>
+        <w:t>3. Therefore,</w:t>
+      </w:r>
+    </w:p>
+    <w:p>
+      <m:oMathPara>
+        <m:oMath>
+          <m:f>
+            <m:fPr>
+              <m:ctrlPr>
+                <w:rPr>
+                  <w:rFonts w:ascii="Cambria Math" w:hAnsi="Cambria Math"/>
+                  <w:i/>
+                </w:rPr>
+              </m:ctrlPr>
+            </m:fPr>
+            <m:num>
+              <m:r>
+                <w:rPr>
+                  <w:rFonts w:ascii="Cambria Math" w:hAnsi="Cambria Math"/>
+                </w:rPr>
+                <m:t>∆Vo</m:t>
+              </m:r>
+            </m:num>
+            <m:den>
+              <m:r>
+                <w:rPr>
+                  <w:rFonts w:ascii="Cambria Math" w:hAnsi="Cambria Math"/>
+                </w:rPr>
+                <m:t>Vo</m:t>
+              </m:r>
+            </m:den>
+          </m:f>
+          <m:r>
+            <w:rPr>
+              <w:rFonts w:ascii="Cambria Math" w:hAnsi="Cambria Math"/>
+            </w:rPr>
+            <m:t>=</m:t>
+          </m:r>
+          <m:f>
+            <m:fPr>
+              <m:ctrlPr>
+                <w:rPr>
+                  <w:rFonts w:ascii="Cambria Math" w:hAnsi="Cambria Math"/>
+                  <w:i/>
+                </w:rPr>
+              </m:ctrlPr>
+            </m:fPr>
+            <m:num>
+              <m:r>
+                <w:rPr>
+                  <w:rFonts w:ascii="Cambria Math" w:hAnsi="Cambria Math"/>
+                </w:rPr>
+                <m:t>1.</m:t>
+              </m:r>
+              <m:r>
+                <w:rPr>
+                  <w:rFonts w:ascii="Cambria Math" w:hAnsi="Cambria Math"/>
+                </w:rPr>
+                <m:t>0</m:t>
+              </m:r>
+              <m:r>
+                <w:rPr>
+                  <w:rFonts w:ascii="Cambria Math" w:hAnsi="Cambria Math"/>
+                </w:rPr>
+                <m:t>3</m:t>
+              </m:r>
+            </m:num>
+            <m:den>
+              <m:r>
+                <w:rPr>
+                  <w:rFonts w:ascii="Cambria Math" w:hAnsi="Cambria Math"/>
+                </w:rPr>
+                <m:t>4</m:t>
+              </m:r>
+              <m:r>
+                <w:rPr>
+                  <w:rFonts w:ascii="Cambria Math" w:hAnsi="Cambria Math"/>
+                </w:rPr>
+                <m:t>7.84</m:t>
+              </m:r>
+            </m:den>
+          </m:f>
+          <m:r>
+            <w:rPr>
+              <w:rFonts w:ascii="Cambria Math" w:hAnsi="Cambria Math"/>
+            </w:rPr>
+            <m:t>*100=2.</m:t>
+          </m:r>
+          <m:r>
+            <w:rPr>
+              <w:rFonts w:ascii="Cambria Math" w:hAnsi="Cambria Math"/>
+            </w:rPr>
+            <m:t>1</m:t>
+          </m:r>
+          <m:r>
+            <w:rPr>
+              <w:rFonts w:ascii="Cambria Math" w:hAnsi="Cambria Math"/>
+            </w:rPr>
+            <m:t>5%</m:t>
+          </m:r>
+        </m:oMath>
+      </m:oMathPara>
+    </w:p>
+    <w:p>
+      <w:pPr>
+        <w:keepNext/>
+      </w:pPr>
+      <w:r>
+        <w:lastRenderedPageBreak/>
+        <w:drawing>
+          <wp:inline distT="0" distB="0" distL="0" distR="0" wp14:anchorId="3CE881D8" wp14:editId="75983261">
+            <wp:extent cx="5731510" cy="2729865"/>
+            <wp:effectExtent l="0" t="0" r="2540" b="0"/>
+            <wp:docPr id="646497578" name="Resim 1" descr="çizgi, öykü gelişim çizgisi; kumpas; grafiğini çıkarma, diyagram, yazı tipi içeren bir resim&#10;&#10;Açıklama otomatik olarak oluşturuldu"/>
+            <wp:cNvGraphicFramePr>
+              <a:graphicFrameLocks xmlns:a="http://schemas.openxmlformats.org/drawingml/2006/main" noChangeAspect="1"/>
+            </wp:cNvGraphicFramePr>
+            <a:graphic xmlns:a="http://schemas.openxmlformats.org/drawingml/2006/main">
+              <a:graphicData uri="http://schemas.openxmlformats.org/drawingml/2006/picture">
+                <pic:pic xmlns:pic="http://schemas.openxmlformats.org/drawingml/2006/picture">
+                  <pic:nvPicPr>
+                    <pic:cNvPr id="646497578" name="Resim 1" descr="çizgi, öykü gelişim çizgisi; kumpas; grafiğini çıkarma, diyagram, yazı tipi içeren bir resim&#10;&#10;Açıklama otomatik olarak oluşturuldu"/>
+                    <pic:cNvPicPr/>
+                  </pic:nvPicPr>
+                  <pic:blipFill>
+                    <a:blip r:embed="rId15"/>
+                    <a:stretch>
+                      <a:fillRect/>
+                    </a:stretch>
+                  </pic:blipFill>
+                  <pic:spPr>
+                    <a:xfrm>
+                      <a:off x="0" y="0"/>
+                      <a:ext cx="5731510" cy="2729865"/>
+                    </a:xfrm>
+                    <a:prstGeom prst="rect">
+                      <a:avLst/>
+                    </a:prstGeom>
+                  </pic:spPr>
+                </pic:pic>
+              </a:graphicData>
+            </a:graphic>
+          </wp:inline>
+        </w:drawing>
+      </w:r>
+    </w:p>
+    <w:p>
+      <w:pPr>
+        <w:pStyle w:val="ResimYazs"/>
+      </w:pPr>
+      <w:r>
+        <w:t xml:space="preserve">Figure </w:t>
+      </w:r>
+      <w:fldSimple w:instr=" SEQ Figure \* ARABIC ">
+        <w:r>
+          <w:rPr>
+            <w:noProof/>
+          </w:rPr>
+          <w:t>5</w:t>
+        </w:r>
+      </w:fldSimple>
+      <w:r>
+        <w:t>: Output Current vs Time Graph For Vin = 18 V</w:t>
+      </w:r>
+    </w:p>
+    <w:p>
+      <w:r>
+        <w:t xml:space="preserve">The average output current is </w:t>
+      </w:r>
+      <w:r>
+        <w:t>0.996</w:t>
+      </w:r>
+      <w:r>
+        <w:t xml:space="preserve"> A according to simulation.</w:t>
+      </w:r>
+    </w:p>
+    <w:p>
+      <w:pPr>
+        <w:keepNext/>
+      </w:pPr>
+      <w:r>
+        <w:drawing>
+          <wp:inline distT="0" distB="0" distL="0" distR="0" wp14:anchorId="3A898D21" wp14:editId="6B8CCBFA">
+            <wp:extent cx="5731510" cy="2729865"/>
+            <wp:effectExtent l="0" t="0" r="2540" b="0"/>
+            <wp:docPr id="1205538915" name="Resim 1" descr="metin, çizgi, öykü gelişim çizgisi; kumpas; grafiğini çıkarma, diyagram içeren bir resim&#10;&#10;Açıklama otomatik olarak oluşturuldu"/>
+            <wp:cNvGraphicFramePr>
+              <a:graphicFrameLocks xmlns:a="http://schemas.openxmlformats.org/drawingml/2006/main" noChangeAspect="1"/>
+            </wp:cNvGraphicFramePr>
+            <a:graphic xmlns:a="http://schemas.openxmlformats.org/drawingml/2006/main">
+              <a:graphicData uri="http://schemas.openxmlformats.org/drawingml/2006/picture">
+                <pic:pic xmlns:pic="http://schemas.openxmlformats.org/drawingml/2006/picture">
+                  <pic:nvPicPr>
+                    <pic:cNvPr id="1205538915" name="Resim 1" descr="metin, çizgi, öykü gelişim çizgisi; kumpas; grafiğini çıkarma, diyagram içeren bir resim&#10;&#10;Açıklama otomatik olarak oluşturuldu"/>
+                    <pic:cNvPicPr/>
+                  </pic:nvPicPr>
+                  <pic:blipFill>
+                    <a:blip r:embed="rId16"/>
+                    <a:stretch>
+                      <a:fillRect/>
+                    </a:stretch>
+                  </pic:blipFill>
+                  <pic:spPr>
+                    <a:xfrm>
+                      <a:off x="0" y="0"/>
+                      <a:ext cx="5731510" cy="2729865"/>
+                    </a:xfrm>
+                    <a:prstGeom prst="rect">
+                      <a:avLst/>
+                    </a:prstGeom>
+                  </pic:spPr>
+                </pic:pic>
+              </a:graphicData>
+            </a:graphic>
+          </wp:inline>
+        </w:drawing>
+      </w:r>
+    </w:p>
+    <w:p>
+      <w:pPr>
+        <w:pStyle w:val="ResimYazs"/>
+      </w:pPr>
+      <w:r>
+        <w:t xml:space="preserve">Figure </w:t>
+      </w:r>
+      <w:fldSimple w:instr=" SEQ Figure \* ARABIC ">
+        <w:r>
+          <w:rPr>
+            <w:noProof/>
+          </w:rPr>
+          <w:t>6</w:t>
+        </w:r>
+      </w:fldSimple>
+      <w:r>
+        <w:t>: Input Current vs Time Graph For Vin = 18V</w:t>
+      </w:r>
+    </w:p>
+    <w:p>
+      <w:r>
+        <w:t xml:space="preserve">The maximum input current is around </w:t>
+      </w:r>
+      <w:r>
+        <w:t>7.63</w:t>
+      </w:r>
+      <w:r>
+        <w:t xml:space="preserve"> A.</w:t>
+      </w:r>
     </w:p>
     <w:p>
       <w:pPr>
@@ -6554,6 +7174,767 @@
       </w:r>
     </w:p>
     <w:p>
+      <w:r>
+        <w:t xml:space="preserve">Lm = </w:t>
+      </w:r>
+      <m:oMath>
+        <m:sSup>
+          <m:sSupPr>
+            <m:ctrlPr>
+              <w:rPr>
+                <w:rFonts w:ascii="Cambria Math" w:hAnsi="Cambria Math"/>
+                <w:i/>
+              </w:rPr>
+            </m:ctrlPr>
+          </m:sSupPr>
+          <m:e>
+            <m:r>
+              <w:rPr>
+                <w:rFonts w:ascii="Cambria Math" w:hAnsi="Cambria Math"/>
+              </w:rPr>
+              <m:t>16</m:t>
+            </m:r>
+          </m:e>
+          <m:sup>
+            <m:r>
+              <w:rPr>
+                <w:rFonts w:ascii="Cambria Math" w:hAnsi="Cambria Math"/>
+              </w:rPr>
+              <m:t>2</m:t>
+            </m:r>
+          </m:sup>
+        </m:sSup>
+        <m:r>
+          <w:rPr>
+            <w:rFonts w:ascii="Cambria Math" w:hAnsi="Cambria Math"/>
+          </w:rPr>
+          <m:t>*252.26=64.58 uH</m:t>
+        </m:r>
+      </m:oMath>
+    </w:p>
+    <w:p>
+      <w:pPr>
+        <w:jc w:val="both"/>
+        <w:rPr>
+          <w:rFonts w:eastAsiaTheme="minorEastAsia"/>
+          <w:lang w:val="tr-TR"/>
+        </w:rPr>
+      </w:pPr>
+      <m:oMathPara>
+        <m:oMath>
+          <m:r>
+            <w:rPr>
+              <w:rFonts w:ascii="Cambria Math" w:eastAsiaTheme="minorEastAsia" w:hAnsi="Cambria Math"/>
+              <w:lang w:val="tr-TR"/>
+            </w:rPr>
+            <m:t>∆Im=</m:t>
+          </m:r>
+          <m:f>
+            <m:fPr>
+              <m:ctrlPr>
+                <w:rPr>
+                  <w:rFonts w:ascii="Cambria Math" w:eastAsiaTheme="minorEastAsia" w:hAnsi="Cambria Math"/>
+                  <w:i/>
+                  <w:lang w:val="tr-TR"/>
+                </w:rPr>
+              </m:ctrlPr>
+            </m:fPr>
+            <m:num>
+              <m:r>
+                <w:rPr>
+                  <w:rFonts w:ascii="Cambria Math" w:eastAsiaTheme="minorEastAsia" w:hAnsi="Cambria Math"/>
+                  <w:lang w:val="tr-TR"/>
+                </w:rPr>
+                <m:t>Vin*D</m:t>
+              </m:r>
+            </m:num>
+            <m:den>
+              <m:r>
+                <w:rPr>
+                  <w:rFonts w:ascii="Cambria Math" w:eastAsiaTheme="minorEastAsia" w:hAnsi="Cambria Math"/>
+                  <w:lang w:val="tr-TR"/>
+                </w:rPr>
+                <m:t>Lm*f</m:t>
+              </m:r>
+            </m:den>
+          </m:f>
+        </m:oMath>
+      </m:oMathPara>
+    </w:p>
+    <w:p/>
+    <w:p>
+      <w:r>
+        <w:t>Vin =12 V</w:t>
+      </w:r>
+    </w:p>
+    <w:p>
+      <w:pPr>
+        <w:jc w:val="both"/>
+        <w:rPr>
+          <w:rFonts w:eastAsiaTheme="minorEastAsia"/>
+          <w:lang w:val="tr-TR"/>
+        </w:rPr>
+      </w:pPr>
+      <m:oMathPara>
+        <m:oMath>
+          <m:r>
+            <w:rPr>
+              <w:rFonts w:ascii="Cambria Math" w:eastAsiaTheme="minorEastAsia" w:hAnsi="Cambria Math"/>
+              <w:lang w:val="tr-TR"/>
+            </w:rPr>
+            <m:t>∆Im=</m:t>
+          </m:r>
+          <m:f>
+            <m:fPr>
+              <m:ctrlPr>
+                <w:rPr>
+                  <w:rFonts w:ascii="Cambria Math" w:eastAsiaTheme="minorEastAsia" w:hAnsi="Cambria Math"/>
+                  <w:i/>
+                  <w:lang w:val="tr-TR"/>
+                </w:rPr>
+              </m:ctrlPr>
+            </m:fPr>
+            <m:num>
+              <m:r>
+                <w:rPr>
+                  <w:rFonts w:ascii="Cambria Math" w:eastAsiaTheme="minorEastAsia" w:hAnsi="Cambria Math"/>
+                  <w:lang w:val="tr-TR"/>
+                </w:rPr>
+                <m:t>12</m:t>
+              </m:r>
+              <m:r>
+                <w:rPr>
+                  <w:rFonts w:ascii="Cambria Math" w:eastAsiaTheme="minorEastAsia" w:hAnsi="Cambria Math"/>
+                  <w:lang w:val="tr-TR"/>
+                </w:rPr>
+                <m:t>*</m:t>
+              </m:r>
+              <m:r>
+                <w:rPr>
+                  <w:rFonts w:ascii="Cambria Math" w:eastAsiaTheme="minorEastAsia" w:hAnsi="Cambria Math"/>
+                  <w:lang w:val="tr-TR"/>
+                </w:rPr>
+                <m:t>0.5714</m:t>
+              </m:r>
+            </m:num>
+            <m:den>
+              <m:r>
+                <w:rPr>
+                  <w:rFonts w:ascii="Cambria Math" w:eastAsiaTheme="minorEastAsia" w:hAnsi="Cambria Math"/>
+                  <w:lang w:val="tr-TR"/>
+                </w:rPr>
+                <m:t>64.58*</m:t>
+              </m:r>
+              <m:sSup>
+                <m:sSupPr>
+                  <m:ctrlPr>
+                    <w:rPr>
+                      <w:rFonts w:ascii="Cambria Math" w:eastAsiaTheme="minorEastAsia" w:hAnsi="Cambria Math"/>
+                      <w:i/>
+                      <w:lang w:val="tr-TR"/>
+                    </w:rPr>
+                  </m:ctrlPr>
+                </m:sSupPr>
+                <m:e>
+                  <m:r>
+                    <w:rPr>
+                      <w:rFonts w:ascii="Cambria Math" w:eastAsiaTheme="minorEastAsia" w:hAnsi="Cambria Math"/>
+                      <w:lang w:val="tr-TR"/>
+                    </w:rPr>
+                    <m:t>10</m:t>
+                  </m:r>
+                </m:e>
+                <m:sup>
+                  <m:r>
+                    <w:rPr>
+                      <w:rFonts w:ascii="Cambria Math" w:eastAsiaTheme="minorEastAsia" w:hAnsi="Cambria Math"/>
+                      <w:lang w:val="tr-TR"/>
+                    </w:rPr>
+                    <m:t>-6</m:t>
+                  </m:r>
+                </m:sup>
+              </m:sSup>
+              <m:r>
+                <w:rPr>
+                  <w:rFonts w:ascii="Cambria Math" w:eastAsiaTheme="minorEastAsia" w:hAnsi="Cambria Math"/>
+                  <w:lang w:val="tr-TR"/>
+                </w:rPr>
+                <m:t>*50*</m:t>
+              </m:r>
+              <m:sSup>
+                <m:sSupPr>
+                  <m:ctrlPr>
+                    <w:rPr>
+                      <w:rFonts w:ascii="Cambria Math" w:eastAsiaTheme="minorEastAsia" w:hAnsi="Cambria Math"/>
+                      <w:i/>
+                      <w:lang w:val="tr-TR"/>
+                    </w:rPr>
+                  </m:ctrlPr>
+                </m:sSupPr>
+                <m:e>
+                  <m:r>
+                    <w:rPr>
+                      <w:rFonts w:ascii="Cambria Math" w:eastAsiaTheme="minorEastAsia" w:hAnsi="Cambria Math"/>
+                      <w:lang w:val="tr-TR"/>
+                    </w:rPr>
+                    <m:t>10</m:t>
+                  </m:r>
+                </m:e>
+                <m:sup>
+                  <m:r>
+                    <w:rPr>
+                      <w:rFonts w:ascii="Cambria Math" w:eastAsiaTheme="minorEastAsia" w:hAnsi="Cambria Math"/>
+                      <w:lang w:val="tr-TR"/>
+                    </w:rPr>
+                    <m:t>3</m:t>
+                  </m:r>
+                </m:sup>
+              </m:sSup>
+            </m:den>
+          </m:f>
+          <m:r>
+            <w:rPr>
+              <w:rFonts w:ascii="Cambria Math" w:eastAsiaTheme="minorEastAsia" w:hAnsi="Cambria Math"/>
+              <w:lang w:val="tr-TR"/>
+            </w:rPr>
+            <m:t>=2.12 A</m:t>
+          </m:r>
+        </m:oMath>
+      </m:oMathPara>
+    </w:p>
+    <w:p>
+      <w:pPr>
+        <w:jc w:val="both"/>
+        <w:rPr>
+          <w:rFonts w:eastAsiaTheme="minorEastAsia"/>
+          <w:lang w:val="tr-TR"/>
+        </w:rPr>
+      </w:pPr>
+      <m:oMathPara>
+        <m:oMath>
+          <m:sSub>
+            <m:sSubPr>
+              <m:ctrlPr>
+                <w:rPr>
+                  <w:rFonts w:ascii="Cambria Math" w:eastAsiaTheme="minorEastAsia" w:hAnsi="Cambria Math"/>
+                  <w:i/>
+                  <w:lang w:val="tr-TR"/>
+                </w:rPr>
+              </m:ctrlPr>
+            </m:sSubPr>
+            <m:e>
+              <m:r>
+                <w:rPr>
+                  <w:rFonts w:ascii="Cambria Math" w:eastAsiaTheme="minorEastAsia" w:hAnsi="Cambria Math"/>
+                  <w:lang w:val="tr-TR"/>
+                </w:rPr>
+                <m:t>I</m:t>
+              </m:r>
+            </m:e>
+            <m:sub>
+              <m:r>
+                <w:rPr>
+                  <w:rFonts w:ascii="Cambria Math" w:eastAsiaTheme="minorEastAsia" w:hAnsi="Cambria Math"/>
+                  <w:lang w:val="tr-TR"/>
+                </w:rPr>
+                <m:t>ccmavg(</m:t>
+              </m:r>
+              <m:r>
+                <m:rPr>
+                  <m:sty m:val="p"/>
+                </m:rPr>
+                <w:rPr>
+                  <w:rFonts w:ascii="Cambria Math" w:eastAsiaTheme="minorEastAsia" w:hAnsi="Cambria Math"/>
+                  <w:lang w:val="tr-TR"/>
+                </w:rPr>
+                <m:t>min</m:t>
+              </m:r>
+              <m:r>
+                <w:rPr>
+                  <w:rFonts w:ascii="Cambria Math" w:eastAsiaTheme="minorEastAsia" w:hAnsi="Cambria Math"/>
+                  <w:lang w:val="tr-TR"/>
+                </w:rPr>
+                <m:t>)</m:t>
+              </m:r>
+            </m:sub>
+          </m:sSub>
+          <m:r>
+            <w:rPr>
+              <w:rFonts w:ascii="Cambria Math" w:eastAsiaTheme="minorEastAsia" w:hAnsi="Cambria Math"/>
+              <w:lang w:val="tr-TR"/>
+            </w:rPr>
+            <m:t>=1.06A→</m:t>
+          </m:r>
+          <m:r>
+            <w:rPr>
+              <w:rFonts w:ascii="Cambria Math" w:eastAsiaTheme="minorEastAsia" w:hAnsi="Cambria Math"/>
+              <w:lang w:val="tr-TR"/>
+            </w:rPr>
+            <m:t>Load</m:t>
+          </m:r>
+          <m:d>
+            <m:dPr>
+              <m:ctrlPr>
+                <w:rPr>
+                  <w:rFonts w:ascii="Cambria Math" w:eastAsiaTheme="minorEastAsia" w:hAnsi="Cambria Math"/>
+                  <w:i/>
+                  <w:lang w:val="tr-TR"/>
+                </w:rPr>
+              </m:ctrlPr>
+            </m:dPr>
+            <m:e>
+              <m:r>
+                <w:rPr>
+                  <w:rFonts w:ascii="Cambria Math" w:eastAsiaTheme="minorEastAsia" w:hAnsi="Cambria Math"/>
+                  <w:lang w:val="tr-TR"/>
+                </w:rPr>
+                <m:t>%</m:t>
+              </m:r>
+            </m:e>
+          </m:d>
+          <m:r>
+            <w:rPr>
+              <w:rFonts w:ascii="Cambria Math" w:eastAsiaTheme="minorEastAsia" w:hAnsi="Cambria Math"/>
+              <w:lang w:val="tr-TR"/>
+            </w:rPr>
+            <m:t>=</m:t>
+          </m:r>
+          <m:f>
+            <m:fPr>
+              <m:ctrlPr>
+                <w:rPr>
+                  <w:rFonts w:ascii="Cambria Math" w:eastAsiaTheme="minorEastAsia" w:hAnsi="Cambria Math"/>
+                  <w:i/>
+                  <w:lang w:val="tr-TR"/>
+                </w:rPr>
+              </m:ctrlPr>
+            </m:fPr>
+            <m:num>
+              <m:r>
+                <w:rPr>
+                  <w:rFonts w:ascii="Cambria Math" w:eastAsiaTheme="minorEastAsia" w:hAnsi="Cambria Math"/>
+                  <w:lang w:val="tr-TR"/>
+                </w:rPr>
+                <m:t>1.06</m:t>
+              </m:r>
+            </m:num>
+            <m:den>
+              <m:r>
+                <w:rPr>
+                  <w:rFonts w:ascii="Cambria Math" w:eastAsiaTheme="minorEastAsia" w:hAnsi="Cambria Math"/>
+                  <w:lang w:val="tr-TR"/>
+                </w:rPr>
+                <m:t>6.9</m:t>
+              </m:r>
+            </m:den>
+          </m:f>
+          <m:r>
+            <w:rPr>
+              <w:rFonts w:ascii="Cambria Math" w:eastAsiaTheme="minorEastAsia" w:hAnsi="Cambria Math"/>
+              <w:lang w:val="tr-TR"/>
+            </w:rPr>
+            <m:t>*100=15.36%</m:t>
+          </m:r>
+          <m:r>
+            <w:rPr>
+              <w:rFonts w:eastAsiaTheme="minorEastAsia"/>
+              <w:lang w:val="tr-TR"/>
+            </w:rPr>
+            <w:br/>
+          </m:r>
+        </m:oMath>
+      </m:oMathPara>
+    </w:p>
+    <w:p>
+      <w:pPr>
+        <w:jc w:val="both"/>
+        <w:rPr>
+          <w:rFonts w:eastAsiaTheme="minorEastAsia"/>
+          <w:lang w:val="tr-TR"/>
+        </w:rPr>
+      </w:pPr>
+      <w:r>
+        <w:rPr>
+          <w:rFonts w:eastAsiaTheme="minorEastAsia"/>
+          <w:lang w:val="tr-TR"/>
+        </w:rPr>
+        <w:t>Vin = 18 V</w:t>
+      </w:r>
+    </w:p>
+    <w:p>
+      <w:pPr>
+        <w:jc w:val="both"/>
+        <w:rPr>
+          <w:rFonts w:eastAsiaTheme="minorEastAsia"/>
+          <w:lang w:val="tr-TR"/>
+        </w:rPr>
+      </w:pPr>
+      <m:oMathPara>
+        <m:oMath>
+          <m:r>
+            <w:rPr>
+              <w:rFonts w:ascii="Cambria Math" w:eastAsiaTheme="minorEastAsia" w:hAnsi="Cambria Math"/>
+              <w:lang w:val="tr-TR"/>
+            </w:rPr>
+            <m:t>∆Im=</m:t>
+          </m:r>
+          <m:f>
+            <m:fPr>
+              <m:ctrlPr>
+                <w:rPr>
+                  <w:rFonts w:ascii="Cambria Math" w:eastAsiaTheme="minorEastAsia" w:hAnsi="Cambria Math"/>
+                  <w:i/>
+                  <w:lang w:val="tr-TR"/>
+                </w:rPr>
+              </m:ctrlPr>
+            </m:fPr>
+            <m:num>
+              <m:r>
+                <w:rPr>
+                  <w:rFonts w:ascii="Cambria Math" w:eastAsiaTheme="minorEastAsia" w:hAnsi="Cambria Math"/>
+                  <w:lang w:val="tr-TR"/>
+                </w:rPr>
+                <m:t>1</m:t>
+              </m:r>
+              <m:r>
+                <w:rPr>
+                  <w:rFonts w:ascii="Cambria Math" w:eastAsiaTheme="minorEastAsia" w:hAnsi="Cambria Math"/>
+                  <w:lang w:val="tr-TR"/>
+                </w:rPr>
+                <m:t>8</m:t>
+              </m:r>
+              <m:r>
+                <w:rPr>
+                  <w:rFonts w:ascii="Cambria Math" w:eastAsiaTheme="minorEastAsia" w:hAnsi="Cambria Math"/>
+                  <w:lang w:val="tr-TR"/>
+                </w:rPr>
+                <m:t>*0.</m:t>
+              </m:r>
+              <m:r>
+                <w:rPr>
+                  <w:rFonts w:ascii="Cambria Math" w:eastAsiaTheme="minorEastAsia" w:hAnsi="Cambria Math"/>
+                  <w:lang w:val="tr-TR"/>
+                </w:rPr>
+                <m:t>47</m:t>
+              </m:r>
+            </m:num>
+            <m:den>
+              <m:r>
+                <w:rPr>
+                  <w:rFonts w:ascii="Cambria Math" w:eastAsiaTheme="minorEastAsia" w:hAnsi="Cambria Math"/>
+                  <w:lang w:val="tr-TR"/>
+                </w:rPr>
+                <m:t>64.58*</m:t>
+              </m:r>
+              <m:sSup>
+                <m:sSupPr>
+                  <m:ctrlPr>
+                    <w:rPr>
+                      <w:rFonts w:ascii="Cambria Math" w:eastAsiaTheme="minorEastAsia" w:hAnsi="Cambria Math"/>
+                      <w:i/>
+                      <w:lang w:val="tr-TR"/>
+                    </w:rPr>
+                  </m:ctrlPr>
+                </m:sSupPr>
+                <m:e>
+                  <m:r>
+                    <w:rPr>
+                      <w:rFonts w:ascii="Cambria Math" w:eastAsiaTheme="minorEastAsia" w:hAnsi="Cambria Math"/>
+                      <w:lang w:val="tr-TR"/>
+                    </w:rPr>
+                    <m:t>10</m:t>
+                  </m:r>
+                </m:e>
+                <m:sup>
+                  <m:r>
+                    <w:rPr>
+                      <w:rFonts w:ascii="Cambria Math" w:eastAsiaTheme="minorEastAsia" w:hAnsi="Cambria Math"/>
+                      <w:lang w:val="tr-TR"/>
+                    </w:rPr>
+                    <m:t>-6</m:t>
+                  </m:r>
+                </m:sup>
+              </m:sSup>
+              <m:r>
+                <w:rPr>
+                  <w:rFonts w:ascii="Cambria Math" w:eastAsiaTheme="minorEastAsia" w:hAnsi="Cambria Math"/>
+                  <w:lang w:val="tr-TR"/>
+                </w:rPr>
+                <m:t>*50*</m:t>
+              </m:r>
+              <m:sSup>
+                <m:sSupPr>
+                  <m:ctrlPr>
+                    <w:rPr>
+                      <w:rFonts w:ascii="Cambria Math" w:eastAsiaTheme="minorEastAsia" w:hAnsi="Cambria Math"/>
+                      <w:i/>
+                      <w:lang w:val="tr-TR"/>
+                    </w:rPr>
+                  </m:ctrlPr>
+                </m:sSupPr>
+                <m:e>
+                  <m:r>
+                    <w:rPr>
+                      <w:rFonts w:ascii="Cambria Math" w:eastAsiaTheme="minorEastAsia" w:hAnsi="Cambria Math"/>
+                      <w:lang w:val="tr-TR"/>
+                    </w:rPr>
+                    <m:t>10</m:t>
+                  </m:r>
+                </m:e>
+                <m:sup>
+                  <m:r>
+                    <w:rPr>
+                      <w:rFonts w:ascii="Cambria Math" w:eastAsiaTheme="minorEastAsia" w:hAnsi="Cambria Math"/>
+                      <w:lang w:val="tr-TR"/>
+                    </w:rPr>
+                    <m:t>3</m:t>
+                  </m:r>
+                </m:sup>
+              </m:sSup>
+            </m:den>
+          </m:f>
+          <m:r>
+            <w:rPr>
+              <w:rFonts w:ascii="Cambria Math" w:eastAsiaTheme="minorEastAsia" w:hAnsi="Cambria Math"/>
+              <w:lang w:val="tr-TR"/>
+            </w:rPr>
+            <m:t>=2.</m:t>
+          </m:r>
+          <m:r>
+            <w:rPr>
+              <w:rFonts w:ascii="Cambria Math" w:eastAsiaTheme="minorEastAsia" w:hAnsi="Cambria Math"/>
+              <w:lang w:val="tr-TR"/>
+            </w:rPr>
+            <m:t>62 A</m:t>
+          </m:r>
+        </m:oMath>
+      </m:oMathPara>
+    </w:p>
+    <w:p>
+      <w:pPr>
+        <w:jc w:val="both"/>
+        <w:rPr>
+          <w:rFonts w:eastAsiaTheme="minorEastAsia"/>
+          <w:lang w:val="tr-TR"/>
+        </w:rPr>
+      </w:pPr>
+      <m:oMathPara>
+        <m:oMath>
+          <m:sSub>
+            <m:sSubPr>
+              <m:ctrlPr>
+                <w:rPr>
+                  <w:rFonts w:ascii="Cambria Math" w:eastAsiaTheme="minorEastAsia" w:hAnsi="Cambria Math"/>
+                  <w:i/>
+                  <w:lang w:val="tr-TR"/>
+                </w:rPr>
+              </m:ctrlPr>
+            </m:sSubPr>
+            <m:e>
+              <m:r>
+                <w:rPr>
+                  <w:rFonts w:ascii="Cambria Math" w:eastAsiaTheme="minorEastAsia" w:hAnsi="Cambria Math"/>
+                  <w:lang w:val="tr-TR"/>
+                </w:rPr>
+                <m:t>I</m:t>
+              </m:r>
+            </m:e>
+            <m:sub>
+              <m:r>
+                <w:rPr>
+                  <w:rFonts w:ascii="Cambria Math" w:eastAsiaTheme="minorEastAsia" w:hAnsi="Cambria Math"/>
+                  <w:lang w:val="tr-TR"/>
+                </w:rPr>
+                <m:t>ccmavg(</m:t>
+              </m:r>
+              <m:r>
+                <m:rPr>
+                  <m:sty m:val="p"/>
+                </m:rPr>
+                <w:rPr>
+                  <w:rFonts w:ascii="Cambria Math" w:eastAsiaTheme="minorEastAsia" w:hAnsi="Cambria Math"/>
+                  <w:lang w:val="tr-TR"/>
+                </w:rPr>
+                <m:t>min</m:t>
+              </m:r>
+              <m:r>
+                <w:rPr>
+                  <w:rFonts w:ascii="Cambria Math" w:eastAsiaTheme="minorEastAsia" w:hAnsi="Cambria Math"/>
+                  <w:lang w:val="tr-TR"/>
+                </w:rPr>
+                <m:t>)</m:t>
+              </m:r>
+            </m:sub>
+          </m:sSub>
+          <m:r>
+            <w:rPr>
+              <w:rFonts w:ascii="Cambria Math" w:eastAsiaTheme="minorEastAsia" w:hAnsi="Cambria Math"/>
+              <w:lang w:val="tr-TR"/>
+            </w:rPr>
+            <m:t>=1.</m:t>
+          </m:r>
+          <m:r>
+            <w:rPr>
+              <w:rFonts w:ascii="Cambria Math" w:eastAsiaTheme="minorEastAsia" w:hAnsi="Cambria Math"/>
+              <w:lang w:val="tr-TR"/>
+            </w:rPr>
+            <m:t>31</m:t>
+          </m:r>
+          <m:r>
+            <w:rPr>
+              <w:rFonts w:ascii="Cambria Math" w:eastAsiaTheme="minorEastAsia" w:hAnsi="Cambria Math"/>
+              <w:lang w:val="tr-TR"/>
+            </w:rPr>
+            <m:t>A→Load</m:t>
+          </m:r>
+          <m:d>
+            <m:dPr>
+              <m:ctrlPr>
+                <w:rPr>
+                  <w:rFonts w:ascii="Cambria Math" w:eastAsiaTheme="minorEastAsia" w:hAnsi="Cambria Math"/>
+                  <w:i/>
+                  <w:lang w:val="tr-TR"/>
+                </w:rPr>
+              </m:ctrlPr>
+            </m:dPr>
+            <m:e>
+              <m:r>
+                <w:rPr>
+                  <w:rFonts w:ascii="Cambria Math" w:eastAsiaTheme="minorEastAsia" w:hAnsi="Cambria Math"/>
+                  <w:lang w:val="tr-TR"/>
+                </w:rPr>
+                <m:t>%</m:t>
+              </m:r>
+            </m:e>
+          </m:d>
+          <m:r>
+            <w:rPr>
+              <w:rFonts w:ascii="Cambria Math" w:eastAsiaTheme="minorEastAsia" w:hAnsi="Cambria Math"/>
+              <w:lang w:val="tr-TR"/>
+            </w:rPr>
+            <m:t>=</m:t>
+          </m:r>
+          <m:f>
+            <m:fPr>
+              <m:ctrlPr>
+                <w:rPr>
+                  <w:rFonts w:ascii="Cambria Math" w:eastAsiaTheme="minorEastAsia" w:hAnsi="Cambria Math"/>
+                  <w:i/>
+                  <w:lang w:val="tr-TR"/>
+                </w:rPr>
+              </m:ctrlPr>
+            </m:fPr>
+            <m:num>
+              <m:r>
+                <w:rPr>
+                  <w:rFonts w:ascii="Cambria Math" w:eastAsiaTheme="minorEastAsia" w:hAnsi="Cambria Math"/>
+                  <w:lang w:val="tr-TR"/>
+                </w:rPr>
+                <m:t>1.</m:t>
+              </m:r>
+              <m:r>
+                <w:rPr>
+                  <w:rFonts w:ascii="Cambria Math" w:eastAsiaTheme="minorEastAsia" w:hAnsi="Cambria Math"/>
+                  <w:lang w:val="tr-TR"/>
+                </w:rPr>
+                <m:t>31</m:t>
+              </m:r>
+            </m:num>
+            <m:den>
+              <m:r>
+                <w:rPr>
+                  <w:rFonts w:ascii="Cambria Math" w:eastAsiaTheme="minorEastAsia" w:hAnsi="Cambria Math"/>
+                  <w:lang w:val="tr-TR"/>
+                </w:rPr>
+                <m:t>5.67</m:t>
+              </m:r>
+            </m:den>
+          </m:f>
+          <m:r>
+            <w:rPr>
+              <w:rFonts w:ascii="Cambria Math" w:eastAsiaTheme="minorEastAsia" w:hAnsi="Cambria Math"/>
+              <w:lang w:val="tr-TR"/>
+            </w:rPr>
+            <m:t>*100=</m:t>
+          </m:r>
+          <m:r>
+            <w:rPr>
+              <w:rFonts w:ascii="Cambria Math" w:eastAsiaTheme="minorEastAsia" w:hAnsi="Cambria Math"/>
+              <w:lang w:val="tr-TR"/>
+            </w:rPr>
+            <m:t>23.1</m:t>
+          </m:r>
+          <m:r>
+            <w:rPr>
+              <w:rFonts w:ascii="Cambria Math" w:eastAsiaTheme="minorEastAsia" w:hAnsi="Cambria Math"/>
+              <w:lang w:val="tr-TR"/>
+            </w:rPr>
+            <m:t>%</m:t>
+          </m:r>
+        </m:oMath>
+      </m:oMathPara>
+    </w:p>
+    <w:p>
+      <w:pPr>
+        <w:jc w:val="both"/>
+        <w:rPr>
+          <w:rFonts w:eastAsiaTheme="minorEastAsia"/>
+          <w:lang w:val="tr-TR"/>
+        </w:rPr>
+      </w:pPr>
+      <w:r>
+        <w:rPr>
+          <w:rFonts w:eastAsiaTheme="minorEastAsia"/>
+          <w:lang w:val="tr-TR"/>
+        </w:rPr>
+        <w:t>The maximum average transformer current without losses is 6.9 A.</w:t>
+      </w:r>
+    </w:p>
+    <w:p>
+      <w:pPr>
+        <w:jc w:val="both"/>
+        <w:rPr>
+          <w:rFonts w:eastAsiaTheme="minorEastAsia"/>
+          <w:lang w:val="tr-TR"/>
+        </w:rPr>
+      </w:pPr>
+      <w:r>
+        <w:rPr>
+          <w:rFonts w:eastAsiaTheme="minorEastAsia"/>
+          <w:lang w:val="tr-TR"/>
+        </w:rPr>
+        <w:t>The minimum average transformer current without losses is 1.06 A.</w:t>
+      </w:r>
+    </w:p>
+    <w:p>
+      <w:pPr>
+        <w:jc w:val="both"/>
+        <w:rPr>
+          <w:rFonts w:eastAsiaTheme="minorEastAsia"/>
+          <w:lang w:val="tr-TR"/>
+        </w:rPr>
+      </w:pPr>
+    </w:p>
+    <w:p>
+      <w:pPr>
+        <w:jc w:val="both"/>
+        <w:rPr>
+          <w:rFonts w:eastAsiaTheme="minorEastAsia"/>
+          <w:lang w:val="tr-TR"/>
+        </w:rPr>
+      </w:pPr>
+    </w:p>
+    <w:p>
+      <w:pPr>
+        <w:jc w:val="both"/>
+        <w:rPr>
+          <w:rFonts w:eastAsiaTheme="minorEastAsia"/>
+          <w:lang w:val="tr-TR"/>
+        </w:rPr>
+      </w:pPr>
+    </w:p>
+    <w:p/>
+    <w:p>
       <w:pPr>
         <w:ind w:left="720"/>
         <w:jc w:val="both"/>
@@ -6575,8 +7956,13 @@
         <w:rPr>
           <w:noProof/>
         </w:rPr>
-        <w:lastRenderedPageBreak/>
         <w:t>Component Selection</w:t>
+      </w:r>
+      <w:r>
+        <w:rPr>
+          <w:noProof/>
+        </w:rPr>
+        <w:t xml:space="preserve"> and Practical Case Simulations</w:t>
       </w:r>
     </w:p>
     <w:p>
@@ -7010,19 +8396,7 @@
             <w:rPr>
               <w:rFonts w:ascii="Cambria Math" w:hAnsi="Cambria Math"/>
             </w:rPr>
-            <m:t>=</m:t>
-          </m:r>
-          <m:r>
-            <w:rPr>
-              <w:rFonts w:ascii="Cambria Math" w:hAnsi="Cambria Math"/>
-            </w:rPr>
-            <m:t>8.266</m:t>
-          </m:r>
-          <m:r>
-            <w:rPr>
-              <w:rFonts w:ascii="Cambria Math" w:hAnsi="Cambria Math"/>
-            </w:rPr>
-            <m:t xml:space="preserve"> A</m:t>
+            <m:t>=8.266 A</m:t>
           </m:r>
         </m:oMath>
       </m:oMathPara>
@@ -7044,49 +8418,105 @@
           <w:color w:val="1F2328"/>
           <w:shd w:val="clear" w:color="auto" w:fill="FFFFFF"/>
         </w:rPr>
-        <w:t>IRF 540 N Mosfet</w:t>
-      </w:r>
-      <w:r>
+        <w:t>IRF 540 N Mosfet because it has a current rating of 28 A and voltage rating of 100 V. This values guarantees proper operation. Moreover, it has a drain to source resistance of 44 mohm which is quite low.</w:t>
+      </w:r>
+    </w:p>
+    <w:p>
+      <w:pPr>
         <w:rPr>
           <w:rFonts w:ascii="Segoe UI" w:hAnsi="Segoe UI" w:cs="Segoe UI"/>
           <w:color w:val="1F2328"/>
           <w:shd w:val="clear" w:color="auto" w:fill="FFFFFF"/>
         </w:rPr>
-        <w:t xml:space="preserve"> because it has a current rating of 28 A and voltage rating of 100 V. This values guarantees proper operation. Moreover, it has a drain to source resistance of 44 mohm which is quite low.</w:t>
-      </w:r>
-    </w:p>
-    <w:p>
-      <w:pPr>
+      </w:pPr>
+      <w:r>
         <w:rPr>
           <w:rFonts w:ascii="Segoe UI" w:hAnsi="Segoe UI" w:cs="Segoe UI"/>
           <w:color w:val="1F2328"/>
           <w:shd w:val="clear" w:color="auto" w:fill="FFFFFF"/>
         </w:rPr>
-      </w:pPr>
-      <w:r>
+        <w:t>Diode:</w:t>
+      </w:r>
+    </w:p>
+    <w:p>
+      <w:pPr>
         <w:rPr>
           <w:rFonts w:ascii="Segoe UI" w:hAnsi="Segoe UI" w:cs="Segoe UI"/>
           <w:color w:val="1F2328"/>
           <w:shd w:val="clear" w:color="auto" w:fill="FFFFFF"/>
         </w:rPr>
-        <w:t>Diode:</w:t>
-      </w:r>
-    </w:p>
-    <w:p>
-      <w:pPr>
+      </w:pPr>
+      <w:r>
         <w:rPr>
           <w:rFonts w:ascii="Segoe UI" w:hAnsi="Segoe UI" w:cs="Segoe UI"/>
           <w:color w:val="1F2328"/>
           <w:shd w:val="clear" w:color="auto" w:fill="FFFFFF"/>
         </w:rPr>
-      </w:pPr>
+        <w:t>The maximum reverse voltage of the diode is equal to output voltage when the switch is on case and it is 48 V</w:t>
+      </w:r>
       <w:r>
         <w:rPr>
           <w:rFonts w:ascii="Segoe UI" w:hAnsi="Segoe UI" w:cs="Segoe UI"/>
           <w:color w:val="1F2328"/>
           <w:shd w:val="clear" w:color="auto" w:fill="FFFFFF"/>
         </w:rPr>
-        <w:t xml:space="preserve">The maximum reverse voltage of the diode is equal to output voltage when the switch is on case and it is 48 V. Moreover, maximum current on the diode is </w:t>
+        <w:t xml:space="preserve"> </w:t>
+      </w:r>
+      <w:r>
+        <w:rPr>
+          <w:rFonts w:ascii="Segoe UI" w:hAnsi="Segoe UI" w:cs="Segoe UI"/>
+          <w:color w:val="1F2328"/>
+          <w:shd w:val="clear" w:color="auto" w:fill="FFFFFF"/>
+        </w:rPr>
+        <w:t xml:space="preserve">. </w:t>
+      </w:r>
+      <w:r>
+        <w:rPr>
+          <w:rFonts w:ascii="Segoe UI" w:hAnsi="Segoe UI" w:cs="Segoe UI"/>
+          <w:color w:val="1F2328"/>
+          <w:shd w:val="clear" w:color="auto" w:fill="FFFFFF"/>
+        </w:rPr>
+        <w:t>+ 1</w:t>
+      </w:r>
+      <w:r>
+        <w:rPr>
+          <w:rFonts w:ascii="Segoe UI" w:hAnsi="Segoe UI" w:cs="Segoe UI"/>
+          <w:color w:val="1F2328"/>
+          <w:shd w:val="clear" w:color="auto" w:fill="FFFFFF"/>
+        </w:rPr>
+        <w:t>8</w:t>
+      </w:r>
+      <w:r>
+        <w:rPr>
+          <w:rFonts w:ascii="Segoe UI" w:hAnsi="Segoe UI" w:cs="Segoe UI"/>
+          <w:color w:val="1F2328"/>
+          <w:shd w:val="clear" w:color="auto" w:fill="FFFFFF"/>
+        </w:rPr>
+        <w:t xml:space="preserve">*3 = </w:t>
+      </w:r>
+      <w:r>
+        <w:rPr>
+          <w:rFonts w:ascii="Segoe UI" w:hAnsi="Segoe UI" w:cs="Segoe UI"/>
+          <w:color w:val="1F2328"/>
+          <w:shd w:val="clear" w:color="auto" w:fill="FFFFFF"/>
+        </w:rPr>
+        <w:t xml:space="preserve">102 </w:t>
+      </w:r>
+      <w:r>
+        <w:rPr>
+          <w:rFonts w:ascii="Segoe UI" w:hAnsi="Segoe UI" w:cs="Segoe UI"/>
+          <w:color w:val="1F2328"/>
+          <w:shd w:val="clear" w:color="auto" w:fill="FFFFFF"/>
+        </w:rPr>
+        <w:t xml:space="preserve">V. </w:t>
+      </w:r>
+      <w:r>
+        <w:rPr>
+          <w:rFonts w:ascii="Segoe UI" w:hAnsi="Segoe UI" w:cs="Segoe UI"/>
+          <w:color w:val="1F2328"/>
+          <w:shd w:val="clear" w:color="auto" w:fill="FFFFFF"/>
+        </w:rPr>
+        <w:t xml:space="preserve">Moreover, maximum current on the diode is </w:t>
       </w:r>
     </w:p>
     <w:p>
@@ -7158,117 +8588,1857 @@
         <w:t xml:space="preserve">For the diode selection, we have chosen </w:t>
       </w:r>
       <w:r>
-        <w:t>MBR10100G</w:t>
-      </w:r>
-      <w:r>
-        <w:t xml:space="preserve"> diode which has a current rating of 10A and voltage rating of 100V. Moreover, it has a forward voltage drop 0.8 V</w:t>
-      </w:r>
+        <w:t>BYW29-200 Power diode</w:t>
+      </w:r>
+      <w:r>
+        <w:t xml:space="preserve"> </w:t>
+      </w:r>
+      <w:r>
+        <w:t xml:space="preserve">which has a current rating of </w:t>
+      </w:r>
+      <w:r>
+        <w:t>8</w:t>
+      </w:r>
+      <w:r>
+        <w:t xml:space="preserve">A and voltage rating of </w:t>
+      </w:r>
+      <w:r>
+        <w:t>2</w:t>
+      </w:r>
+      <w:r>
+        <w:t>00V. Moreover, it has a forward voltage drop 0.8</w:t>
+      </w:r>
+      <w:r>
+        <w:t>5</w:t>
+      </w:r>
+      <w:r>
+        <w:t xml:space="preserve"> V</w:t>
+      </w:r>
+    </w:p>
+    <w:p>
+      <w:r>
+        <w:t>Output Capacitor:</w:t>
+      </w:r>
+    </w:p>
+    <w:p>
+      <w:r>
+        <w:lastRenderedPageBreak/>
+        <w:t>The output capacitor is selected from the formula of;</w:t>
+      </w:r>
+    </w:p>
+    <w:p>
+      <m:oMathPara>
+        <m:oMath>
+          <m:f>
+            <m:fPr>
+              <m:ctrlPr>
+                <w:rPr>
+                  <w:rFonts w:ascii="Cambria Math" w:hAnsi="Cambria Math"/>
+                  <w:i/>
+                </w:rPr>
+              </m:ctrlPr>
+            </m:fPr>
+            <m:num>
+              <m:r>
+                <w:rPr>
+                  <w:rFonts w:ascii="Cambria Math" w:hAnsi="Cambria Math"/>
+                </w:rPr>
+                <m:t>∆Vo</m:t>
+              </m:r>
+            </m:num>
+            <m:den>
+              <m:r>
+                <w:rPr>
+                  <w:rFonts w:ascii="Cambria Math" w:hAnsi="Cambria Math"/>
+                </w:rPr>
+                <m:t>Vo</m:t>
+              </m:r>
+            </m:den>
+          </m:f>
+          <m:r>
+            <w:rPr>
+              <w:rFonts w:ascii="Cambria Math" w:hAnsi="Cambria Math"/>
+            </w:rPr>
+            <m:t>=</m:t>
+          </m:r>
+          <m:f>
+            <m:fPr>
+              <m:ctrlPr>
+                <w:rPr>
+                  <w:rFonts w:ascii="Cambria Math" w:hAnsi="Cambria Math"/>
+                  <w:i/>
+                </w:rPr>
+              </m:ctrlPr>
+            </m:fPr>
+            <m:num>
+              <m:r>
+                <w:rPr>
+                  <w:rFonts w:ascii="Cambria Math" w:hAnsi="Cambria Math"/>
+                </w:rPr>
+                <m:t>D</m:t>
+              </m:r>
+            </m:num>
+            <m:den>
+              <m:r>
+                <w:rPr>
+                  <w:rFonts w:ascii="Cambria Math" w:hAnsi="Cambria Math"/>
+                </w:rPr>
+                <m:t>R*C*f</m:t>
+              </m:r>
+            </m:den>
+          </m:f>
+        </m:oMath>
+      </m:oMathPara>
+    </w:p>
+    <w:p>
+      <m:oMathPara>
+        <m:oMath>
+          <m:r>
+            <w:rPr>
+              <w:rFonts w:ascii="Cambria Math" w:hAnsi="Cambria Math"/>
+            </w:rPr>
+            <m:t>C=</m:t>
+          </m:r>
+          <m:f>
+            <m:fPr>
+              <m:ctrlPr>
+                <w:rPr>
+                  <w:rFonts w:ascii="Cambria Math" w:hAnsi="Cambria Math"/>
+                  <w:i/>
+                </w:rPr>
+              </m:ctrlPr>
+            </m:fPr>
+            <m:num>
+              <m:r>
+                <w:rPr>
+                  <w:rFonts w:ascii="Cambria Math" w:hAnsi="Cambria Math"/>
+                </w:rPr>
+                <m:t>D</m:t>
+              </m:r>
+            </m:num>
+            <m:den>
+              <m:r>
+                <w:rPr>
+                  <w:rFonts w:ascii="Cambria Math" w:hAnsi="Cambria Math"/>
+                </w:rPr>
+                <m:t>R*</m:t>
+              </m:r>
+              <m:f>
+                <m:fPr>
+                  <m:ctrlPr>
+                    <w:rPr>
+                      <w:rFonts w:ascii="Cambria Math" w:hAnsi="Cambria Math"/>
+                      <w:i/>
+                    </w:rPr>
+                  </m:ctrlPr>
+                </m:fPr>
+                <m:num>
+                  <m:r>
+                    <w:rPr>
+                      <w:rFonts w:ascii="Cambria Math" w:hAnsi="Cambria Math"/>
+                    </w:rPr>
+                    <m:t>∆Vo</m:t>
+                  </m:r>
+                </m:num>
+                <m:den>
+                  <m:r>
+                    <w:rPr>
+                      <w:rFonts w:ascii="Cambria Math" w:hAnsi="Cambria Math"/>
+                    </w:rPr>
+                    <m:t>Vo</m:t>
+                  </m:r>
+                </m:den>
+              </m:f>
+              <m:r>
+                <w:rPr>
+                  <w:rFonts w:ascii="Cambria Math" w:hAnsi="Cambria Math"/>
+                </w:rPr>
+                <m:t>*f</m:t>
+              </m:r>
+            </m:den>
+          </m:f>
+          <m:r>
+            <w:rPr>
+              <w:rFonts w:ascii="Cambria Math" w:hAnsi="Cambria Math"/>
+            </w:rPr>
+            <m:t>=8 uF</m:t>
+          </m:r>
+        </m:oMath>
+      </m:oMathPara>
+    </w:p>
+    <w:p>
+      <w:r>
+        <w:t xml:space="preserve">To guarantee proper operation, C is chosen as 10 </w:t>
+      </w:r>
+      <m:oMath>
+        <m:r>
+          <w:rPr>
+            <w:rFonts w:ascii="Cambria Math" w:hAnsi="Cambria Math"/>
+          </w:rPr>
+          <m:t>uF</m:t>
+        </m:r>
+      </m:oMath>
+      <w:r>
+        <w:t>.</w:t>
+      </w:r>
+    </w:p>
+    <w:p>
+      <w:r>
+        <w:t>Controller:</w:t>
+      </w:r>
+    </w:p>
+    <w:p>
+      <w:pPr>
+        <w:pStyle w:val="ListeParagraf"/>
+        <w:numPr>
+          <w:ilvl w:val="0"/>
+          <w:numId w:val="7"/>
+        </w:numPr>
+      </w:pPr>
+      <w:r>
+        <w:t>UC3845 is one of the most used DC-DC switching controller on the market. The application notes include flyback converters as shown in Figure 1. The line and load regulation values are suitable for the design requirements. Also, it can be bought easily from Özdisan. In general, UCxxxx series are looking applicable for the project.</w:t>
+      </w:r>
+    </w:p>
+    <w:p>
+      <w:pPr>
+        <w:keepNext/>
+      </w:pPr>
+      <w:r>
+        <w:rPr>
+          <w:noProof/>
+        </w:rPr>
+        <w:drawing>
+          <wp:inline distT="0" distB="0" distL="0" distR="0" wp14:anchorId="3F546BED" wp14:editId="1B4948F8">
+            <wp:extent cx="5731510" cy="4413250"/>
+            <wp:effectExtent l="0" t="0" r="2540" b="6350"/>
+            <wp:docPr id="18751328" name="Resim 1" descr="diyagram, metin, plan, teknik çizim içeren bir resim&#10;&#10;Açıklama otomatik olarak oluşturuldu"/>
+            <wp:cNvGraphicFramePr>
+              <a:graphicFrameLocks xmlns:a="http://schemas.openxmlformats.org/drawingml/2006/main" noChangeAspect="1"/>
+            </wp:cNvGraphicFramePr>
+            <a:graphic xmlns:a="http://schemas.openxmlformats.org/drawingml/2006/main">
+              <a:graphicData uri="http://schemas.openxmlformats.org/drawingml/2006/picture">
+                <pic:pic xmlns:pic="http://schemas.openxmlformats.org/drawingml/2006/picture">
+                  <pic:nvPicPr>
+                    <pic:cNvPr id="18751328" name="Resim 1" descr="diyagram, metin, plan, teknik çizim içeren bir resim&#10;&#10;Açıklama otomatik olarak oluşturuldu"/>
+                    <pic:cNvPicPr/>
+                  </pic:nvPicPr>
+                  <pic:blipFill>
+                    <a:blip r:embed="rId17"/>
+                    <a:stretch>
+                      <a:fillRect/>
+                    </a:stretch>
+                  </pic:blipFill>
+                  <pic:spPr>
+                    <a:xfrm>
+                      <a:off x="0" y="0"/>
+                      <a:ext cx="5731510" cy="4413250"/>
+                    </a:xfrm>
+                    <a:prstGeom prst="rect">
+                      <a:avLst/>
+                    </a:prstGeom>
+                  </pic:spPr>
+                </pic:pic>
+              </a:graphicData>
+            </a:graphic>
+          </wp:inline>
+        </w:drawing>
+      </w:r>
+    </w:p>
+    <w:p>
+      <w:pPr>
+        <w:pStyle w:val="ResimYazs"/>
+      </w:pPr>
+      <w:r>
+        <w:t xml:space="preserve">Figure </w:t>
+      </w:r>
+      <w:fldSimple w:instr=" SEQ Figure \* ARABIC ">
+        <w:r>
+          <w:rPr>
+            <w:noProof/>
+          </w:rPr>
+          <w:t>7</w:t>
+        </w:r>
+      </w:fldSimple>
+      <w:r>
+        <w:t>: UC3845 Controller</w:t>
+      </w:r>
+    </w:p>
+    <w:p>
+      <w:pPr>
+        <w:ind w:firstLine="720"/>
+      </w:pPr>
+      <w:hyperlink r:id="rId18" w:history="1">
+        <w:r>
+          <w:rPr>
+            <w:rStyle w:val="Kpr"/>
+          </w:rPr>
+          <w:t>UC3842/3/4/5_Provides_Low-Cost_Current-Mode_Control (ti.com)</w:t>
+        </w:r>
+      </w:hyperlink>
+    </w:p>
+    <w:p>
+      <w:pPr>
+        <w:pStyle w:val="ListeParagraf"/>
+        <w:numPr>
+          <w:ilvl w:val="0"/>
+          <w:numId w:val="7"/>
+        </w:numPr>
+      </w:pPr>
+      <w:r>
+        <w:t>OB2269CAP</w:t>
+      </w:r>
+      <w:r>
+        <w:t xml:space="preserve"> is an alternative to UC models which can also be purchased from Özdisan. The application areas include offline flyback converters. It is also very cost-effective and easy to implement.</w:t>
+      </w:r>
+    </w:p>
+    <w:p>
+      <w:pPr>
+        <w:keepNext/>
+      </w:pPr>
+      <w:r>
+        <w:rPr>
+          <w:noProof/>
+        </w:rPr>
+        <w:lastRenderedPageBreak/>
+        <w:drawing>
+          <wp:inline distT="0" distB="0" distL="0" distR="0" wp14:anchorId="23272744" wp14:editId="662E79BE">
+            <wp:extent cx="5731510" cy="2233930"/>
+            <wp:effectExtent l="0" t="0" r="2540" b="0"/>
+            <wp:docPr id="458020443" name="Resim 1" descr="diyagram, plan, teknik çizim, şematik içeren bir resim&#10;&#10;Açıklama otomatik olarak oluşturuldu"/>
+            <wp:cNvGraphicFramePr>
+              <a:graphicFrameLocks xmlns:a="http://schemas.openxmlformats.org/drawingml/2006/main" noChangeAspect="1"/>
+            </wp:cNvGraphicFramePr>
+            <a:graphic xmlns:a="http://schemas.openxmlformats.org/drawingml/2006/main">
+              <a:graphicData uri="http://schemas.openxmlformats.org/drawingml/2006/picture">
+                <pic:pic xmlns:pic="http://schemas.openxmlformats.org/drawingml/2006/picture">
+                  <pic:nvPicPr>
+                    <pic:cNvPr id="458020443" name="Resim 1" descr="diyagram, plan, teknik çizim, şematik içeren bir resim&#10;&#10;Açıklama otomatik olarak oluşturuldu"/>
+                    <pic:cNvPicPr/>
+                  </pic:nvPicPr>
+                  <pic:blipFill>
+                    <a:blip r:embed="rId19"/>
+                    <a:stretch>
+                      <a:fillRect/>
+                    </a:stretch>
+                  </pic:blipFill>
+                  <pic:spPr>
+                    <a:xfrm>
+                      <a:off x="0" y="0"/>
+                      <a:ext cx="5731510" cy="2233930"/>
+                    </a:xfrm>
+                    <a:prstGeom prst="rect">
+                      <a:avLst/>
+                    </a:prstGeom>
+                  </pic:spPr>
+                </pic:pic>
+              </a:graphicData>
+            </a:graphic>
+          </wp:inline>
+        </w:drawing>
+      </w:r>
+    </w:p>
+    <w:p>
+      <w:pPr>
+        <w:pStyle w:val="ResimYazs"/>
+      </w:pPr>
+      <w:r>
+        <w:t xml:space="preserve">Figure </w:t>
+      </w:r>
+      <w:fldSimple w:instr=" SEQ Figure \* ARABIC ">
+        <w:r>
+          <w:rPr>
+            <w:noProof/>
+          </w:rPr>
+          <w:t>8</w:t>
+        </w:r>
+      </w:fldSimple>
+      <w:r>
+        <w:t>: OB2269CAP Controller</w:t>
+      </w:r>
+    </w:p>
+    <w:p>
+      <w:pPr>
+        <w:pStyle w:val="ListeParagraf"/>
+      </w:pPr>
+      <w:hyperlink r:id="rId20" w:history="1">
+        <w:r>
+          <w:rPr>
+            <w:rStyle w:val="Kpr"/>
+          </w:rPr>
+          <w:t>Microsoft Word - OB2269C_DataSheet_V31.doc (ozdisan.com)</w:t>
+        </w:r>
+      </w:hyperlink>
     </w:p>
     <w:p/>
     <w:p>
       <w:pPr>
-        <w:ind w:left="720"/>
-        <w:jc w:val="both"/>
-      </w:pPr>
-    </w:p>
-    <w:p>
-      <w:pPr>
-        <w:ind w:left="720"/>
-        <w:jc w:val="both"/>
-      </w:pPr>
-    </w:p>
-    <w:p>
-      <w:pPr>
-        <w:pStyle w:val="figurecaption"/>
-        <w:rPr>
-          <w:rFonts w:asciiTheme="minorHAnsi" w:hAnsiTheme="minorHAnsi" w:cstheme="minorHAnsi"/>
-          <w:b/>
-          <w:sz w:val="20"/>
-          <w:szCs w:val="20"/>
-        </w:rPr>
-      </w:pPr>
-      <w:r>
-        <w:rPr>
-          <w:rFonts w:asciiTheme="minorHAnsi" w:hAnsiTheme="minorHAnsi" w:cstheme="minorHAnsi"/>
-          <w:b/>
-          <w:sz w:val="20"/>
-          <w:szCs w:val="22"/>
-        </w:rPr>
-        <w:t>Figures with white background</w:t>
-      </w:r>
-      <w:r>
-        <w:rPr>
-          <w:rFonts w:asciiTheme="minorHAnsi" w:hAnsiTheme="minorHAnsi" w:cstheme="minorHAnsi"/>
-          <w:b/>
-          <w:sz w:val="20"/>
-          <w:szCs w:val="22"/>
-        </w:rPr>
-        <w:t>, axes names</w:t>
-      </w:r>
-      <w:r>
-        <w:rPr>
-          <w:rFonts w:asciiTheme="minorHAnsi" w:hAnsiTheme="minorHAnsi" w:cstheme="minorHAnsi"/>
-          <w:b/>
-          <w:sz w:val="20"/>
-          <w:szCs w:val="22"/>
-        </w:rPr>
-        <w:t xml:space="preserve"> with good font</w:t>
-      </w:r>
-      <w:r>
-        <w:rPr>
-          <w:rFonts w:asciiTheme="minorHAnsi" w:hAnsiTheme="minorHAnsi" w:cstheme="minorHAnsi"/>
-          <w:b/>
-          <w:sz w:val="20"/>
-          <w:szCs w:val="20"/>
-        </w:rPr>
-        <w:t>.</w:t>
-      </w:r>
-      <w:r>
-        <w:rPr>
-          <w:rFonts w:asciiTheme="minorHAnsi" w:hAnsiTheme="minorHAnsi" w:cstheme="minorHAnsi"/>
-          <w:b/>
-          <w:sz w:val="20"/>
-          <w:szCs w:val="22"/>
-        </w:rPr>
-        <w:t xml:space="preserve"> </w:t>
-      </w:r>
-    </w:p>
-    <w:p>
-      <w:pPr>
-        <w:pStyle w:val="figurecaption"/>
-        <w:rPr>
-          <w:rFonts w:asciiTheme="minorHAnsi" w:hAnsiTheme="minorHAnsi" w:cstheme="minorHAnsi"/>
-          <w:b/>
-          <w:sz w:val="20"/>
-          <w:szCs w:val="20"/>
-        </w:rPr>
-      </w:pPr>
-      <w:r>
-        <w:rPr>
-          <w:rFonts w:asciiTheme="minorHAnsi" w:hAnsiTheme="minorHAnsi" w:cstheme="minorHAnsi"/>
-          <w:b/>
-          <w:sz w:val="20"/>
-          <w:szCs w:val="22"/>
-        </w:rPr>
-        <w:t>Grammarly</w:t>
-      </w:r>
-      <w:r>
-        <w:rPr>
-          <w:rFonts w:asciiTheme="minorHAnsi" w:hAnsiTheme="minorHAnsi" w:cstheme="minorHAnsi"/>
-          <w:b/>
-          <w:sz w:val="20"/>
-          <w:szCs w:val="20"/>
-        </w:rPr>
-        <w:t>.</w:t>
-      </w:r>
-      <w:r>
-        <w:rPr>
-          <w:rFonts w:asciiTheme="minorHAnsi" w:hAnsiTheme="minorHAnsi" w:cstheme="minorHAnsi"/>
-          <w:b/>
-          <w:sz w:val="20"/>
-          <w:szCs w:val="22"/>
-        </w:rPr>
-        <w:t xml:space="preserve"> </w:t>
+        <w:keepNext/>
+      </w:pPr>
+      <w:r>
+        <w:drawing>
+          <wp:inline distT="0" distB="0" distL="0" distR="0" wp14:anchorId="781BFD60" wp14:editId="59599A35">
+            <wp:extent cx="5731510" cy="2729865"/>
+            <wp:effectExtent l="0" t="0" r="2540" b="0"/>
+            <wp:docPr id="1709220463" name="Resim 1" descr="metin, ekran görüntüsü, çizgi, öykü gelişim çizgisi; kumpas; grafiğini çıkarma içeren bir resim&#10;&#10;Açıklama otomatik olarak oluşturuldu"/>
+            <wp:cNvGraphicFramePr>
+              <a:graphicFrameLocks xmlns:a="http://schemas.openxmlformats.org/drawingml/2006/main" noChangeAspect="1"/>
+            </wp:cNvGraphicFramePr>
+            <a:graphic xmlns:a="http://schemas.openxmlformats.org/drawingml/2006/main">
+              <a:graphicData uri="http://schemas.openxmlformats.org/drawingml/2006/picture">
+                <pic:pic xmlns:pic="http://schemas.openxmlformats.org/drawingml/2006/picture">
+                  <pic:nvPicPr>
+                    <pic:cNvPr id="1709220463" name="Resim 1" descr="metin, ekran görüntüsü, çizgi, öykü gelişim çizgisi; kumpas; grafiğini çıkarma içeren bir resim&#10;&#10;Açıklama otomatik olarak oluşturuldu"/>
+                    <pic:cNvPicPr/>
+                  </pic:nvPicPr>
+                  <pic:blipFill>
+                    <a:blip r:embed="rId21"/>
+                    <a:stretch>
+                      <a:fillRect/>
+                    </a:stretch>
+                  </pic:blipFill>
+                  <pic:spPr>
+                    <a:xfrm>
+                      <a:off x="0" y="0"/>
+                      <a:ext cx="5731510" cy="2729865"/>
+                    </a:xfrm>
+                    <a:prstGeom prst="rect">
+                      <a:avLst/>
+                    </a:prstGeom>
+                  </pic:spPr>
+                </pic:pic>
+              </a:graphicData>
+            </a:graphic>
+          </wp:inline>
+        </w:drawing>
+      </w:r>
+    </w:p>
+    <w:p>
+      <w:pPr>
+        <w:pStyle w:val="ResimYazs"/>
+      </w:pPr>
+      <w:r>
+        <w:t xml:space="preserve">Figure </w:t>
+      </w:r>
+      <w:fldSimple w:instr=" SEQ Figure \* ARABIC ">
+        <w:r>
+          <w:rPr>
+            <w:noProof/>
+          </w:rPr>
+          <w:t>9</w:t>
+        </w:r>
+      </w:fldSimple>
+      <w:r>
+        <w:t>: Output Voltage vs Time Graph For Vin = 12 V</w:t>
+      </w:r>
+    </w:p>
+    <w:p>
+      <w:r>
+        <w:t>The average output voltage is 4</w:t>
+      </w:r>
+      <w:r>
+        <w:t xml:space="preserve">6.46 </w:t>
+      </w:r>
+      <w:r>
+        <w:t>V and the ripple voltage is 1.</w:t>
+      </w:r>
+      <w:r>
+        <w:t>19</w:t>
+      </w:r>
+      <w:r>
+        <w:t>. Therefore,</w:t>
+      </w:r>
+    </w:p>
+    <w:p>
+      <m:oMathPara>
+        <m:oMath>
+          <m:f>
+            <m:fPr>
+              <m:ctrlPr>
+                <w:rPr>
+                  <w:rFonts w:ascii="Cambria Math" w:hAnsi="Cambria Math"/>
+                  <w:i/>
+                </w:rPr>
+              </m:ctrlPr>
+            </m:fPr>
+            <m:num>
+              <m:r>
+                <w:rPr>
+                  <w:rFonts w:ascii="Cambria Math" w:hAnsi="Cambria Math"/>
+                </w:rPr>
+                <m:t>∆Vo</m:t>
+              </m:r>
+            </m:num>
+            <m:den>
+              <m:r>
+                <w:rPr>
+                  <w:rFonts w:ascii="Cambria Math" w:hAnsi="Cambria Math"/>
+                </w:rPr>
+                <m:t>Vo</m:t>
+              </m:r>
+            </m:den>
+          </m:f>
+          <m:r>
+            <w:rPr>
+              <w:rFonts w:ascii="Cambria Math" w:hAnsi="Cambria Math"/>
+            </w:rPr>
+            <m:t>=</m:t>
+          </m:r>
+          <m:f>
+            <m:fPr>
+              <m:ctrlPr>
+                <w:rPr>
+                  <w:rFonts w:ascii="Cambria Math" w:hAnsi="Cambria Math"/>
+                  <w:i/>
+                </w:rPr>
+              </m:ctrlPr>
+            </m:fPr>
+            <m:num>
+              <m:r>
+                <w:rPr>
+                  <w:rFonts w:ascii="Cambria Math" w:hAnsi="Cambria Math"/>
+                </w:rPr>
+                <m:t>1.</m:t>
+              </m:r>
+              <m:r>
+                <w:rPr>
+                  <w:rFonts w:ascii="Cambria Math" w:hAnsi="Cambria Math"/>
+                </w:rPr>
+                <m:t>19</m:t>
+              </m:r>
+            </m:num>
+            <m:den>
+              <m:r>
+                <w:rPr>
+                  <w:rFonts w:ascii="Cambria Math" w:hAnsi="Cambria Math"/>
+                </w:rPr>
+                <m:t>4</m:t>
+              </m:r>
+              <m:r>
+                <w:rPr>
+                  <w:rFonts w:ascii="Cambria Math" w:hAnsi="Cambria Math"/>
+                </w:rPr>
+                <m:t>6.46</m:t>
+              </m:r>
+            </m:den>
+          </m:f>
+          <m:r>
+            <w:rPr>
+              <w:rFonts w:ascii="Cambria Math" w:hAnsi="Cambria Math"/>
+            </w:rPr>
+            <m:t>*100=2.</m:t>
+          </m:r>
+          <m:r>
+            <w:rPr>
+              <w:rFonts w:ascii="Cambria Math" w:hAnsi="Cambria Math"/>
+            </w:rPr>
+            <m:t>56</m:t>
+          </m:r>
+          <m:r>
+            <w:rPr>
+              <w:rFonts w:ascii="Cambria Math" w:hAnsi="Cambria Math"/>
+            </w:rPr>
+            <m:t>%</m:t>
+          </m:r>
+        </m:oMath>
+      </m:oMathPara>
+    </w:p>
+    <w:p>
+      <w:pPr>
+        <w:keepNext/>
+      </w:pPr>
+      <w:r>
+        <w:lastRenderedPageBreak/>
+        <w:drawing>
+          <wp:inline distT="0" distB="0" distL="0" distR="0" wp14:anchorId="56FF4281" wp14:editId="5E7D9D75">
+            <wp:extent cx="5731510" cy="2729865"/>
+            <wp:effectExtent l="0" t="0" r="2540" b="0"/>
+            <wp:docPr id="467356024" name="Resim 1" descr="çizgi, diyagram, öykü gelişim çizgisi; kumpas; grafiğini çıkarma, paralel içeren bir resim&#10;&#10;Açıklama otomatik olarak oluşturuldu"/>
+            <wp:cNvGraphicFramePr>
+              <a:graphicFrameLocks xmlns:a="http://schemas.openxmlformats.org/drawingml/2006/main" noChangeAspect="1"/>
+            </wp:cNvGraphicFramePr>
+            <a:graphic xmlns:a="http://schemas.openxmlformats.org/drawingml/2006/main">
+              <a:graphicData uri="http://schemas.openxmlformats.org/drawingml/2006/picture">
+                <pic:pic xmlns:pic="http://schemas.openxmlformats.org/drawingml/2006/picture">
+                  <pic:nvPicPr>
+                    <pic:cNvPr id="467356024" name="Resim 1" descr="çizgi, diyagram, öykü gelişim çizgisi; kumpas; grafiğini çıkarma, paralel içeren bir resim&#10;&#10;Açıklama otomatik olarak oluşturuldu"/>
+                    <pic:cNvPicPr/>
+                  </pic:nvPicPr>
+                  <pic:blipFill>
+                    <a:blip r:embed="rId22"/>
+                    <a:stretch>
+                      <a:fillRect/>
+                    </a:stretch>
+                  </pic:blipFill>
+                  <pic:spPr>
+                    <a:xfrm>
+                      <a:off x="0" y="0"/>
+                      <a:ext cx="5731510" cy="2729865"/>
+                    </a:xfrm>
+                    <a:prstGeom prst="rect">
+                      <a:avLst/>
+                    </a:prstGeom>
+                  </pic:spPr>
+                </pic:pic>
+              </a:graphicData>
+            </a:graphic>
+          </wp:inline>
+        </w:drawing>
+      </w:r>
+    </w:p>
+    <w:p>
+      <w:pPr>
+        <w:pStyle w:val="ResimYazs"/>
+      </w:pPr>
+      <w:r>
+        <w:t xml:space="preserve">Figure </w:t>
+      </w:r>
+      <w:fldSimple w:instr=" SEQ Figure \* ARABIC ">
+        <w:r>
+          <w:rPr>
+            <w:noProof/>
+          </w:rPr>
+          <w:t>10</w:t>
+        </w:r>
+      </w:fldSimple>
+      <w:r>
+        <w:t>: Output Current vs Time Graph For Vin = 12 V</w:t>
+      </w:r>
+    </w:p>
+    <w:p/>
+    <w:p>
+      <w:r>
+        <w:t>The average output current is 0.9</w:t>
+      </w:r>
+      <w:r>
+        <w:t>68</w:t>
+      </w:r>
+      <w:r>
+        <w:t xml:space="preserve"> A according to simulation.</w:t>
+      </w:r>
+    </w:p>
+    <w:p>
+      <w:pPr>
+        <w:keepNext/>
+      </w:pPr>
+      <w:r>
+        <w:drawing>
+          <wp:inline distT="0" distB="0" distL="0" distR="0" wp14:anchorId="277FD0A7" wp14:editId="682BF833">
+            <wp:extent cx="5731510" cy="2729865"/>
+            <wp:effectExtent l="0" t="0" r="2540" b="0"/>
+            <wp:docPr id="2104844005" name="Resim 1" descr="metin, çizgi, öykü gelişim çizgisi; kumpas; grafiğini çıkarma, paralel içeren bir resim&#10;&#10;Açıklama otomatik olarak oluşturuldu"/>
+            <wp:cNvGraphicFramePr>
+              <a:graphicFrameLocks xmlns:a="http://schemas.openxmlformats.org/drawingml/2006/main" noChangeAspect="1"/>
+            </wp:cNvGraphicFramePr>
+            <a:graphic xmlns:a="http://schemas.openxmlformats.org/drawingml/2006/main">
+              <a:graphicData uri="http://schemas.openxmlformats.org/drawingml/2006/picture">
+                <pic:pic xmlns:pic="http://schemas.openxmlformats.org/drawingml/2006/picture">
+                  <pic:nvPicPr>
+                    <pic:cNvPr id="2104844005" name="Resim 1" descr="metin, çizgi, öykü gelişim çizgisi; kumpas; grafiğini çıkarma, paralel içeren bir resim&#10;&#10;Açıklama otomatik olarak oluşturuldu"/>
+                    <pic:cNvPicPr/>
+                  </pic:nvPicPr>
+                  <pic:blipFill>
+                    <a:blip r:embed="rId23"/>
+                    <a:stretch>
+                      <a:fillRect/>
+                    </a:stretch>
+                  </pic:blipFill>
+                  <pic:spPr>
+                    <a:xfrm>
+                      <a:off x="0" y="0"/>
+                      <a:ext cx="5731510" cy="2729865"/>
+                    </a:xfrm>
+                    <a:prstGeom prst="rect">
+                      <a:avLst/>
+                    </a:prstGeom>
+                  </pic:spPr>
+                </pic:pic>
+              </a:graphicData>
+            </a:graphic>
+          </wp:inline>
+        </w:drawing>
+      </w:r>
+    </w:p>
+    <w:p>
+      <w:pPr>
+        <w:pStyle w:val="ResimYazs"/>
+      </w:pPr>
+      <w:r>
+        <w:t xml:space="preserve">Figure </w:t>
+      </w:r>
+      <w:fldSimple w:instr=" SEQ Figure \* ARABIC ">
+        <w:r>
+          <w:rPr>
+            <w:noProof/>
+          </w:rPr>
+          <w:t>11</w:t>
+        </w:r>
+      </w:fldSimple>
+      <w:r>
+        <w:t>: Input Current vs Time Graph For Vin = 12 V</w:t>
+      </w:r>
+    </w:p>
+    <w:p>
+      <w:r>
+        <w:t xml:space="preserve">The maximum input current is around </w:t>
+      </w:r>
+      <w:r>
+        <w:t>9.79</w:t>
+      </w:r>
+      <w:r>
+        <w:t xml:space="preserve"> A.</w:t>
+      </w:r>
+    </w:p>
+    <w:p>
+      <w:pPr>
+        <w:keepNext/>
+      </w:pPr>
+      <w:r>
+        <w:lastRenderedPageBreak/>
+        <w:drawing>
+          <wp:inline distT="0" distB="0" distL="0" distR="0" wp14:anchorId="5A731B98" wp14:editId="676C7695">
+            <wp:extent cx="5731510" cy="2729865"/>
+            <wp:effectExtent l="0" t="0" r="2540" b="0"/>
+            <wp:docPr id="377846423" name="Resim 1" descr="metin, çizgi, öykü gelişim çizgisi; kumpas; grafiğini çıkarma, diyagram içeren bir resim&#10;&#10;Açıklama otomatik olarak oluşturuldu"/>
+            <wp:cNvGraphicFramePr>
+              <a:graphicFrameLocks xmlns:a="http://schemas.openxmlformats.org/drawingml/2006/main" noChangeAspect="1"/>
+            </wp:cNvGraphicFramePr>
+            <a:graphic xmlns:a="http://schemas.openxmlformats.org/drawingml/2006/main">
+              <a:graphicData uri="http://schemas.openxmlformats.org/drawingml/2006/picture">
+                <pic:pic xmlns:pic="http://schemas.openxmlformats.org/drawingml/2006/picture">
+                  <pic:nvPicPr>
+                    <pic:cNvPr id="377846423" name="Resim 1" descr="metin, çizgi, öykü gelişim çizgisi; kumpas; grafiğini çıkarma, diyagram içeren bir resim&#10;&#10;Açıklama otomatik olarak oluşturuldu"/>
+                    <pic:cNvPicPr/>
+                  </pic:nvPicPr>
+                  <pic:blipFill>
+                    <a:blip r:embed="rId24"/>
+                    <a:stretch>
+                      <a:fillRect/>
+                    </a:stretch>
+                  </pic:blipFill>
+                  <pic:spPr>
+                    <a:xfrm>
+                      <a:off x="0" y="0"/>
+                      <a:ext cx="5731510" cy="2729865"/>
+                    </a:xfrm>
+                    <a:prstGeom prst="rect">
+                      <a:avLst/>
+                    </a:prstGeom>
+                  </pic:spPr>
+                </pic:pic>
+              </a:graphicData>
+            </a:graphic>
+          </wp:inline>
+        </w:drawing>
+      </w:r>
+    </w:p>
+    <w:p>
+      <w:pPr>
+        <w:pStyle w:val="ResimYazs"/>
+      </w:pPr>
+      <w:r>
+        <w:t xml:space="preserve">Figure </w:t>
+      </w:r>
+      <w:fldSimple w:instr=" SEQ Figure \* ARABIC ">
+        <w:r>
+          <w:rPr>
+            <w:noProof/>
+          </w:rPr>
+          <w:t>12</w:t>
+        </w:r>
+      </w:fldSimple>
+      <w:r>
+        <w:t>: Switch Voltage vs Time Graph For Vin = 12V</w:t>
+      </w:r>
+    </w:p>
+    <w:p>
+      <w:r>
+        <w:t>The maximum switch voltage is 28.18 V according to simulation.</w:t>
+      </w:r>
+    </w:p>
+    <w:p>
+      <w:pPr>
+        <w:keepNext/>
+      </w:pPr>
+      <w:r>
+        <w:drawing>
+          <wp:inline distT="0" distB="0" distL="0" distR="0" wp14:anchorId="5D8B8900" wp14:editId="10B5D402">
+            <wp:extent cx="5731510" cy="2729865"/>
+            <wp:effectExtent l="0" t="0" r="2540" b="0"/>
+            <wp:docPr id="709234100" name="Resim 1" descr="metin, öykü gelişim çizgisi; kumpas; grafiğini çıkarma, çizgi, diyagram içeren bir resim&#10;&#10;Açıklama otomatik olarak oluşturuldu"/>
+            <wp:cNvGraphicFramePr>
+              <a:graphicFrameLocks xmlns:a="http://schemas.openxmlformats.org/drawingml/2006/main" noChangeAspect="1"/>
+            </wp:cNvGraphicFramePr>
+            <a:graphic xmlns:a="http://schemas.openxmlformats.org/drawingml/2006/main">
+              <a:graphicData uri="http://schemas.openxmlformats.org/drawingml/2006/picture">
+                <pic:pic xmlns:pic="http://schemas.openxmlformats.org/drawingml/2006/picture">
+                  <pic:nvPicPr>
+                    <pic:cNvPr id="709234100" name="Resim 1" descr="metin, öykü gelişim çizgisi; kumpas; grafiğini çıkarma, çizgi, diyagram içeren bir resim&#10;&#10;Açıklama otomatik olarak oluşturuldu"/>
+                    <pic:cNvPicPr/>
+                  </pic:nvPicPr>
+                  <pic:blipFill>
+                    <a:blip r:embed="rId25"/>
+                    <a:stretch>
+                      <a:fillRect/>
+                    </a:stretch>
+                  </pic:blipFill>
+                  <pic:spPr>
+                    <a:xfrm>
+                      <a:off x="0" y="0"/>
+                      <a:ext cx="5731510" cy="2729865"/>
+                    </a:xfrm>
+                    <a:prstGeom prst="rect">
+                      <a:avLst/>
+                    </a:prstGeom>
+                  </pic:spPr>
+                </pic:pic>
+              </a:graphicData>
+            </a:graphic>
+          </wp:inline>
+        </w:drawing>
+      </w:r>
+    </w:p>
+    <w:p>
+      <w:pPr>
+        <w:pStyle w:val="ResimYazs"/>
+      </w:pPr>
+      <w:r>
+        <w:t xml:space="preserve">Figure </w:t>
+      </w:r>
+      <w:fldSimple w:instr=" SEQ Figure \* ARABIC ">
+        <w:r>
+          <w:rPr>
+            <w:noProof/>
+          </w:rPr>
+          <w:t>13</w:t>
+        </w:r>
+      </w:fldSimple>
+      <w:r>
+        <w:t>: Diode Voltage vs Time Graph For Vin = 12 V</w:t>
+      </w:r>
+    </w:p>
+    <w:p>
+      <w:r>
+        <w:t>The maximum reverse voltage of the diode is 82 V.</w:t>
+      </w:r>
+    </w:p>
+    <w:p>
+      <w:pPr>
+        <w:keepNext/>
+      </w:pPr>
+      <w:r>
+        <w:lastRenderedPageBreak/>
+        <w:drawing>
+          <wp:inline distT="0" distB="0" distL="0" distR="0" wp14:anchorId="2A1A455B" wp14:editId="4502600F">
+            <wp:extent cx="5731510" cy="2729865"/>
+            <wp:effectExtent l="0" t="0" r="2540" b="0"/>
+            <wp:docPr id="1600618806" name="Resim 1" descr="metin, çizgi, öykü gelişim çizgisi; kumpas; grafiğini çıkarma, ekran görüntüsü içeren bir resim&#10;&#10;Açıklama otomatik olarak oluşturuldu"/>
+            <wp:cNvGraphicFramePr>
+              <a:graphicFrameLocks xmlns:a="http://schemas.openxmlformats.org/drawingml/2006/main" noChangeAspect="1"/>
+            </wp:cNvGraphicFramePr>
+            <a:graphic xmlns:a="http://schemas.openxmlformats.org/drawingml/2006/main">
+              <a:graphicData uri="http://schemas.openxmlformats.org/drawingml/2006/picture">
+                <pic:pic xmlns:pic="http://schemas.openxmlformats.org/drawingml/2006/picture">
+                  <pic:nvPicPr>
+                    <pic:cNvPr id="1600618806" name="Resim 1" descr="metin, çizgi, öykü gelişim çizgisi; kumpas; grafiğini çıkarma, ekran görüntüsü içeren bir resim&#10;&#10;Açıklama otomatik olarak oluşturuldu"/>
+                    <pic:cNvPicPr/>
+                  </pic:nvPicPr>
+                  <pic:blipFill>
+                    <a:blip r:embed="rId26"/>
+                    <a:stretch>
+                      <a:fillRect/>
+                    </a:stretch>
+                  </pic:blipFill>
+                  <pic:spPr>
+                    <a:xfrm>
+                      <a:off x="0" y="0"/>
+                      <a:ext cx="5731510" cy="2729865"/>
+                    </a:xfrm>
+                    <a:prstGeom prst="rect">
+                      <a:avLst/>
+                    </a:prstGeom>
+                  </pic:spPr>
+                </pic:pic>
+              </a:graphicData>
+            </a:graphic>
+          </wp:inline>
+        </w:drawing>
+      </w:r>
+    </w:p>
+    <w:p>
+      <w:pPr>
+        <w:pStyle w:val="ResimYazs"/>
+      </w:pPr>
+      <w:r>
+        <w:t xml:space="preserve">Figure </w:t>
+      </w:r>
+      <w:fldSimple w:instr=" SEQ Figure \* ARABIC ">
+        <w:r>
+          <w:rPr>
+            <w:noProof/>
+          </w:rPr>
+          <w:t>14</w:t>
+        </w:r>
+      </w:fldSimple>
+      <w:r>
+        <w:t>: Diode Current vs Time Graph,</w:t>
+      </w:r>
+    </w:p>
+    <w:p>
+      <w:r>
+        <w:t>The maximum diode current is 2.77 A.</w:t>
+      </w:r>
+    </w:p>
+    <w:p/>
+    <w:p>
+      <w:pPr>
+        <w:keepNext/>
+      </w:pPr>
+      <w:r>
+        <w:drawing>
+          <wp:inline distT="0" distB="0" distL="0" distR="0" wp14:anchorId="0DA13CFC" wp14:editId="0355823C">
+            <wp:extent cx="5731510" cy="2729865"/>
+            <wp:effectExtent l="0" t="0" r="2540" b="0"/>
+            <wp:docPr id="536211288" name="Resim 1" descr="metin, çizgi, öykü gelişim çizgisi; kumpas; grafiğini çıkarma, diyagram içeren bir resim&#10;&#10;Açıklama otomatik olarak oluşturuldu"/>
+            <wp:cNvGraphicFramePr>
+              <a:graphicFrameLocks xmlns:a="http://schemas.openxmlformats.org/drawingml/2006/main" noChangeAspect="1"/>
+            </wp:cNvGraphicFramePr>
+            <a:graphic xmlns:a="http://schemas.openxmlformats.org/drawingml/2006/main">
+              <a:graphicData uri="http://schemas.openxmlformats.org/drawingml/2006/picture">
+                <pic:pic xmlns:pic="http://schemas.openxmlformats.org/drawingml/2006/picture">
+                  <pic:nvPicPr>
+                    <pic:cNvPr id="536211288" name="Resim 1" descr="metin, çizgi, öykü gelişim çizgisi; kumpas; grafiğini çıkarma, diyagram içeren bir resim&#10;&#10;Açıklama otomatik olarak oluşturuldu"/>
+                    <pic:cNvPicPr/>
+                  </pic:nvPicPr>
+                  <pic:blipFill>
+                    <a:blip r:embed="rId27"/>
+                    <a:stretch>
+                      <a:fillRect/>
+                    </a:stretch>
+                  </pic:blipFill>
+                  <pic:spPr>
+                    <a:xfrm>
+                      <a:off x="0" y="0"/>
+                      <a:ext cx="5731510" cy="2729865"/>
+                    </a:xfrm>
+                    <a:prstGeom prst="rect">
+                      <a:avLst/>
+                    </a:prstGeom>
+                  </pic:spPr>
+                </pic:pic>
+              </a:graphicData>
+            </a:graphic>
+          </wp:inline>
+        </w:drawing>
+      </w:r>
+    </w:p>
+    <w:p>
+      <w:pPr>
+        <w:pStyle w:val="ResimYazs"/>
+      </w:pPr>
+      <w:r>
+        <w:t xml:space="preserve">Figure </w:t>
+      </w:r>
+      <w:fldSimple w:instr=" SEQ Figure \* ARABIC ">
+        <w:r>
+          <w:rPr>
+            <w:noProof/>
+          </w:rPr>
+          <w:t>15</w:t>
+        </w:r>
+      </w:fldSimple>
+      <w:r>
+        <w:t>: Magnetizing Inductance Current For Vin = 12 V</w:t>
+      </w:r>
+    </w:p>
+    <w:p>
+      <w:pPr>
+        <w:keepNext/>
+      </w:pPr>
+      <w:r>
+        <w:lastRenderedPageBreak/>
+        <w:drawing>
+          <wp:inline distT="0" distB="0" distL="0" distR="0" wp14:anchorId="709B7EE6" wp14:editId="52071C3A">
+            <wp:extent cx="5731510" cy="2729865"/>
+            <wp:effectExtent l="0" t="0" r="2540" b="0"/>
+            <wp:docPr id="2082819116" name="Resim 1" descr="metin, yazı tipi, çizgi, ekran görüntüsü içeren bir resim&#10;&#10;Açıklama otomatik olarak oluşturuldu"/>
+            <wp:cNvGraphicFramePr>
+              <a:graphicFrameLocks xmlns:a="http://schemas.openxmlformats.org/drawingml/2006/main" noChangeAspect="1"/>
+            </wp:cNvGraphicFramePr>
+            <a:graphic xmlns:a="http://schemas.openxmlformats.org/drawingml/2006/main">
+              <a:graphicData uri="http://schemas.openxmlformats.org/drawingml/2006/picture">
+                <pic:pic xmlns:pic="http://schemas.openxmlformats.org/drawingml/2006/picture">
+                  <pic:nvPicPr>
+                    <pic:cNvPr id="2082819116" name="Resim 1" descr="metin, yazı tipi, çizgi, ekran görüntüsü içeren bir resim&#10;&#10;Açıklama otomatik olarak oluşturuldu"/>
+                    <pic:cNvPicPr/>
+                  </pic:nvPicPr>
+                  <pic:blipFill>
+                    <a:blip r:embed="rId28"/>
+                    <a:stretch>
+                      <a:fillRect/>
+                    </a:stretch>
+                  </pic:blipFill>
+                  <pic:spPr>
+                    <a:xfrm>
+                      <a:off x="0" y="0"/>
+                      <a:ext cx="5731510" cy="2729865"/>
+                    </a:xfrm>
+                    <a:prstGeom prst="rect">
+                      <a:avLst/>
+                    </a:prstGeom>
+                  </pic:spPr>
+                </pic:pic>
+              </a:graphicData>
+            </a:graphic>
+          </wp:inline>
+        </w:drawing>
+      </w:r>
+    </w:p>
+    <w:p>
+      <w:pPr>
+        <w:pStyle w:val="ResimYazs"/>
+      </w:pPr>
+      <w:r>
+        <w:t xml:space="preserve">Figure </w:t>
+      </w:r>
+      <w:fldSimple w:instr=" SEQ Figure \* ARABIC ">
+        <w:r>
+          <w:rPr>
+            <w:noProof/>
+          </w:rPr>
+          <w:t>16</w:t>
+        </w:r>
+      </w:fldSimple>
+      <w:r>
+        <w:t xml:space="preserve">: </w:t>
+      </w:r>
+      <w:r>
+        <w:t xml:space="preserve">: Output Voltage vs Time Graph For Vin = </w:t>
+      </w:r>
+      <w:r>
+        <w:t>18 V</w:t>
+      </w:r>
+    </w:p>
+    <w:p>
+      <w:r>
+        <w:t>The average output voltage is 4</w:t>
+      </w:r>
+      <w:r>
+        <w:t xml:space="preserve">5.51 </w:t>
+      </w:r>
+      <w:r>
+        <w:t xml:space="preserve">V and the ripple voltage is </w:t>
+      </w:r>
+      <w:r>
+        <w:t>0.98</w:t>
+      </w:r>
+      <w:r>
+        <w:t>. Therefore,</w:t>
+      </w:r>
+    </w:p>
+    <w:p>
+      <m:oMathPara>
+        <m:oMath>
+          <m:f>
+            <m:fPr>
+              <m:ctrlPr>
+                <w:rPr>
+                  <w:rFonts w:ascii="Cambria Math" w:hAnsi="Cambria Math"/>
+                  <w:i/>
+                </w:rPr>
+              </m:ctrlPr>
+            </m:fPr>
+            <m:num>
+              <m:r>
+                <w:rPr>
+                  <w:rFonts w:ascii="Cambria Math" w:hAnsi="Cambria Math"/>
+                </w:rPr>
+                <m:t>∆Vo</m:t>
+              </m:r>
+            </m:num>
+            <m:den>
+              <m:r>
+                <w:rPr>
+                  <w:rFonts w:ascii="Cambria Math" w:hAnsi="Cambria Math"/>
+                </w:rPr>
+                <m:t>Vo</m:t>
+              </m:r>
+            </m:den>
+          </m:f>
+          <m:r>
+            <w:rPr>
+              <w:rFonts w:ascii="Cambria Math" w:hAnsi="Cambria Math"/>
+            </w:rPr>
+            <m:t>=</m:t>
+          </m:r>
+          <m:f>
+            <m:fPr>
+              <m:ctrlPr>
+                <w:rPr>
+                  <w:rFonts w:ascii="Cambria Math" w:hAnsi="Cambria Math"/>
+                  <w:i/>
+                </w:rPr>
+              </m:ctrlPr>
+            </m:fPr>
+            <m:num>
+              <m:r>
+                <w:rPr>
+                  <w:rFonts w:ascii="Cambria Math" w:hAnsi="Cambria Math"/>
+                </w:rPr>
+                <m:t>0.98</m:t>
+              </m:r>
+            </m:num>
+            <m:den>
+              <m:r>
+                <w:rPr>
+                  <w:rFonts w:ascii="Cambria Math" w:hAnsi="Cambria Math"/>
+                </w:rPr>
+                <m:t>4</m:t>
+              </m:r>
+              <m:r>
+                <w:rPr>
+                  <w:rFonts w:ascii="Cambria Math" w:hAnsi="Cambria Math"/>
+                </w:rPr>
+                <m:t>5.51</m:t>
+              </m:r>
+            </m:den>
+          </m:f>
+          <m:r>
+            <w:rPr>
+              <w:rFonts w:ascii="Cambria Math" w:hAnsi="Cambria Math"/>
+            </w:rPr>
+            <m:t>*100=2.</m:t>
+          </m:r>
+          <m:r>
+            <w:rPr>
+              <w:rFonts w:ascii="Cambria Math" w:hAnsi="Cambria Math"/>
+            </w:rPr>
+            <m:t>15</m:t>
+          </m:r>
+          <m:r>
+            <w:rPr>
+              <w:rFonts w:ascii="Cambria Math" w:hAnsi="Cambria Math"/>
+            </w:rPr>
+            <m:t>%</m:t>
+          </m:r>
+        </m:oMath>
+      </m:oMathPara>
+    </w:p>
+    <w:p/>
+    <w:p/>
+    <w:p/>
+    <w:p>
+      <w:pPr>
+        <w:keepNext/>
+      </w:pPr>
+      <w:r>
+        <w:drawing>
+          <wp:inline distT="0" distB="0" distL="0" distR="0" wp14:anchorId="6632D261" wp14:editId="4AE570F9">
+            <wp:extent cx="5731510" cy="2729865"/>
+            <wp:effectExtent l="0" t="0" r="2540" b="0"/>
+            <wp:docPr id="761200025" name="Resim 1" descr="çizgi, öykü gelişim çizgisi; kumpas; grafiğini çıkarma, diyagram, metin içeren bir resim&#10;&#10;Açıklama otomatik olarak oluşturuldu"/>
+            <wp:cNvGraphicFramePr>
+              <a:graphicFrameLocks xmlns:a="http://schemas.openxmlformats.org/drawingml/2006/main" noChangeAspect="1"/>
+            </wp:cNvGraphicFramePr>
+            <a:graphic xmlns:a="http://schemas.openxmlformats.org/drawingml/2006/main">
+              <a:graphicData uri="http://schemas.openxmlformats.org/drawingml/2006/picture">
+                <pic:pic xmlns:pic="http://schemas.openxmlformats.org/drawingml/2006/picture">
+                  <pic:nvPicPr>
+                    <pic:cNvPr id="761200025" name="Resim 1" descr="çizgi, öykü gelişim çizgisi; kumpas; grafiğini çıkarma, diyagram, metin içeren bir resim&#10;&#10;Açıklama otomatik olarak oluşturuldu"/>
+                    <pic:cNvPicPr/>
+                  </pic:nvPicPr>
+                  <pic:blipFill>
+                    <a:blip r:embed="rId29"/>
+                    <a:stretch>
+                      <a:fillRect/>
+                    </a:stretch>
+                  </pic:blipFill>
+                  <pic:spPr>
+                    <a:xfrm>
+                      <a:off x="0" y="0"/>
+                      <a:ext cx="5731510" cy="2729865"/>
+                    </a:xfrm>
+                    <a:prstGeom prst="rect">
+                      <a:avLst/>
+                    </a:prstGeom>
+                  </pic:spPr>
+                </pic:pic>
+              </a:graphicData>
+            </a:graphic>
+          </wp:inline>
+        </w:drawing>
+      </w:r>
+    </w:p>
+    <w:p>
+      <w:pPr>
+        <w:pStyle w:val="ResimYazs"/>
+      </w:pPr>
+      <w:r>
+        <w:t xml:space="preserve">Figure </w:t>
+      </w:r>
+      <w:fldSimple w:instr=" SEQ Figure \* ARABIC ">
+        <w:r>
+          <w:rPr>
+            <w:noProof/>
+          </w:rPr>
+          <w:t>17</w:t>
+        </w:r>
+      </w:fldSimple>
+      <w:r>
+        <w:t>: Output Current vs Time Graph For Vin  = 18V</w:t>
+      </w:r>
+    </w:p>
+    <w:p>
+      <w:r>
+        <w:t>The average output current is 0.9</w:t>
+      </w:r>
+      <w:r>
+        <w:t>4</w:t>
+      </w:r>
+      <w:r>
+        <w:t>8 A according to simulation.</w:t>
+      </w:r>
+    </w:p>
+    <w:p>
+      <w:pPr>
+        <w:keepNext/>
+      </w:pPr>
+      <w:r>
+        <w:lastRenderedPageBreak/>
+        <w:drawing>
+          <wp:inline distT="0" distB="0" distL="0" distR="0" wp14:anchorId="73F8EC2F" wp14:editId="796193A5">
+            <wp:extent cx="5731510" cy="2729865"/>
+            <wp:effectExtent l="0" t="0" r="2540" b="0"/>
+            <wp:docPr id="1238699843" name="Resim 1" descr="metin, öykü gelişim çizgisi; kumpas; grafiğini çıkarma, çizgi, diyagram içeren bir resim&#10;&#10;Açıklama otomatik olarak oluşturuldu"/>
+            <wp:cNvGraphicFramePr>
+              <a:graphicFrameLocks xmlns:a="http://schemas.openxmlformats.org/drawingml/2006/main" noChangeAspect="1"/>
+            </wp:cNvGraphicFramePr>
+            <a:graphic xmlns:a="http://schemas.openxmlformats.org/drawingml/2006/main">
+              <a:graphicData uri="http://schemas.openxmlformats.org/drawingml/2006/picture">
+                <pic:pic xmlns:pic="http://schemas.openxmlformats.org/drawingml/2006/picture">
+                  <pic:nvPicPr>
+                    <pic:cNvPr id="1238699843" name="Resim 1" descr="metin, öykü gelişim çizgisi; kumpas; grafiğini çıkarma, çizgi, diyagram içeren bir resim&#10;&#10;Açıklama otomatik olarak oluşturuldu"/>
+                    <pic:cNvPicPr/>
+                  </pic:nvPicPr>
+                  <pic:blipFill>
+                    <a:blip r:embed="rId30"/>
+                    <a:stretch>
+                      <a:fillRect/>
+                    </a:stretch>
+                  </pic:blipFill>
+                  <pic:spPr>
+                    <a:xfrm>
+                      <a:off x="0" y="0"/>
+                      <a:ext cx="5731510" cy="2729865"/>
+                    </a:xfrm>
+                    <a:prstGeom prst="rect">
+                      <a:avLst/>
+                    </a:prstGeom>
+                  </pic:spPr>
+                </pic:pic>
+              </a:graphicData>
+            </a:graphic>
+          </wp:inline>
+        </w:drawing>
+      </w:r>
+    </w:p>
+    <w:p>
+      <w:pPr>
+        <w:pStyle w:val="ResimYazs"/>
+      </w:pPr>
+      <w:r>
+        <w:t xml:space="preserve">Figure </w:t>
+      </w:r>
+      <w:fldSimple w:instr=" SEQ Figure \* ARABIC ">
+        <w:r>
+          <w:rPr>
+            <w:noProof/>
+          </w:rPr>
+          <w:t>18</w:t>
+        </w:r>
+      </w:fldSimple>
+      <w:r>
+        <w:t>: Input Current vs Time Graph For Vin = 18V</w:t>
+      </w:r>
+    </w:p>
+    <w:p>
+      <w:r>
+        <w:t>The maximum input current is 8.86 A according to simulation.</w:t>
+      </w:r>
+    </w:p>
+    <w:p>
+      <w:pPr>
+        <w:keepNext/>
+      </w:pPr>
+      <w:r>
+        <w:drawing>
+          <wp:inline distT="0" distB="0" distL="0" distR="0" wp14:anchorId="4CE84B13" wp14:editId="1F339EA3">
+            <wp:extent cx="5731510" cy="2729865"/>
+            <wp:effectExtent l="0" t="0" r="2540" b="0"/>
+            <wp:docPr id="789316313" name="Resim 1" descr="metin, ekran görüntüsü, çizgi, öykü gelişim çizgisi; kumpas; grafiğini çıkarma içeren bir resim&#10;&#10;Açıklama otomatik olarak oluşturuldu"/>
+            <wp:cNvGraphicFramePr>
+              <a:graphicFrameLocks xmlns:a="http://schemas.openxmlformats.org/drawingml/2006/main" noChangeAspect="1"/>
+            </wp:cNvGraphicFramePr>
+            <a:graphic xmlns:a="http://schemas.openxmlformats.org/drawingml/2006/main">
+              <a:graphicData uri="http://schemas.openxmlformats.org/drawingml/2006/picture">
+                <pic:pic xmlns:pic="http://schemas.openxmlformats.org/drawingml/2006/picture">
+                  <pic:nvPicPr>
+                    <pic:cNvPr id="789316313" name="Resim 1" descr="metin, ekran görüntüsü, çizgi, öykü gelişim çizgisi; kumpas; grafiğini çıkarma içeren bir resim&#10;&#10;Açıklama otomatik olarak oluşturuldu"/>
+                    <pic:cNvPicPr/>
+                  </pic:nvPicPr>
+                  <pic:blipFill>
+                    <a:blip r:embed="rId31"/>
+                    <a:stretch>
+                      <a:fillRect/>
+                    </a:stretch>
+                  </pic:blipFill>
+                  <pic:spPr>
+                    <a:xfrm>
+                      <a:off x="0" y="0"/>
+                      <a:ext cx="5731510" cy="2729865"/>
+                    </a:xfrm>
+                    <a:prstGeom prst="rect">
+                      <a:avLst/>
+                    </a:prstGeom>
+                  </pic:spPr>
+                </pic:pic>
+              </a:graphicData>
+            </a:graphic>
+          </wp:inline>
+        </w:drawing>
+      </w:r>
+    </w:p>
+    <w:p>
+      <w:pPr>
+        <w:pStyle w:val="ResimYazs"/>
+      </w:pPr>
+      <w:r>
+        <w:t xml:space="preserve">Figure </w:t>
+      </w:r>
+      <w:fldSimple w:instr=" SEQ Figure \* ARABIC ">
+        <w:r>
+          <w:rPr>
+            <w:noProof/>
+          </w:rPr>
+          <w:t>19</w:t>
+        </w:r>
+      </w:fldSimple>
+      <w:r>
+        <w:t>: Switch Voltage vs Time Graph For Vin = 18V</w:t>
+      </w:r>
+    </w:p>
+    <w:p>
+      <w:r>
+        <w:t xml:space="preserve">The maximum switch voltage is </w:t>
+      </w:r>
+      <w:r>
+        <w:t xml:space="preserve">33.75 </w:t>
+      </w:r>
+      <w:r>
+        <w:t>V according to simulation.</w:t>
+      </w:r>
+    </w:p>
+    <w:p>
+      <w:pPr>
+        <w:keepNext/>
+      </w:pPr>
+      <w:r>
+        <w:lastRenderedPageBreak/>
+        <w:drawing>
+          <wp:inline distT="0" distB="0" distL="0" distR="0" wp14:anchorId="22472233" wp14:editId="48FDAF0A">
+            <wp:extent cx="5731510" cy="2729865"/>
+            <wp:effectExtent l="0" t="0" r="2540" b="0"/>
+            <wp:docPr id="385399652" name="Resim 1" descr="metin, çizgi, öykü gelişim çizgisi; kumpas; grafiğini çıkarma, diyagram içeren bir resim&#10;&#10;Açıklama otomatik olarak oluşturuldu"/>
+            <wp:cNvGraphicFramePr>
+              <a:graphicFrameLocks xmlns:a="http://schemas.openxmlformats.org/drawingml/2006/main" noChangeAspect="1"/>
+            </wp:cNvGraphicFramePr>
+            <a:graphic xmlns:a="http://schemas.openxmlformats.org/drawingml/2006/main">
+              <a:graphicData uri="http://schemas.openxmlformats.org/drawingml/2006/picture">
+                <pic:pic xmlns:pic="http://schemas.openxmlformats.org/drawingml/2006/picture">
+                  <pic:nvPicPr>
+                    <pic:cNvPr id="385399652" name="Resim 1" descr="metin, çizgi, öykü gelişim çizgisi; kumpas; grafiğini çıkarma, diyagram içeren bir resim&#10;&#10;Açıklama otomatik olarak oluşturuldu"/>
+                    <pic:cNvPicPr/>
+                  </pic:nvPicPr>
+                  <pic:blipFill>
+                    <a:blip r:embed="rId32"/>
+                    <a:stretch>
+                      <a:fillRect/>
+                    </a:stretch>
+                  </pic:blipFill>
+                  <pic:spPr>
+                    <a:xfrm>
+                      <a:off x="0" y="0"/>
+                      <a:ext cx="5731510" cy="2729865"/>
+                    </a:xfrm>
+                    <a:prstGeom prst="rect">
+                      <a:avLst/>
+                    </a:prstGeom>
+                  </pic:spPr>
+                </pic:pic>
+              </a:graphicData>
+            </a:graphic>
+          </wp:inline>
+        </w:drawing>
+      </w:r>
+    </w:p>
+    <w:p>
+      <w:pPr>
+        <w:pStyle w:val="ResimYazs"/>
+      </w:pPr>
+      <w:r>
+        <w:t xml:space="preserve">Figure </w:t>
+      </w:r>
+      <w:fldSimple w:instr=" SEQ Figure \* ARABIC ">
+        <w:r>
+          <w:rPr>
+            <w:noProof/>
+          </w:rPr>
+          <w:t>20</w:t>
+        </w:r>
+      </w:fldSimple>
+      <w:r>
+        <w:t>: Diode Voltage vs Time Graph For Vin = 18V</w:t>
+      </w:r>
+    </w:p>
+    <w:p>
+      <w:r>
+        <w:t>The maximum reverse voltage of the diode is 8</w:t>
+      </w:r>
+      <w:r>
+        <w:t>0.22</w:t>
+      </w:r>
+      <w:r>
+        <w:t xml:space="preserve"> V.</w:t>
+      </w:r>
+    </w:p>
+    <w:p>
+      <w:pPr>
+        <w:keepNext/>
+      </w:pPr>
+      <w:r>
+        <w:drawing>
+          <wp:inline distT="0" distB="0" distL="0" distR="0" wp14:anchorId="202E5DE3" wp14:editId="55FF5882">
+            <wp:extent cx="5731510" cy="2729865"/>
+            <wp:effectExtent l="0" t="0" r="2540" b="0"/>
+            <wp:docPr id="672373364" name="Resim 1" descr="metin, ekran görüntüsü, öykü gelişim çizgisi; kumpas; grafiğini çıkarma, çizgi içeren bir resim&#10;&#10;Açıklama otomatik olarak oluşturuldu"/>
+            <wp:cNvGraphicFramePr>
+              <a:graphicFrameLocks xmlns:a="http://schemas.openxmlformats.org/drawingml/2006/main" noChangeAspect="1"/>
+            </wp:cNvGraphicFramePr>
+            <a:graphic xmlns:a="http://schemas.openxmlformats.org/drawingml/2006/main">
+              <a:graphicData uri="http://schemas.openxmlformats.org/drawingml/2006/picture">
+                <pic:pic xmlns:pic="http://schemas.openxmlformats.org/drawingml/2006/picture">
+                  <pic:nvPicPr>
+                    <pic:cNvPr id="672373364" name="Resim 1" descr="metin, ekran görüntüsü, öykü gelişim çizgisi; kumpas; grafiğini çıkarma, çizgi içeren bir resim&#10;&#10;Açıklama otomatik olarak oluşturuldu"/>
+                    <pic:cNvPicPr/>
+                  </pic:nvPicPr>
+                  <pic:blipFill>
+                    <a:blip r:embed="rId33"/>
+                    <a:stretch>
+                      <a:fillRect/>
+                    </a:stretch>
+                  </pic:blipFill>
+                  <pic:spPr>
+                    <a:xfrm>
+                      <a:off x="0" y="0"/>
+                      <a:ext cx="5731510" cy="2729865"/>
+                    </a:xfrm>
+                    <a:prstGeom prst="rect">
+                      <a:avLst/>
+                    </a:prstGeom>
+                  </pic:spPr>
+                </pic:pic>
+              </a:graphicData>
+            </a:graphic>
+          </wp:inline>
+        </w:drawing>
+      </w:r>
+    </w:p>
+    <w:p>
+      <w:pPr>
+        <w:pStyle w:val="ResimYazs"/>
+      </w:pPr>
+      <w:r>
+        <w:t xml:space="preserve">Figure </w:t>
+      </w:r>
+      <w:fldSimple w:instr=" SEQ Figure \* ARABIC ">
+        <w:r>
+          <w:rPr>
+            <w:noProof/>
+          </w:rPr>
+          <w:t>21</w:t>
+        </w:r>
+      </w:fldSimple>
+      <w:r>
+        <w:t>: Diode Current vs Time Graph For Vin = 18V</w:t>
+      </w:r>
+    </w:p>
+    <w:p>
+      <w:r>
+        <w:t>The maximum diode current is around 2.34 A.</w:t>
+      </w:r>
+    </w:p>
+    <w:p>
+      <w:pPr>
+        <w:keepNext/>
+      </w:pPr>
+      <w:r>
+        <w:lastRenderedPageBreak/>
+        <w:drawing>
+          <wp:inline distT="0" distB="0" distL="0" distR="0" wp14:anchorId="088B295B" wp14:editId="3955BBE5">
+            <wp:extent cx="5731510" cy="2729865"/>
+            <wp:effectExtent l="0" t="0" r="2540" b="0"/>
+            <wp:docPr id="1777266494" name="Resim 1" descr="metin, ekran görüntüsü, çizgi, öykü gelişim çizgisi; kumpas; grafiğini çıkarma içeren bir resim&#10;&#10;Açıklama otomatik olarak oluşturuldu"/>
+            <wp:cNvGraphicFramePr>
+              <a:graphicFrameLocks xmlns:a="http://schemas.openxmlformats.org/drawingml/2006/main" noChangeAspect="1"/>
+            </wp:cNvGraphicFramePr>
+            <a:graphic xmlns:a="http://schemas.openxmlformats.org/drawingml/2006/main">
+              <a:graphicData uri="http://schemas.openxmlformats.org/drawingml/2006/picture">
+                <pic:pic xmlns:pic="http://schemas.openxmlformats.org/drawingml/2006/picture">
+                  <pic:nvPicPr>
+                    <pic:cNvPr id="1777266494" name="Resim 1" descr="metin, ekran görüntüsü, çizgi, öykü gelişim çizgisi; kumpas; grafiğini çıkarma içeren bir resim&#10;&#10;Açıklama otomatik olarak oluşturuldu"/>
+                    <pic:cNvPicPr/>
+                  </pic:nvPicPr>
+                  <pic:blipFill>
+                    <a:blip r:embed="rId34"/>
+                    <a:stretch>
+                      <a:fillRect/>
+                    </a:stretch>
+                  </pic:blipFill>
+                  <pic:spPr>
+                    <a:xfrm>
+                      <a:off x="0" y="0"/>
+                      <a:ext cx="5731510" cy="2729865"/>
+                    </a:xfrm>
+                    <a:prstGeom prst="rect">
+                      <a:avLst/>
+                    </a:prstGeom>
+                  </pic:spPr>
+                </pic:pic>
+              </a:graphicData>
+            </a:graphic>
+          </wp:inline>
+        </w:drawing>
+      </w:r>
+    </w:p>
+    <w:p>
+      <w:pPr>
+        <w:pStyle w:val="ResimYazs"/>
+      </w:pPr>
+      <w:r>
+        <w:t xml:space="preserve">Figure </w:t>
+      </w:r>
+      <w:fldSimple w:instr=" SEQ Figure \* ARABIC ">
+        <w:r>
+          <w:rPr>
+            <w:noProof/>
+          </w:rPr>
+          <w:t>22</w:t>
+        </w:r>
+      </w:fldSimple>
+      <w:r>
+        <w:t xml:space="preserve">: </w:t>
+      </w:r>
+      <w:r>
+        <w:t>Magnetizing Inductance Current For Vin = 1</w:t>
+      </w:r>
+      <w:r>
+        <w:t>8 V</w:t>
+      </w:r>
+    </w:p>
+    <w:p>
+      <w:pPr>
+        <w:keepNext/>
+      </w:pPr>
+      <w:r>
+        <w:drawing>
+          <wp:inline distT="0" distB="0" distL="0" distR="0" wp14:anchorId="45B1001E" wp14:editId="6E9DC564">
+            <wp:extent cx="5731510" cy="2267585"/>
+            <wp:effectExtent l="0" t="0" r="2540" b="0"/>
+            <wp:docPr id="842105173" name="Resim 1" descr="diyagram, plan, teknik çizim, şematik içeren bir resim&#10;&#10;Açıklama otomatik olarak oluşturuldu"/>
+            <wp:cNvGraphicFramePr>
+              <a:graphicFrameLocks xmlns:a="http://schemas.openxmlformats.org/drawingml/2006/main" noChangeAspect="1"/>
+            </wp:cNvGraphicFramePr>
+            <a:graphic xmlns:a="http://schemas.openxmlformats.org/drawingml/2006/main">
+              <a:graphicData uri="http://schemas.openxmlformats.org/drawingml/2006/picture">
+                <pic:pic xmlns:pic="http://schemas.openxmlformats.org/drawingml/2006/picture">
+                  <pic:nvPicPr>
+                    <pic:cNvPr id="842105173" name="Resim 1" descr="diyagram, plan, teknik çizim, şematik içeren bir resim&#10;&#10;Açıklama otomatik olarak oluşturuldu"/>
+                    <pic:cNvPicPr/>
+                  </pic:nvPicPr>
+                  <pic:blipFill>
+                    <a:blip r:embed="rId35"/>
+                    <a:stretch>
+                      <a:fillRect/>
+                    </a:stretch>
+                  </pic:blipFill>
+                  <pic:spPr>
+                    <a:xfrm>
+                      <a:off x="0" y="0"/>
+                      <a:ext cx="5731510" cy="2267585"/>
+                    </a:xfrm>
+                    <a:prstGeom prst="rect">
+                      <a:avLst/>
+                    </a:prstGeom>
+                  </pic:spPr>
+                </pic:pic>
+              </a:graphicData>
+            </a:graphic>
+          </wp:inline>
+        </w:drawing>
+      </w:r>
+    </w:p>
+    <w:p>
+      <w:pPr>
+        <w:pStyle w:val="ResimYazs"/>
+      </w:pPr>
+      <w:r>
+        <w:t xml:space="preserve">Figure </w:t>
+      </w:r>
+      <w:fldSimple w:instr=" SEQ Figure \* ARABIC ">
+        <w:r>
+          <w:rPr>
+            <w:noProof/>
+          </w:rPr>
+          <w:t>23</w:t>
+        </w:r>
+      </w:fldSimple>
+      <w:r>
+        <w:t>: Simulation Block Diagram</w:t>
+      </w:r>
+    </w:p>
+    <w:p>
+      <w:pPr>
+        <w:pStyle w:val="Balk2"/>
+        <w:numPr>
+          <w:ilvl w:val="0"/>
+          <w:numId w:val="4"/>
+        </w:numPr>
+        <w:jc w:val="both"/>
+        <w:rPr>
+          <w:noProof/>
+        </w:rPr>
+      </w:pPr>
+      <w:r>
+        <w:rPr>
+          <w:noProof/>
+        </w:rPr>
+        <w:t>Efficiency Calculation For Different Loads</w:t>
+      </w:r>
+    </w:p>
+    <w:p>
+      <w:r>
+        <w:t>Vin = 12 V</w:t>
+      </w:r>
+    </w:p>
+    <w:p>
+      <w:r>
+        <w:t>100% Load:</w:t>
+      </w:r>
+    </w:p>
+    <w:p>
+      <w:r>
+        <w:t>Pin = 79.6 W, Pout = 44.95 W that yields 56.47% efficiency.</w:t>
+      </w:r>
+    </w:p>
+    <w:p>
+      <w:r>
+        <w:t>75% Load:</w:t>
+      </w:r>
+    </w:p>
+    <w:p>
+      <w:r>
+        <w:t>Pin= 64.5 W, Pout = 44.95 W that yields 53.4% efficiency.</w:t>
+      </w:r>
+    </w:p>
+    <w:p>
+      <w:r>
+        <w:t>50</w:t>
+      </w:r>
+      <w:r>
+        <w:t>% Load:</w:t>
+      </w:r>
+    </w:p>
+    <w:p>
+      <w:r>
+        <w:t xml:space="preserve">Pin= </w:t>
+      </w:r>
+      <w:r>
+        <w:t>49.09</w:t>
+      </w:r>
+      <w:r>
+        <w:t xml:space="preserve"> W, Pout = </w:t>
+      </w:r>
+      <w:r>
+        <w:t>23.46</w:t>
+      </w:r>
+      <w:r>
+        <w:t xml:space="preserve"> W that yields </w:t>
+      </w:r>
+      <w:r>
+        <w:t>47.79</w:t>
+      </w:r>
+      <w:r>
+        <w:t>% efficiency.</w:t>
+      </w:r>
+    </w:p>
+    <w:p>
+      <w:r>
+        <w:t>2</w:t>
+      </w:r>
+      <w:r>
+        <w:t>5% Load:</w:t>
+      </w:r>
+    </w:p>
+    <w:p>
+      <w:r>
+        <w:t xml:space="preserve">Pin= </w:t>
+      </w:r>
+      <w:r>
+        <w:t>33.44</w:t>
+      </w:r>
+      <w:r>
+        <w:t xml:space="preserve"> W, Pout = </w:t>
+      </w:r>
+      <w:r>
+        <w:t>12</w:t>
+      </w:r>
+      <w:r>
+        <w:t xml:space="preserve"> W that yields </w:t>
+      </w:r>
+      <w:r>
+        <w:t xml:space="preserve">35.89 </w:t>
+      </w:r>
+      <w:r>
+        <w:t>% efficiency.</w:t>
+      </w:r>
+    </w:p>
+    <w:p/>
+    <w:p>
+      <w:r>
+        <w:lastRenderedPageBreak/>
+        <w:t>Vin = 18 V</w:t>
+      </w:r>
+    </w:p>
+    <w:p>
+      <w:r>
+        <w:t>100% Load:</w:t>
+      </w:r>
+    </w:p>
+    <w:p>
+      <w:r>
+        <w:t xml:space="preserve">Pin = </w:t>
+      </w:r>
+      <w:r>
+        <w:t>93.15</w:t>
+      </w:r>
+      <w:r>
+        <w:t xml:space="preserve"> W, Pout = 44.95 W that yields </w:t>
+      </w:r>
+      <w:r>
+        <w:t>46.32</w:t>
+      </w:r>
+      <w:r>
+        <w:t>% efficiency.</w:t>
+      </w:r>
+    </w:p>
+    <w:p>
+      <w:r>
+        <w:t>75% Load:</w:t>
+      </w:r>
+    </w:p>
+    <w:p>
+      <w:r>
+        <w:t xml:space="preserve">Pin= </w:t>
+      </w:r>
+      <w:r>
+        <w:t>77.15</w:t>
+      </w:r>
+      <w:r>
+        <w:t xml:space="preserve"> W, Pout = </w:t>
+      </w:r>
+      <w:r>
+        <w:t>32.79</w:t>
+      </w:r>
+      <w:r>
+        <w:t xml:space="preserve"> W that yields </w:t>
+      </w:r>
+      <w:r>
+        <w:t>42.5</w:t>
+      </w:r>
+      <w:r>
+        <w:t>% efficiency.</w:t>
+      </w:r>
+    </w:p>
+    <w:p>
+      <w:r>
+        <w:t>50% Load:</w:t>
+      </w:r>
+    </w:p>
+    <w:p>
+      <w:r>
+        <w:t xml:space="preserve">Pin= </w:t>
+      </w:r>
+      <w:r>
+        <w:t>61</w:t>
+      </w:r>
+      <w:r>
+        <w:t xml:space="preserve"> W, Pout = 2</w:t>
+      </w:r>
+      <w:r>
+        <w:t>2.16</w:t>
+      </w:r>
+      <w:r>
+        <w:t xml:space="preserve"> W that yields </w:t>
+      </w:r>
+      <w:r>
+        <w:t>36.33</w:t>
+      </w:r>
+      <w:r>
+        <w:t>% efficiency.</w:t>
+      </w:r>
+    </w:p>
+    <w:p>
+      <w:r>
+        <w:t>25% Load:</w:t>
+      </w:r>
+    </w:p>
+    <w:p>
+      <w:r>
+        <w:t xml:space="preserve">Pin= </w:t>
+      </w:r>
+      <w:r>
+        <w:t>44.77</w:t>
+      </w:r>
+      <w:r>
+        <w:t xml:space="preserve"> W, Pout = </w:t>
+      </w:r>
+      <w:r>
+        <w:t>11.24</w:t>
+      </w:r>
+      <w:r>
+        <w:t xml:space="preserve"> W that yields </w:t>
+      </w:r>
+      <w:r>
+        <w:t>25.11</w:t>
+      </w:r>
+      <w:r>
+        <w:t xml:space="preserve"> % efficiency.</w:t>
+      </w:r>
+    </w:p>
+    <w:p/>
+    <w:p>
+      <w:r>
+        <w:t xml:space="preserve">However, we </w:t>
+      </w:r>
+      <w:r>
+        <w:t xml:space="preserve">calculated efficiency theoretically also. </w:t>
+      </w:r>
+      <w:r>
+        <w:t>As we can sen in part b the core loss and the copper losses are 6.64W and 1.43W. And the efficiency is around 85% without semiconductor losses with full load. It is higher when the load decreases because both copper losses and core loss decreases exponentially. The reason why the efficiency decreases when the load decreases is we assumed Rcu is constant. The efficiency is directly taken from the simulations. When we calculate the conduction loss of mosfet it is equal to 1.93W maximum, switching losses of mosfet equal to 0.39W and diode loss is equal to 1.88W.</w:t>
+      </w:r>
+    </w:p>
+    <w:p>
+      <w:r>
+        <w:t xml:space="preserve">Maximum Total Loss = 12.27 W theoretically at full load case and that yields 79.64% efficiency. </w:t>
       </w:r>
     </w:p>
     <w:p>
@@ -7298,9 +10468,16 @@
     <w:p>
       <w:pPr>
         <w:ind w:firstLine="720"/>
-      </w:pPr>
-      <w:r>
-        <w:t>NOT SUMMARY</w:t>
+        <w:jc w:val="both"/>
+      </w:pPr>
+      <w:r>
+        <w:t xml:space="preserve">There are different isolated DC-DC converter topologies where basically a trade-off is made. The most used isolated step-up converter is the flyback converter. After deciding on the flyback, there came a lot of different factors when determining the duty cycle and the turns ratio, turn numbers and selecting a proper core. The datasheets do not include sufficient information to be used at the loss calculations, so the catalogs are searched instead. The </w:t>
+      </w:r>
+      <w:r>
+        <w:t>Steinmetz's equation</w:t>
+      </w:r>
+      <w:r>
+        <w:t xml:space="preserve"> is used to check with the core characteristics included in the core catalogs. The copper losses are also calculated by hand using the AWG cable catalog, core dimensions and turn numbers. The simulation is run repeatedly with different selections until the desired outcome occurs. The semiconductor losses are not to be ignored as they decrease the overall efficiency significantly. A more proper component and controller selection must be made until the presentation as this iteration of the flyback converter is quite fragile. A snubber design is also strongly suggested for flyback converters, which we also aim to do in the following weeks.</w:t>
       </w:r>
     </w:p>
     <w:p>
@@ -7308,27 +10485,8 @@
         <w:pStyle w:val="Balk2"/>
         <w:jc w:val="both"/>
       </w:pPr>
-    </w:p>
-    <w:p/>
-    <w:p>
-      <w:pPr>
-        <w:pStyle w:val="Balk2"/>
-        <w:jc w:val="both"/>
-      </w:pPr>
       <w:r>
         <w:t>References</w:t>
-      </w:r>
-    </w:p>
-    <w:p>
-      <w:pPr>
-        <w:jc w:val="both"/>
-        <w:rPr>
-          <w:sz w:val="24"/>
-          <w:szCs w:val="24"/>
-        </w:rPr>
-      </w:pPr>
-      <w:r>
-        <w:tab/>
       </w:r>
     </w:p>
     <w:p>
@@ -7341,22 +10499,18 @@
           <w:between w:val="nil"/>
         </w:pBdr>
         <w:jc w:val="both"/>
-        <w:rPr>
-          <w:color w:val="000000"/>
-          <w:sz w:val="24"/>
-          <w:szCs w:val="24"/>
-          <w:u w:val="single"/>
-        </w:rPr>
-      </w:pPr>
-      <w:r>
-        <w:rPr>
-          <w:color w:val="000000"/>
-          <w:sz w:val="24"/>
-          <w:szCs w:val="24"/>
-          <w:u w:val="single"/>
-        </w:rPr>
-        <w:t xml:space="preserve"> </w:t>
-      </w:r>
+      </w:pPr>
+      <w:r>
+        <w:tab/>
+      </w:r>
+      <w:hyperlink r:id="rId36" w:anchor=":~:text=The%20difference%20between%20flyback%20vs,additional%20storage%20choke%20is%20needed." w:history="1">
+        <w:r>
+          <w:rPr>
+            <w:rStyle w:val="Kpr"/>
+          </w:rPr>
+          <w:t>Switch Mode Power Supply Topologies: A Comparison (we-online.com)</w:t>
+        </w:r>
+      </w:hyperlink>
     </w:p>
     <w:p>
       <w:pPr>
@@ -7369,12 +10523,17 @@
         </w:pBdr>
         <w:jc w:val="both"/>
         <w:rPr>
-          <w:color w:val="000000"/>
-          <w:sz w:val="24"/>
-          <w:szCs w:val="24"/>
-          <w:u w:val="single"/>
-        </w:rPr>
-      </w:pPr>
+          <w:rStyle w:val="Kpr"/>
+        </w:rPr>
+      </w:pPr>
+      <w:hyperlink r:id="rId37" w:history="1">
+        <w:r>
+          <w:rPr>
+            <w:rStyle w:val="Kpr"/>
+          </w:rPr>
+          <w:t>The comparisons of DC DC converters | Download Table (researchgate.net)</w:t>
+        </w:r>
+      </w:hyperlink>
     </w:p>
     <w:p>
       <w:pPr>
@@ -7386,13 +10545,15 @@
           <w:between w:val="nil"/>
         </w:pBdr>
         <w:jc w:val="both"/>
-        <w:rPr>
-          <w:color w:val="000000"/>
-          <w:sz w:val="24"/>
-          <w:szCs w:val="24"/>
-          <w:u w:val="single"/>
-        </w:rPr>
-      </w:pPr>
+      </w:pPr>
+      <w:hyperlink r:id="rId38" w:history="1">
+        <w:r>
+          <w:rPr>
+            <w:rStyle w:val="Kpr"/>
+          </w:rPr>
+          <w:t>DC DC Switching Controllers | Power Management (PMIC) | Electronic Components Distributor DigiKey</w:t>
+        </w:r>
+      </w:hyperlink>
     </w:p>
     <w:p>
       <w:pPr>
@@ -7405,12 +10566,12 @@
         </w:pBdr>
         <w:jc w:val="both"/>
       </w:pPr>
-      <w:hyperlink r:id="rId11" w:anchor=":~:text=The%20difference%20between%20flyback%20vs,additional%20storage%20choke%20is%20needed." w:history="1">
+      <w:hyperlink r:id="rId39" w:history="1">
         <w:r>
           <w:rPr>
             <w:rStyle w:val="Kpr"/>
           </w:rPr>
-          <w:t>Switch Mode Power Supply Topologies: A Comparison (we-online.com)</w:t>
+          <w:t>DC-DC Switching Voltage Controllers - Hundreds of thousands of electronic components at ozdisan.com with same day shipping advantages. Add to basket with best prices, buy original parts from stock | Özdisan Electronics</w:t>
         </w:r>
       </w:hyperlink>
     </w:p>
@@ -7425,18 +10586,74 @@
         </w:pBdr>
         <w:jc w:val="both"/>
       </w:pPr>
-      <w:hyperlink r:id="rId12" w:history="1">
+      <w:hyperlink r:id="rId40" w:history="1">
         <w:r>
           <w:rPr>
             <w:rStyle w:val="Kpr"/>
           </w:rPr>
-          <w:t>The comparisons of DC DC converters | Download Table (researchgate.net)</w:t>
+          <w:t>American Wire Gauge Chart and AWG Electrical Current Load Limits table with ampacities, wire sizes, skin depth frequencies and wire breaking strength (powerstream.com)</w:t>
         </w:r>
       </w:hyperlink>
     </w:p>
+    <w:p>
+      <w:pPr>
+        <w:pBdr>
+          <w:top w:val="nil"/>
+          <w:left w:val="nil"/>
+          <w:bottom w:val="nil"/>
+          <w:right w:val="nil"/>
+          <w:between w:val="nil"/>
+        </w:pBdr>
+        <w:jc w:val="both"/>
+      </w:pPr>
+      <w:hyperlink r:id="rId41" w:history="1">
+        <w:r>
+          <w:rPr>
+            <w:rStyle w:val="Kpr"/>
+          </w:rPr>
+          <w:t>Magnetics - Kool Mu Cores Manufacturer (mag-inc.com)</w:t>
+        </w:r>
+      </w:hyperlink>
+    </w:p>
+    <w:p>
+      <w:pPr>
+        <w:jc w:val="both"/>
+        <w:rPr>
+          <w:sz w:val="24"/>
+          <w:szCs w:val="24"/>
+        </w:rPr>
+      </w:pPr>
+    </w:p>
+    <w:p>
+      <w:pPr>
+        <w:pBdr>
+          <w:top w:val="nil"/>
+          <w:left w:val="nil"/>
+          <w:bottom w:val="nil"/>
+          <w:right w:val="nil"/>
+          <w:between w:val="nil"/>
+        </w:pBdr>
+        <w:jc w:val="both"/>
+        <w:rPr>
+          <w:color w:val="000000"/>
+          <w:sz w:val="24"/>
+          <w:szCs w:val="24"/>
+          <w:u w:val="single"/>
+        </w:rPr>
+      </w:pPr>
+      <w:r>
+        <w:rPr>
+          <w:color w:val="000000"/>
+          <w:sz w:val="24"/>
+          <w:szCs w:val="24"/>
+          <w:u w:val="single"/>
+        </w:rPr>
+        <w:t xml:space="preserve"> </w:t>
+      </w:r>
+    </w:p>
     <w:sectPr>
-      <w:headerReference w:type="default" r:id="rId13"/>
-      <w:footerReference w:type="default" r:id="rId14"/>
+      <w:headerReference w:type="default" r:id="rId42"/>
+      <w:footerReference w:type="default" r:id="rId43"/>
       <w:pgSz w:w="11906" w:h="16838"/>
       <w:pgMar w:top="1440" w:right="1440" w:bottom="1440" w:left="1440" w:header="90" w:footer="708" w:gutter="0"/>
       <w:pgNumType w:start="1"/>
@@ -7570,6 +10787,95 @@
 <file path=word/numbering.xml><?xml version="1.0" encoding="utf-8"?>
 <w:numbering xmlns:wpc="http://schemas.microsoft.com/office/word/2010/wordprocessingCanvas" xmlns:cx="http://schemas.microsoft.com/office/drawing/2014/chartex" xmlns:cx1="http://schemas.microsoft.com/office/drawing/2015/9/8/chartex" xmlns:cx2="http://schemas.microsoft.com/office/drawing/2015/10/21/chartex" xmlns:cx3="http://schemas.microsoft.com/office/drawing/2016/5/9/chartex" xmlns:cx4="http://schemas.microsoft.com/office/drawing/2016/5/10/chartex" xmlns:cx5="http://schemas.microsoft.com/office/drawing/2016/5/11/chartex" xmlns:cx6="http://schemas.microsoft.com/office/drawing/2016/5/12/chartex" xmlns:cx7="http://schemas.microsoft.com/office/drawing/2016/5/13/chartex" xmlns:cx8="http://schemas.microsoft.com/office/drawing/2016/5/14/chartex" xmlns:mc="http://schemas.openxmlformats.org/markup-compatibility/2006" xmlns:aink="http://schemas.microsoft.com/office/drawing/2016/ink" xmlns:am3d="http://schemas.microsoft.com/office/drawing/2017/model3d" xmlns:o="urn:schemas-microsoft-com:office:office" xmlns:oel="http://schemas.microsoft.com/office/2019/extlst" xmlns:r="http://schemas.openxmlformats.org/officeDocument/2006/relationships" xmlns:m="http://schemas.openxmlformats.org/officeDocument/2006/math" xmlns:v="urn:schemas-microsoft-com:vml" xmlns:wp14="http://schemas.microsoft.com/office/word/2010/wordprocessingDrawing" xmlns:wp="http://schemas.openxmlformats.org/drawingml/2006/wordprocessingDrawing" xmlns:w10="urn:schemas-microsoft-com:office:word" xmlns:w="http://schemas.openxmlformats.org/wordprocessingml/2006/main" xmlns:w14="http://schemas.microsoft.com/office/word/2010/wordml" xmlns:w15="http://schemas.microsoft.com/office/word/2012/wordml" xmlns:w16cex="http://schemas.microsoft.com/office/word/2018/wordml/cex" xmlns:w16cid="http://schemas.microsoft.com/office/word/2016/wordml/cid" xmlns:w16="http://schemas.microsoft.com/office/word/2018/wordml" xmlns:w16du="http://schemas.microsoft.com/office/word/2023/wordml/word16du" xmlns:w16sdtdh="http://schemas.microsoft.com/office/word/2020/wordml/sdtdatahash" xmlns:w16se="http://schemas.microsoft.com/office/word/2015/wordml/symex" xmlns:wpg="http://schemas.microsoft.com/office/word/2010/wordprocessingGroup" xmlns:wpi="http://schemas.microsoft.com/office/word/2010/wordprocessingInk" xmlns:wne="http://schemas.microsoft.com/office/word/2006/wordml" xmlns:wps="http://schemas.microsoft.com/office/word/2010/wordprocessingShape" mc:Ignorable="w14 w15 w16se w16cid w16 w16cex w16sdtdh wp14">
   <w:abstractNum w:abstractNumId="0" w15:restartNumberingAfterBreak="0">
+    <w:nsid w:val="1E8514CE"/>
+    <w:multiLevelType w:val="hybridMultilevel"/>
+    <w:tmpl w:val="58D67560"/>
+    <w:lvl w:ilvl="0" w:tplc="FFFFFFFF">
+      <w:start w:val="1"/>
+      <w:numFmt w:val="lowerLetter"/>
+      <w:lvlText w:val="%1)"/>
+      <w:lvlJc w:val="left"/>
+      <w:pPr>
+        <w:ind w:left="786" w:hanging="360"/>
+      </w:pPr>
+      <w:rPr>
+        <w:rFonts w:hint="default"/>
+      </w:rPr>
+    </w:lvl>
+    <w:lvl w:ilvl="1" w:tplc="FFFFFFFF" w:tentative="1">
+      <w:start w:val="1"/>
+      <w:numFmt w:val="lowerLetter"/>
+      <w:lvlText w:val="%2."/>
+      <w:lvlJc w:val="left"/>
+      <w:pPr>
+        <w:ind w:left="1440" w:hanging="360"/>
+      </w:pPr>
+    </w:lvl>
+    <w:lvl w:ilvl="2" w:tplc="FFFFFFFF" w:tentative="1">
+      <w:start w:val="1"/>
+      <w:numFmt w:val="lowerRoman"/>
+      <w:lvlText w:val="%3."/>
+      <w:lvlJc w:val="right"/>
+      <w:pPr>
+        <w:ind w:left="2160" w:hanging="180"/>
+      </w:pPr>
+    </w:lvl>
+    <w:lvl w:ilvl="3" w:tplc="FFFFFFFF" w:tentative="1">
+      <w:start w:val="1"/>
+      <w:numFmt w:val="decimal"/>
+      <w:lvlText w:val="%4."/>
+      <w:lvlJc w:val="left"/>
+      <w:pPr>
+        <w:ind w:left="2880" w:hanging="360"/>
+      </w:pPr>
+    </w:lvl>
+    <w:lvl w:ilvl="4" w:tplc="FFFFFFFF" w:tentative="1">
+      <w:start w:val="1"/>
+      <w:numFmt w:val="lowerLetter"/>
+      <w:lvlText w:val="%5."/>
+      <w:lvlJc w:val="left"/>
+      <w:pPr>
+        <w:ind w:left="3600" w:hanging="360"/>
+      </w:pPr>
+    </w:lvl>
+    <w:lvl w:ilvl="5" w:tplc="FFFFFFFF" w:tentative="1">
+      <w:start w:val="1"/>
+      <w:numFmt w:val="lowerRoman"/>
+      <w:lvlText w:val="%6."/>
+      <w:lvlJc w:val="right"/>
+      <w:pPr>
+        <w:ind w:left="4320" w:hanging="180"/>
+      </w:pPr>
+    </w:lvl>
+    <w:lvl w:ilvl="6" w:tplc="FFFFFFFF" w:tentative="1">
+      <w:start w:val="1"/>
+      <w:numFmt w:val="decimal"/>
+      <w:lvlText w:val="%7."/>
+      <w:lvlJc w:val="left"/>
+      <w:pPr>
+        <w:ind w:left="5040" w:hanging="360"/>
+      </w:pPr>
+    </w:lvl>
+    <w:lvl w:ilvl="7" w:tplc="FFFFFFFF" w:tentative="1">
+      <w:start w:val="1"/>
+      <w:numFmt w:val="lowerLetter"/>
+      <w:lvlText w:val="%8."/>
+      <w:lvlJc w:val="left"/>
+      <w:pPr>
+        <w:ind w:left="5760" w:hanging="360"/>
+      </w:pPr>
+    </w:lvl>
+    <w:lvl w:ilvl="8" w:tplc="FFFFFFFF" w:tentative="1">
+      <w:start w:val="1"/>
+      <w:numFmt w:val="lowerRoman"/>
+      <w:lvlText w:val="%9."/>
+      <w:lvlJc w:val="right"/>
+      <w:pPr>
+        <w:ind w:left="6480" w:hanging="180"/>
+      </w:pPr>
+    </w:lvl>
+  </w:abstractNum>
+  <w:abstractNum w:abstractNumId="1" w15:restartNumberingAfterBreak="0">
     <w:nsid w:val="24034AC2"/>
     <w:multiLevelType w:val="multilevel"/>
     <w:tmpl w:val="540EFB2C"/>
@@ -7682,7 +10988,7 @@
       </w:rPr>
     </w:lvl>
   </w:abstractNum>
-  <w:abstractNum w:abstractNumId="1" w15:restartNumberingAfterBreak="0">
+  <w:abstractNum w:abstractNumId="2" w15:restartNumberingAfterBreak="0">
     <w:nsid w:val="2F841486"/>
     <w:multiLevelType w:val="hybridMultilevel"/>
     <w:tmpl w:val="20CA67F4"/>
@@ -7795,7 +11101,7 @@
       </w:rPr>
     </w:lvl>
   </w:abstractNum>
-  <w:abstractNum w:abstractNumId="2" w15:restartNumberingAfterBreak="0">
+  <w:abstractNum w:abstractNumId="3" w15:restartNumberingAfterBreak="0">
     <w:nsid w:val="3BD05DB7"/>
     <w:multiLevelType w:val="hybridMultilevel"/>
     <w:tmpl w:val="58D67560"/>
@@ -7805,7 +11111,7 @@
       <w:lvlText w:val="%1)"/>
       <w:lvlJc w:val="left"/>
       <w:pPr>
-        <w:ind w:left="720" w:hanging="360"/>
+        <w:ind w:left="786" w:hanging="360"/>
       </w:pPr>
       <w:rPr>
         <w:rFonts w:hint="default"/>
@@ -7884,7 +11190,96 @@
       </w:pPr>
     </w:lvl>
   </w:abstractNum>
-  <w:abstractNum w:abstractNumId="3" w15:restartNumberingAfterBreak="0">
+  <w:abstractNum w:abstractNumId="4" w15:restartNumberingAfterBreak="0">
+    <w:nsid w:val="43E5626D"/>
+    <w:multiLevelType w:val="hybridMultilevel"/>
+    <w:tmpl w:val="0728FD92"/>
+    <w:lvl w:ilvl="0" w:tplc="0409000F">
+      <w:start w:val="1"/>
+      <w:numFmt w:val="decimal"/>
+      <w:lvlText w:val="%1."/>
+      <w:lvlJc w:val="left"/>
+      <w:pPr>
+        <w:ind w:left="720" w:hanging="360"/>
+      </w:pPr>
+      <w:rPr>
+        <w:rFonts w:hint="default"/>
+      </w:rPr>
+    </w:lvl>
+    <w:lvl w:ilvl="1" w:tplc="04090019" w:tentative="1">
+      <w:start w:val="1"/>
+      <w:numFmt w:val="lowerLetter"/>
+      <w:lvlText w:val="%2."/>
+      <w:lvlJc w:val="left"/>
+      <w:pPr>
+        <w:ind w:left="1440" w:hanging="360"/>
+      </w:pPr>
+    </w:lvl>
+    <w:lvl w:ilvl="2" w:tplc="0409001B" w:tentative="1">
+      <w:start w:val="1"/>
+      <w:numFmt w:val="lowerRoman"/>
+      <w:lvlText w:val="%3."/>
+      <w:lvlJc w:val="right"/>
+      <w:pPr>
+        <w:ind w:left="2160" w:hanging="180"/>
+      </w:pPr>
+    </w:lvl>
+    <w:lvl w:ilvl="3" w:tplc="0409000F" w:tentative="1">
+      <w:start w:val="1"/>
+      <w:numFmt w:val="decimal"/>
+      <w:lvlText w:val="%4."/>
+      <w:lvlJc w:val="left"/>
+      <w:pPr>
+        <w:ind w:left="2880" w:hanging="360"/>
+      </w:pPr>
+    </w:lvl>
+    <w:lvl w:ilvl="4" w:tplc="04090019" w:tentative="1">
+      <w:start w:val="1"/>
+      <w:numFmt w:val="lowerLetter"/>
+      <w:lvlText w:val="%5."/>
+      <w:lvlJc w:val="left"/>
+      <w:pPr>
+        <w:ind w:left="3600" w:hanging="360"/>
+      </w:pPr>
+    </w:lvl>
+    <w:lvl w:ilvl="5" w:tplc="0409001B" w:tentative="1">
+      <w:start w:val="1"/>
+      <w:numFmt w:val="lowerRoman"/>
+      <w:lvlText w:val="%6."/>
+      <w:lvlJc w:val="right"/>
+      <w:pPr>
+        <w:ind w:left="4320" w:hanging="180"/>
+      </w:pPr>
+    </w:lvl>
+    <w:lvl w:ilvl="6" w:tplc="0409000F" w:tentative="1">
+      <w:start w:val="1"/>
+      <w:numFmt w:val="decimal"/>
+      <w:lvlText w:val="%7."/>
+      <w:lvlJc w:val="left"/>
+      <w:pPr>
+        <w:ind w:left="5040" w:hanging="360"/>
+      </w:pPr>
+    </w:lvl>
+    <w:lvl w:ilvl="7" w:tplc="04090019" w:tentative="1">
+      <w:start w:val="1"/>
+      <w:numFmt w:val="lowerLetter"/>
+      <w:lvlText w:val="%8."/>
+      <w:lvlJc w:val="left"/>
+      <w:pPr>
+        <w:ind w:left="5760" w:hanging="360"/>
+      </w:pPr>
+    </w:lvl>
+    <w:lvl w:ilvl="8" w:tplc="0409001B" w:tentative="1">
+      <w:start w:val="1"/>
+      <w:numFmt w:val="lowerRoman"/>
+      <w:lvlText w:val="%9."/>
+      <w:lvlJc w:val="right"/>
+      <w:pPr>
+        <w:ind w:left="6480" w:hanging="180"/>
+      </w:pPr>
+    </w:lvl>
+  </w:abstractNum>
+  <w:abstractNum w:abstractNumId="5" w15:restartNumberingAfterBreak="0">
     <w:nsid w:val="6C402C58"/>
     <w:multiLevelType w:val="hybridMultilevel"/>
     <w:tmpl w:val="605AF9CA"/>
@@ -8029,7 +11424,7 @@
       </w:rPr>
     </w:lvl>
   </w:abstractNum>
-  <w:abstractNum w:abstractNumId="4" w15:restartNumberingAfterBreak="0">
+  <w:abstractNum w:abstractNumId="6" w15:restartNumberingAfterBreak="0">
     <w:nsid w:val="6FDB7145"/>
     <w:multiLevelType w:val="multilevel"/>
     <w:tmpl w:val="8892D91A"/>
@@ -8142,7 +11537,7 @@
       </w:rPr>
     </w:lvl>
   </w:abstractNum>
-  <w:abstractNum w:abstractNumId="5" w15:restartNumberingAfterBreak="0">
+  <w:abstractNum w:abstractNumId="7" w15:restartNumberingAfterBreak="0">
     <w:nsid w:val="7EBA08D3"/>
     <w:multiLevelType w:val="multilevel"/>
     <w:tmpl w:val="524E0ED6"/>
@@ -8292,13 +11687,13 @@
     </w:lvl>
   </w:abstractNum>
   <w:num w:numId="1" w16cid:durableId="1509295605">
-    <w:abstractNumId w:val="4"/>
+    <w:abstractNumId w:val="6"/>
   </w:num>
   <w:num w:numId="2" w16cid:durableId="860902548">
-    <w:abstractNumId w:val="0"/>
+    <w:abstractNumId w:val="1"/>
   </w:num>
   <w:num w:numId="3" w16cid:durableId="1041317987">
-    <w:abstractNumId w:val="3"/>
+    <w:abstractNumId w:val="5"/>
     <w:lvlOverride w:ilvl="0">
       <w:startOverride w:val="1"/>
     </w:lvlOverride>
@@ -8328,13 +11723,19 @@
     </w:lvlOverride>
   </w:num>
   <w:num w:numId="4" w16cid:durableId="1688943744">
+    <w:abstractNumId w:val="3"/>
+  </w:num>
+  <w:num w:numId="5" w16cid:durableId="768626942">
+    <w:abstractNumId w:val="7"/>
+  </w:num>
+  <w:num w:numId="6" w16cid:durableId="14163602">
     <w:abstractNumId w:val="2"/>
   </w:num>
-  <w:num w:numId="5" w16cid:durableId="768626942">
-    <w:abstractNumId w:val="5"/>
+  <w:num w:numId="7" w16cid:durableId="1345864382">
+    <w:abstractNumId w:val="4"/>
   </w:num>
-  <w:num w:numId="6" w16cid:durableId="14163602">
-    <w:abstractNumId w:val="1"/>
+  <w:num w:numId="8" w16cid:durableId="1527795112">
+    <w:abstractNumId w:val="0"/>
   </w:num>
 </w:numbering>
 </file>
@@ -9067,6 +12468,25 @@
       <w:color w:val="808080"/>
     </w:rPr>
   </w:style>
+  <w:style w:type="paragraph" w:styleId="ResimYazs">
+    <w:name w:val="caption"/>
+    <w:basedOn w:val="Normal"/>
+    <w:next w:val="Normal"/>
+    <w:uiPriority w:val="35"/>
+    <w:unhideWhenUsed/>
+    <w:qFormat/>
+    <w:rsid w:val="009C08EA"/>
+    <w:pPr>
+      <w:spacing w:after="200" w:line="240" w:lineRule="auto"/>
+    </w:pPr>
+    <w:rPr>
+      <w:i/>
+      <w:iCs/>
+      <w:color w:val="44546A" w:themeColor="text2"/>
+      <w:sz w:val="18"/>
+      <w:szCs w:val="18"/>
+    </w:rPr>
+  </w:style>
 </w:styles>
 </file>
 

</xml_diff>

<commit_message>
Some mistakes are fixed
</commit_message>
<xml_diff>
--- a/EE464_2023_HW2_Team4 .docx
+++ b/EE464_2023_HW2_Team4 .docx
@@ -10161,6 +10161,9 @@
         <w:keepNext/>
       </w:pPr>
       <w:r>
+        <w:rPr>
+          <w:noProof/>
+        </w:rPr>
         <w:drawing>
           <wp:inline distT="0" distB="0" distL="0" distR="0" wp14:anchorId="2BF97205" wp14:editId="5F85035B">
             <wp:extent cx="5731510" cy="2729865"/>
@@ -10235,6 +10238,9 @@
         <w:keepNext/>
       </w:pPr>
       <w:r>
+        <w:rPr>
+          <w:noProof/>
+        </w:rPr>
         <w:lastRenderedPageBreak/>
         <w:drawing>
           <wp:inline distT="0" distB="0" distL="0" distR="0" wp14:anchorId="22CFC525" wp14:editId="242B41D8">
@@ -10318,6 +10324,9 @@
         <w:keepNext/>
       </w:pPr>
       <w:r>
+        <w:rPr>
+          <w:noProof/>
+        </w:rPr>
         <w:drawing>
           <wp:inline distT="0" distB="0" distL="0" distR="0" wp14:anchorId="29DABC9F" wp14:editId="2BF33D2C">
             <wp:extent cx="5999487" cy="2857500"/>
@@ -10384,10 +10393,7 @@
     </w:p>
     <w:p>
       <w:r>
-        <w:t>The average output voltage is 4</w:t>
-      </w:r>
-      <w:r>
-        <w:t xml:space="preserve">7.84 </w:t>
+        <w:t xml:space="preserve">The average output voltage is 47.84 </w:t>
       </w:r>
       <w:proofErr w:type="gramStart"/>
       <w:r>
@@ -10395,13 +10401,7 @@
       </w:r>
       <w:proofErr w:type="gramEnd"/>
       <w:r>
-        <w:t xml:space="preserve"> and the ripple voltage is 1.</w:t>
-      </w:r>
-      <w:r>
-        <w:t>0</w:t>
-      </w:r>
-      <w:r>
-        <w:t>3. Therefore,</w:t>
+        <w:t xml:space="preserve"> and the ripple voltage is 1.03. Therefore,</w:t>
       </w:r>
     </w:p>
     <w:p>
@@ -10453,19 +10453,7 @@
                 <w:rPr>
                   <w:rFonts w:ascii="Cambria Math" w:hAnsi="Cambria Math"/>
                 </w:rPr>
-                <m:t>1.</m:t>
-              </m:r>
-              <m:r>
-                <w:rPr>
-                  <w:rFonts w:ascii="Cambria Math" w:hAnsi="Cambria Math"/>
-                </w:rPr>
-                <m:t>0</m:t>
-              </m:r>
-              <m:r>
-                <w:rPr>
-                  <w:rFonts w:ascii="Cambria Math" w:hAnsi="Cambria Math"/>
-                </w:rPr>
-                <m:t>3</m:t>
+                <m:t>1.03</m:t>
               </m:r>
             </m:num>
             <m:den>
@@ -10473,13 +10461,7 @@
                 <w:rPr>
                   <w:rFonts w:ascii="Cambria Math" w:hAnsi="Cambria Math"/>
                 </w:rPr>
-                <m:t>4</m:t>
-              </m:r>
-              <m:r>
-                <w:rPr>
-                  <w:rFonts w:ascii="Cambria Math" w:hAnsi="Cambria Math"/>
-                </w:rPr>
-                <m:t>7.84</m:t>
+                <m:t>47.84</m:t>
               </m:r>
             </m:den>
           </m:f>
@@ -10487,19 +10469,7 @@
             <w:rPr>
               <w:rFonts w:ascii="Cambria Math" w:hAnsi="Cambria Math"/>
             </w:rPr>
-            <m:t>*100=2.</m:t>
-          </m:r>
-          <m:r>
-            <w:rPr>
-              <w:rFonts w:ascii="Cambria Math" w:hAnsi="Cambria Math"/>
-            </w:rPr>
-            <m:t>1</m:t>
-          </m:r>
-          <m:r>
-            <w:rPr>
-              <w:rFonts w:ascii="Cambria Math" w:hAnsi="Cambria Math"/>
-            </w:rPr>
-            <m:t>5%</m:t>
+            <m:t>*100=2.15%</m:t>
           </m:r>
         </m:oMath>
       </m:oMathPara>
@@ -10509,6 +10479,9 @@
         <w:keepNext/>
       </w:pPr>
       <w:r>
+        <w:rPr>
+          <w:noProof/>
+        </w:rPr>
         <w:lastRenderedPageBreak/>
         <w:drawing>
           <wp:inline distT="0" distB="0" distL="0" distR="0" wp14:anchorId="3CE881D8" wp14:editId="75983261">
@@ -10576,13 +10549,7 @@
     </w:p>
     <w:p>
       <w:r>
-        <w:t xml:space="preserve">The average output current is </w:t>
-      </w:r>
-      <w:r>
-        <w:t>0.996</w:t>
-      </w:r>
-      <w:r>
-        <w:t xml:space="preserve"> A according to simulation.</w:t>
+        <w:t>The average output current is 0.996 A according to simulation.</w:t>
       </w:r>
     </w:p>
     <w:p>
@@ -10590,6 +10557,9 @@
         <w:keepNext/>
       </w:pPr>
       <w:r>
+        <w:rPr>
+          <w:noProof/>
+        </w:rPr>
         <w:drawing>
           <wp:inline distT="0" distB="0" distL="0" distR="0" wp14:anchorId="3A898D21" wp14:editId="6B8CCBFA">
             <wp:extent cx="5731510" cy="2729865"/>
@@ -10656,13 +10626,7 @@
     </w:p>
     <w:p>
       <w:r>
-        <w:t xml:space="preserve">The maximum input current is around </w:t>
-      </w:r>
-      <w:r>
-        <w:t>7.63</w:t>
-      </w:r>
-      <w:r>
-        <w:t xml:space="preserve"> A.</w:t>
+        <w:t>The maximum input current is around 7.63 A.</w:t>
       </w:r>
     </w:p>
     <w:p>
@@ -10816,21 +10780,7 @@
                   <w:rFonts w:ascii="Cambria Math" w:eastAsiaTheme="minorEastAsia" w:hAnsi="Cambria Math"/>
                   <w:lang w:val="tr-TR"/>
                 </w:rPr>
-                <m:t>12</m:t>
-              </m:r>
-              <m:r>
-                <w:rPr>
-                  <w:rFonts w:ascii="Cambria Math" w:eastAsiaTheme="minorEastAsia" w:hAnsi="Cambria Math"/>
-                  <w:lang w:val="tr-TR"/>
-                </w:rPr>
-                <m:t>*</m:t>
-              </m:r>
-              <m:r>
-                <w:rPr>
-                  <w:rFonts w:ascii="Cambria Math" w:eastAsiaTheme="minorEastAsia" w:hAnsi="Cambria Math"/>
-                  <w:lang w:val="tr-TR"/>
-                </w:rPr>
-                <m:t>0.5714</m:t>
+                <m:t>12*0.5714</m:t>
               </m:r>
             </m:num>
             <m:den>
@@ -10979,14 +10929,7 @@
               <w:rFonts w:ascii="Cambria Math" w:eastAsiaTheme="minorEastAsia" w:hAnsi="Cambria Math"/>
               <w:lang w:val="tr-TR"/>
             </w:rPr>
-            <m:t>=1.06A→</m:t>
-          </m:r>
-          <m:r>
-            <w:rPr>
-              <w:rFonts w:ascii="Cambria Math" w:eastAsiaTheme="minorEastAsia" w:hAnsi="Cambria Math"/>
-              <w:lang w:val="tr-TR"/>
-            </w:rPr>
-            <m:t>Load</m:t>
+            <m:t>=1.06A→Load</m:t>
           </m:r>
           <m:d>
             <m:dPr>
@@ -11052,6 +10995,9 @@
             <m:t>*100=15.36%</m:t>
           </m:r>
           <m:r>
+            <m:rPr>
+              <m:sty m:val="p"/>
+            </m:rPr>
             <w:rPr>
               <w:rFonts w:eastAsiaTheme="minorEastAsia"/>
               <w:lang w:val="tr-TR"/>
@@ -11119,28 +11065,7 @@
                   <w:rFonts w:ascii="Cambria Math" w:eastAsiaTheme="minorEastAsia" w:hAnsi="Cambria Math"/>
                   <w:lang w:val="tr-TR"/>
                 </w:rPr>
-                <m:t>1</m:t>
-              </m:r>
-              <m:r>
-                <w:rPr>
-                  <w:rFonts w:ascii="Cambria Math" w:eastAsiaTheme="minorEastAsia" w:hAnsi="Cambria Math"/>
-                  <w:lang w:val="tr-TR"/>
-                </w:rPr>
-                <m:t>8</m:t>
-              </m:r>
-              <m:r>
-                <w:rPr>
-                  <w:rFonts w:ascii="Cambria Math" w:eastAsiaTheme="minorEastAsia" w:hAnsi="Cambria Math"/>
-                  <w:lang w:val="tr-TR"/>
-                </w:rPr>
-                <m:t>*0.</m:t>
-              </m:r>
-              <m:r>
-                <w:rPr>
-                  <w:rFonts w:ascii="Cambria Math" w:eastAsiaTheme="minorEastAsia" w:hAnsi="Cambria Math"/>
-                  <w:lang w:val="tr-TR"/>
-                </w:rPr>
-                <m:t>47</m:t>
+                <m:t>18*0.47</m:t>
               </m:r>
             </m:num>
             <m:den>
@@ -11223,14 +11148,7 @@
               <w:rFonts w:ascii="Cambria Math" w:eastAsiaTheme="minorEastAsia" w:hAnsi="Cambria Math"/>
               <w:lang w:val="tr-TR"/>
             </w:rPr>
-            <m:t>=2.</m:t>
-          </m:r>
-          <m:r>
-            <w:rPr>
-              <w:rFonts w:ascii="Cambria Math" w:eastAsiaTheme="minorEastAsia" w:hAnsi="Cambria Math"/>
-              <w:lang w:val="tr-TR"/>
-            </w:rPr>
-            <m:t>62 A</m:t>
+            <m:t>=2.62 A</m:t>
           </m:r>
         </m:oMath>
       </m:oMathPara>
@@ -11296,21 +11214,7 @@
               <w:rFonts w:ascii="Cambria Math" w:eastAsiaTheme="minorEastAsia" w:hAnsi="Cambria Math"/>
               <w:lang w:val="tr-TR"/>
             </w:rPr>
-            <m:t>=1.</m:t>
-          </m:r>
-          <m:r>
-            <w:rPr>
-              <w:rFonts w:ascii="Cambria Math" w:eastAsiaTheme="minorEastAsia" w:hAnsi="Cambria Math"/>
-              <w:lang w:val="tr-TR"/>
-            </w:rPr>
-            <m:t>31</m:t>
-          </m:r>
-          <m:r>
-            <w:rPr>
-              <w:rFonts w:ascii="Cambria Math" w:eastAsiaTheme="minorEastAsia" w:hAnsi="Cambria Math"/>
-              <w:lang w:val="tr-TR"/>
-            </w:rPr>
-            <m:t>A→Load</m:t>
+            <m:t>=1.31A→Load</m:t>
           </m:r>
           <m:d>
             <m:dPr>
@@ -11355,14 +11259,7 @@
                   <w:rFonts w:ascii="Cambria Math" w:eastAsiaTheme="minorEastAsia" w:hAnsi="Cambria Math"/>
                   <w:lang w:val="tr-TR"/>
                 </w:rPr>
-                <m:t>1.</m:t>
-              </m:r>
-              <m:r>
-                <w:rPr>
-                  <w:rFonts w:ascii="Cambria Math" w:eastAsiaTheme="minorEastAsia" w:hAnsi="Cambria Math"/>
-                  <w:lang w:val="tr-TR"/>
-                </w:rPr>
-                <m:t>31</m:t>
+                <m:t>1.31</m:t>
               </m:r>
             </m:num>
             <m:den>
@@ -11380,21 +11277,7 @@
               <w:rFonts w:ascii="Cambria Math" w:eastAsiaTheme="minorEastAsia" w:hAnsi="Cambria Math"/>
               <w:lang w:val="tr-TR"/>
             </w:rPr>
-            <m:t>*100=</m:t>
-          </m:r>
-          <m:r>
-            <w:rPr>
-              <w:rFonts w:ascii="Cambria Math" w:eastAsiaTheme="minorEastAsia" w:hAnsi="Cambria Math"/>
-              <w:lang w:val="tr-TR"/>
-            </w:rPr>
-            <m:t>23.1</m:t>
-          </m:r>
-          <m:r>
-            <w:rPr>
-              <w:rFonts w:ascii="Cambria Math" w:eastAsiaTheme="minorEastAsia" w:hAnsi="Cambria Math"/>
-              <w:lang w:val="tr-TR"/>
-            </w:rPr>
-            <m:t>%</m:t>
+            <m:t>*100=23.1%</m:t>
           </m:r>
         </m:oMath>
       </m:oMathPara>
@@ -12841,6 +12724,9 @@
         <w:keepNext/>
       </w:pPr>
       <w:r>
+        <w:rPr>
+          <w:noProof/>
+        </w:rPr>
         <w:drawing>
           <wp:inline distT="0" distB="0" distL="0" distR="0" wp14:anchorId="781BFD60" wp14:editId="59599A35">
             <wp:extent cx="5731510" cy="2729865"/>
@@ -12907,10 +12793,7 @@
     </w:p>
     <w:p>
       <w:r>
-        <w:t>The average output voltage is 4</w:t>
-      </w:r>
-      <w:r>
-        <w:t xml:space="preserve">6.46 </w:t>
+        <w:t xml:space="preserve">The average output voltage is 46.46 </w:t>
       </w:r>
       <w:proofErr w:type="gramStart"/>
       <w:r>
@@ -12918,13 +12801,7 @@
       </w:r>
       <w:proofErr w:type="gramEnd"/>
       <w:r>
-        <w:t xml:space="preserve"> and the ripple voltage is 1.</w:t>
-      </w:r>
-      <w:r>
-        <w:t>19</w:t>
-      </w:r>
-      <w:r>
-        <w:t>. Therefore,</w:t>
+        <w:t xml:space="preserve"> and the ripple voltage is 1.19. Therefore,</w:t>
       </w:r>
     </w:p>
     <w:p>
@@ -12976,13 +12853,7 @@
                 <w:rPr>
                   <w:rFonts w:ascii="Cambria Math" w:hAnsi="Cambria Math"/>
                 </w:rPr>
-                <m:t>1.</m:t>
-              </m:r>
-              <m:r>
-                <w:rPr>
-                  <w:rFonts w:ascii="Cambria Math" w:hAnsi="Cambria Math"/>
-                </w:rPr>
-                <m:t>19</m:t>
+                <m:t>1.19</m:t>
               </m:r>
             </m:num>
             <m:den>
@@ -12990,13 +12861,7 @@
                 <w:rPr>
                   <w:rFonts w:ascii="Cambria Math" w:hAnsi="Cambria Math"/>
                 </w:rPr>
-                <m:t>4</m:t>
-              </m:r>
-              <m:r>
-                <w:rPr>
-                  <w:rFonts w:ascii="Cambria Math" w:hAnsi="Cambria Math"/>
-                </w:rPr>
-                <m:t>6.46</m:t>
+                <m:t>46.46</m:t>
               </m:r>
             </m:den>
           </m:f>
@@ -13004,19 +12869,7 @@
             <w:rPr>
               <w:rFonts w:ascii="Cambria Math" w:hAnsi="Cambria Math"/>
             </w:rPr>
-            <m:t>*100=2.</m:t>
-          </m:r>
-          <m:r>
-            <w:rPr>
-              <w:rFonts w:ascii="Cambria Math" w:hAnsi="Cambria Math"/>
-            </w:rPr>
-            <m:t>56</m:t>
-          </m:r>
-          <m:r>
-            <w:rPr>
-              <w:rFonts w:ascii="Cambria Math" w:hAnsi="Cambria Math"/>
-            </w:rPr>
-            <m:t>%</m:t>
+            <m:t>*100=2.56%</m:t>
           </m:r>
         </m:oMath>
       </m:oMathPara>
@@ -13026,6 +12879,9 @@
         <w:keepNext/>
       </w:pPr>
       <w:r>
+        <w:rPr>
+          <w:noProof/>
+        </w:rPr>
         <w:lastRenderedPageBreak/>
         <w:drawing>
           <wp:inline distT="0" distB="0" distL="0" distR="0" wp14:anchorId="56FF4281" wp14:editId="5E7D9D75">
@@ -13094,13 +12950,7 @@
     <w:p/>
     <w:p>
       <w:r>
-        <w:t>The average output current is 0.9</w:t>
-      </w:r>
-      <w:r>
-        <w:t>68</w:t>
-      </w:r>
-      <w:r>
-        <w:t xml:space="preserve"> A according to simulation.</w:t>
+        <w:t>The average output current is 0.968 A according to simulation.</w:t>
       </w:r>
     </w:p>
     <w:p>
@@ -13108,6 +12958,9 @@
         <w:keepNext/>
       </w:pPr>
       <w:r>
+        <w:rPr>
+          <w:noProof/>
+        </w:rPr>
         <w:drawing>
           <wp:inline distT="0" distB="0" distL="0" distR="0" wp14:anchorId="277FD0A7" wp14:editId="682BF833">
             <wp:extent cx="5731510" cy="2729865"/>
@@ -13174,13 +13027,7 @@
     </w:p>
     <w:p>
       <w:r>
-        <w:t xml:space="preserve">The maximum input current is around </w:t>
-      </w:r>
-      <w:r>
-        <w:t>9.79</w:t>
-      </w:r>
-      <w:r>
-        <w:t xml:space="preserve"> A.</w:t>
+        <w:t>The maximum input current is around 9.79 A.</w:t>
       </w:r>
     </w:p>
     <w:p>
@@ -13188,6 +13035,9 @@
         <w:keepNext/>
       </w:pPr>
       <w:r>
+        <w:rPr>
+          <w:noProof/>
+        </w:rPr>
         <w:lastRenderedPageBreak/>
         <w:drawing>
           <wp:inline distT="0" distB="0" distL="0" distR="0" wp14:anchorId="5A731B98" wp14:editId="676C7695">
@@ -13263,6 +13113,9 @@
         <w:keepNext/>
       </w:pPr>
       <w:r>
+        <w:rPr>
+          <w:noProof/>
+        </w:rPr>
         <w:drawing>
           <wp:inline distT="0" distB="0" distL="0" distR="0" wp14:anchorId="5D8B8900" wp14:editId="10B5D402">
             <wp:extent cx="5731510" cy="2729865"/>
@@ -13337,6 +13190,9 @@
         <w:keepNext/>
       </w:pPr>
       <w:r>
+        <w:rPr>
+          <w:noProof/>
+        </w:rPr>
         <w:lastRenderedPageBreak/>
         <w:drawing>
           <wp:inline distT="0" distB="0" distL="0" distR="0" wp14:anchorId="2A1A455B" wp14:editId="4502600F">
@@ -13405,6 +13261,9 @@
         <w:keepNext/>
       </w:pPr>
       <w:r>
+        <w:rPr>
+          <w:noProof/>
+        </w:rPr>
         <w:drawing>
           <wp:inline distT="0" distB="0" distL="0" distR="0" wp14:anchorId="0DA13CFC" wp14:editId="0355823C">
             <wp:extent cx="5731510" cy="2729865"/>
@@ -13474,6 +13333,9 @@
         <w:keepNext/>
       </w:pPr>
       <w:r>
+        <w:rPr>
+          <w:noProof/>
+        </w:rPr>
         <w:lastRenderedPageBreak/>
         <w:drawing>
           <wp:inline distT="0" distB="0" distL="0" distR="0" wp14:anchorId="709B7EE6" wp14:editId="52071C3A">
@@ -13544,10 +13406,7 @@
     </w:p>
     <w:p>
       <w:r>
-        <w:t>The average output voltage is 4</w:t>
-      </w:r>
-      <w:r>
-        <w:t xml:space="preserve">5.51 </w:t>
+        <w:t xml:space="preserve">The average output voltage is 45.51 </w:t>
       </w:r>
       <w:proofErr w:type="gramStart"/>
       <w:r>
@@ -13555,13 +13414,7 @@
       </w:r>
       <w:proofErr w:type="gramEnd"/>
       <w:r>
-        <w:t xml:space="preserve"> and the ripple voltage is </w:t>
-      </w:r>
-      <w:r>
-        <w:t>0.98</w:t>
-      </w:r>
-      <w:r>
-        <w:t>. Therefore,</w:t>
+        <w:t xml:space="preserve"> and the ripple voltage is 0.98. Therefore,</w:t>
       </w:r>
     </w:p>
     <w:p>
@@ -13621,13 +13474,7 @@
                 <w:rPr>
                   <w:rFonts w:ascii="Cambria Math" w:hAnsi="Cambria Math"/>
                 </w:rPr>
-                <m:t>4</m:t>
-              </m:r>
-              <m:r>
-                <w:rPr>
-                  <w:rFonts w:ascii="Cambria Math" w:hAnsi="Cambria Math"/>
-                </w:rPr>
-                <m:t>5.51</m:t>
+                <m:t>45.51</m:t>
               </m:r>
             </m:den>
           </m:f>
@@ -13635,19 +13482,7 @@
             <w:rPr>
               <w:rFonts w:ascii="Cambria Math" w:hAnsi="Cambria Math"/>
             </w:rPr>
-            <m:t>*100=2.</m:t>
-          </m:r>
-          <m:r>
-            <w:rPr>
-              <w:rFonts w:ascii="Cambria Math" w:hAnsi="Cambria Math"/>
-            </w:rPr>
-            <m:t>15</m:t>
-          </m:r>
-          <m:r>
-            <w:rPr>
-              <w:rFonts w:ascii="Cambria Math" w:hAnsi="Cambria Math"/>
-            </w:rPr>
-            <m:t>%</m:t>
+            <m:t>*100=2.15%</m:t>
           </m:r>
         </m:oMath>
       </m:oMathPara>
@@ -13660,6 +13495,9 @@
         <w:keepNext/>
       </w:pPr>
       <w:r>
+        <w:rPr>
+          <w:noProof/>
+        </w:rPr>
         <w:drawing>
           <wp:inline distT="0" distB="0" distL="0" distR="0" wp14:anchorId="6632D261" wp14:editId="4AE570F9">
             <wp:extent cx="5731510" cy="2729865"/>
@@ -13726,13 +13564,7 @@
     </w:p>
     <w:p>
       <w:r>
-        <w:t>The average output current is 0.9</w:t>
-      </w:r>
-      <w:r>
-        <w:t>4</w:t>
-      </w:r>
-      <w:r>
-        <w:t>8 A according to simulation.</w:t>
+        <w:t>The average output current is 0.948 A according to simulation.</w:t>
       </w:r>
     </w:p>
     <w:p>
@@ -13740,6 +13572,9 @@
         <w:keepNext/>
       </w:pPr>
       <w:r>
+        <w:rPr>
+          <w:noProof/>
+        </w:rPr>
         <w:lastRenderedPageBreak/>
         <w:drawing>
           <wp:inline distT="0" distB="0" distL="0" distR="0" wp14:anchorId="73F8EC2F" wp14:editId="796193A5">
@@ -13815,6 +13650,9 @@
         <w:keepNext/>
       </w:pPr>
       <w:r>
+        <w:rPr>
+          <w:noProof/>
+        </w:rPr>
         <w:drawing>
           <wp:inline distT="0" distB="0" distL="0" distR="0" wp14:anchorId="4CE84B13" wp14:editId="1F339EA3">
             <wp:extent cx="5731510" cy="2729865"/>
@@ -13881,13 +13719,7 @@
     </w:p>
     <w:p>
       <w:r>
-        <w:t xml:space="preserve">The maximum switch voltage is </w:t>
-      </w:r>
-      <w:r>
-        <w:t xml:space="preserve">33.75 </w:t>
-      </w:r>
-      <w:r>
-        <w:t>V according to simulation.</w:t>
+        <w:t>The maximum switch voltage is 33.75 V according to simulation.</w:t>
       </w:r>
     </w:p>
     <w:p>
@@ -13895,6 +13727,9 @@
         <w:keepNext/>
       </w:pPr>
       <w:r>
+        <w:rPr>
+          <w:noProof/>
+        </w:rPr>
         <w:lastRenderedPageBreak/>
         <w:drawing>
           <wp:inline distT="0" distB="0" distL="0" distR="0" wp14:anchorId="22472233" wp14:editId="48FDAF0A">
@@ -13962,13 +13797,7 @@
     </w:p>
     <w:p>
       <w:r>
-        <w:t>The maximum reverse voltage of the diode is 8</w:t>
-      </w:r>
-      <w:r>
-        <w:t>0.22</w:t>
-      </w:r>
-      <w:r>
-        <w:t xml:space="preserve"> V.</w:t>
+        <w:t>The maximum reverse voltage of the diode is 80.22 V.</w:t>
       </w:r>
     </w:p>
     <w:p>
@@ -13976,6 +13805,9 @@
         <w:keepNext/>
       </w:pPr>
       <w:r>
+        <w:rPr>
+          <w:noProof/>
+        </w:rPr>
         <w:drawing>
           <wp:inline distT="0" distB="0" distL="0" distR="0" wp14:anchorId="202E5DE3" wp14:editId="55FF5882">
             <wp:extent cx="5731510" cy="2729865"/>
@@ -14050,6 +13882,9 @@
         <w:keepNext/>
       </w:pPr>
       <w:r>
+        <w:rPr>
+          <w:noProof/>
+        </w:rPr>
         <w:lastRenderedPageBreak/>
         <w:drawing>
           <wp:inline distT="0" distB="0" distL="0" distR="0" wp14:anchorId="088B295B" wp14:editId="3955BBE5">
@@ -14126,6 +13961,9 @@
         <w:keepNext/>
       </w:pPr>
       <w:r>
+        <w:rPr>
+          <w:noProof/>
+        </w:rPr>
         <w:drawing>
           <wp:inline distT="0" distB="0" distL="0" distR="0" wp14:anchorId="45B1001E" wp14:editId="6E9DC564">
             <wp:extent cx="5731510" cy="2267585"/>
@@ -14213,7 +14051,19 @@
     </w:p>
     <w:p>
       <w:r>
-        <w:t>Pin = 79.6 W, Pout = 44.95 W that yields 56.47% efficiency.</w:t>
+        <w:t xml:space="preserve">Pin = </w:t>
+      </w:r>
+      <w:r>
+        <w:t>60.47</w:t>
+      </w:r>
+      <w:r>
+        <w:t xml:space="preserve"> W, Pout = 44.95 W that yields </w:t>
+      </w:r>
+      <w:r>
+        <w:t>74.4</w:t>
+      </w:r>
+      <w:r>
+        <w:t>% efficiency.</w:t>
       </w:r>
     </w:p>
     <w:p>
@@ -14223,35 +14073,22 @@
     </w:p>
     <w:p>
       <w:r>
-        <w:t>Pin= 64.5 W, Pout = 44.95 W that yields 53.4% efficiency.</w:t>
-      </w:r>
-    </w:p>
-    <w:p>
-      <w:r>
-        <w:t>50</w:t>
-      </w:r>
-      <w:r>
-        <w:t>% Load:</w:t>
-      </w:r>
-    </w:p>
-    <w:p>
-      <w:r>
         <w:t xml:space="preserve">Pin= </w:t>
       </w:r>
       <w:r>
-        <w:t>49.09</w:t>
+        <w:t>45.29</w:t>
       </w:r>
       <w:r>
         <w:t xml:space="preserve"> W, Pout = </w:t>
       </w:r>
       <w:r>
-        <w:t>23.46</w:t>
+        <w:t>34.44</w:t>
       </w:r>
       <w:r>
         <w:t xml:space="preserve"> W that yields </w:t>
       </w:r>
       <w:r>
-        <w:t>47.79</w:t>
+        <w:t>76</w:t>
       </w:r>
       <w:r>
         <w:t>% efficiency.</w:t>
@@ -14259,10 +14096,7 @@
     </w:p>
     <w:p>
       <w:r>
-        <w:t>2</w:t>
-      </w:r>
-      <w:r>
-        <w:t>5% Load:</w:t>
+        <w:t>50% Load:</w:t>
       </w:r>
     </w:p>
     <w:p>
@@ -14270,22 +14104,38 @@
         <w:t xml:space="preserve">Pin= </w:t>
       </w:r>
       <w:r>
-        <w:t>33.44</w:t>
-      </w:r>
-      <w:r>
-        <w:t xml:space="preserve"> W, Pout = </w:t>
-      </w:r>
-      <w:r>
-        <w:t>12</w:t>
-      </w:r>
-      <w:r>
-        <w:t xml:space="preserve"> W that yields </w:t>
-      </w:r>
-      <w:r>
-        <w:t xml:space="preserve">35.89 </w:t>
+        <w:t>30.46</w:t>
+      </w:r>
+      <w:r>
+        <w:t xml:space="preserve"> W, Pout = 23.46 W that yields </w:t>
+      </w:r>
+      <w:r>
+        <w:t>77</w:t>
       </w:r>
       <w:r>
         <w:t>% efficiency.</w:t>
+      </w:r>
+    </w:p>
+    <w:p>
+      <w:r>
+        <w:t>25% Load:</w:t>
+      </w:r>
+    </w:p>
+    <w:p>
+      <w:r>
+        <w:t xml:space="preserve">Pin= </w:t>
+      </w:r>
+      <w:r>
+        <w:t>16.63</w:t>
+      </w:r>
+      <w:r>
+        <w:t xml:space="preserve"> W, Pout = 12 W that yields </w:t>
+      </w:r>
+      <w:r>
+        <w:t>72.2</w:t>
+      </w:r>
+      <w:r>
+        <w:t xml:space="preserve"> % efficiency.</w:t>
       </w:r>
     </w:p>
     <w:p/>
@@ -14305,13 +14155,13 @@
         <w:t xml:space="preserve">Pin = </w:t>
       </w:r>
       <w:r>
-        <w:t>93.15</w:t>
+        <w:t>54.45</w:t>
       </w:r>
       <w:r>
         <w:t xml:space="preserve"> W, Pout = 44.95 W that yields </w:t>
       </w:r>
       <w:r>
-        <w:t>46.32</w:t>
+        <w:t>79.3</w:t>
       </w:r>
       <w:r>
         <w:t>% efficiency.</w:t>
@@ -14327,19 +14177,13 @@
         <w:t xml:space="preserve">Pin= </w:t>
       </w:r>
       <w:r>
-        <w:t>77.15</w:t>
-      </w:r>
-      <w:r>
-        <w:t xml:space="preserve"> W, Pout = </w:t>
-      </w:r>
-      <w:r>
-        <w:t>32.79</w:t>
-      </w:r>
-      <w:r>
-        <w:t xml:space="preserve"> W that yields </w:t>
-      </w:r>
-      <w:r>
-        <w:t>42.5</w:t>
+        <w:t>41.71</w:t>
+      </w:r>
+      <w:r>
+        <w:t xml:space="preserve"> W, Pout = 32.79 W that yields </w:t>
+      </w:r>
+      <w:r>
+        <w:t>78.6</w:t>
       </w:r>
       <w:r>
         <w:t>% efficiency.</w:t>
@@ -14355,19 +14199,13 @@
         <w:t xml:space="preserve">Pin= </w:t>
       </w:r>
       <w:r>
-        <w:t>61</w:t>
-      </w:r>
-      <w:r>
-        <w:t xml:space="preserve"> W, Pout = 2</w:t>
-      </w:r>
-      <w:r>
-        <w:t>2.16</w:t>
-      </w:r>
-      <w:r>
-        <w:t xml:space="preserve"> W that yields </w:t>
-      </w:r>
-      <w:r>
-        <w:t>36.33</w:t>
+        <w:t>29.21</w:t>
+      </w:r>
+      <w:r>
+        <w:t xml:space="preserve"> W, Pout = 22.16 W that yields </w:t>
+      </w:r>
+      <w:r>
+        <w:t>76</w:t>
       </w:r>
       <w:r>
         <w:t>% efficiency.</w:t>
@@ -14383,66 +14221,21 @@
         <w:t xml:space="preserve">Pin= </w:t>
       </w:r>
       <w:r>
-        <w:t>44.77</w:t>
-      </w:r>
-      <w:r>
-        <w:t xml:space="preserve"> W, Pout = </w:t>
-      </w:r>
-      <w:r>
-        <w:t>11.24</w:t>
-      </w:r>
-      <w:r>
-        <w:t xml:space="preserve"> W that yields </w:t>
-      </w:r>
-      <w:r>
-        <w:t>25.11</w:t>
+        <w:t>17.06</w:t>
+      </w:r>
+      <w:r>
+        <w:t xml:space="preserve"> W, Pout = 11.24 W that yields </w:t>
+      </w:r>
+      <w:r>
+        <w:t>65.9</w:t>
       </w:r>
       <w:r>
         <w:t xml:space="preserve"> % efficiency.</w:t>
       </w:r>
     </w:p>
-    <w:p/>
-    <w:p>
-      <w:r>
-        <w:t xml:space="preserve">However, we </w:t>
-      </w:r>
-      <w:r>
-        <w:t xml:space="preserve">calculated efficiency theoretically also. </w:t>
-      </w:r>
-      <w:r>
-        <w:t xml:space="preserve">As we can </w:t>
-      </w:r>
-      <w:proofErr w:type="spellStart"/>
-      <w:r>
-        <w:t>sen</w:t>
-      </w:r>
-      <w:proofErr w:type="spellEnd"/>
-      <w:r>
-        <w:t xml:space="preserve"> in part </w:t>
-      </w:r>
-      <w:proofErr w:type="spellStart"/>
-      <w:r>
-        <w:t>b</w:t>
-      </w:r>
-      <w:proofErr w:type="spellEnd"/>
-      <w:r>
-        <w:t xml:space="preserve"> the core loss and the copper losses are 6.64W and 1.43W. And the efficiency is around 85% without semiconductor losses with full load. It is higher when the load decreases because both copper losses and core loss </w:t>
-      </w:r>
-      <w:proofErr w:type="gramStart"/>
-      <w:r>
-        <w:t>decreases</w:t>
-      </w:r>
-      <w:proofErr w:type="gramEnd"/>
-      <w:r>
-        <w:t xml:space="preserve"> exponentially. The reason why the efficiency decreases when the load decreases is we assumed </w:t>
-      </w:r>
-      <w:proofErr w:type="spellStart"/>
-      <w:r>
-        <w:t>Rcu</w:t>
-      </w:r>
-      <w:proofErr w:type="spellEnd"/>
-      <w:r>
-        <w:t xml:space="preserve"> is constant. The efficiency is directly taken from the simulations. When we calculate the conduction loss of </w:t>
+    <w:p>
+      <w:r>
+        <w:t xml:space="preserve">When we calculate the conduction loss of </w:t>
       </w:r>
       <w:proofErr w:type="spellStart"/>
       <w:r>
@@ -14459,6 +14252,9 @@
       <w:proofErr w:type="spellEnd"/>
       <w:r>
         <w:t xml:space="preserve"> equal to 0.39W and diode loss is equal to 1.88W.</w:t>
+      </w:r>
+      <w:r>
+        <w:t xml:space="preserve"> Then,</w:t>
       </w:r>
     </w:p>
     <w:p>
@@ -16835,28 +16631,28 @@
 </file>
 
 <file path=customXml/item1.xml><?xml version="1.0" encoding="utf-8"?>
-<b:Sources xmlns:b="http://schemas.openxmlformats.org/officeDocument/2006/bibliography" xmlns="http://schemas.openxmlformats.org/officeDocument/2006/bibliography" SelectedStyle="\APASixthEditionOfficeOnline.xsl" StyleName="APA" Version="6"/>
-</file>
-
-<file path=customXml/item2.xml><?xml version="1.0" encoding="utf-8"?>
 <go:gDocsCustomXmlDataStorage xmlns:go="http://customooxmlschemas.google.com/" xmlns:r="http://schemas.openxmlformats.org/officeDocument/2006/relationships">
   <go:docsCustomData xmlns:go="http://customooxmlschemas.google.com/" roundtripDataSignature="AMtx7mjEVWqXItqeo4+Zw2ne9ue3nnqKFA==">AMUW2mUp+SZOsPvxwd/EBk4RP6567ihCpgiqIPIzIWXeBE4Hi8uBecAU+BAPzvLw9OWj+u/E7dm3MnZApEVhmVhKnRKlys1jiHODngmadOVDToXzabzjWUYIfLuexnLVJwlxywWfyUHr</go:docsCustomData>
 </go:gDocsCustomXmlDataStorage>
 </file>
 
-<file path=customXml/itemProps1.xml><?xml version="1.0" encoding="utf-8"?>
-<ds:datastoreItem xmlns:ds="http://schemas.openxmlformats.org/officeDocument/2006/customXml" ds:itemID="{A50C05E4-433F-4FDD-8345-F7C1C2D45BF8}">
-  <ds:schemaRefs>
-    <ds:schemaRef ds:uri="http://schemas.openxmlformats.org/officeDocument/2006/bibliography"/>
-  </ds:schemaRefs>
-</ds:datastoreItem>
+<file path=customXml/item2.xml><?xml version="1.0" encoding="utf-8"?>
+<b:Sources xmlns:b="http://schemas.openxmlformats.org/officeDocument/2006/bibliography" xmlns="http://schemas.openxmlformats.org/officeDocument/2006/bibliography" SelectedStyle="\APASixthEditionOfficeOnline.xsl" StyleName="APA" Version="6"/>
 </file>
 
-<file path=customXml/itemProps2.xml><?xml version="1.0" encoding="utf-8"?>
+<file path=customXml/itemProps1.xml><?xml version="1.0" encoding="utf-8"?>
 <ds:datastoreItem xmlns:ds="http://schemas.openxmlformats.org/officeDocument/2006/customXml" ds:itemID="{11111111-1234-1234-1234-123412341234}">
   <ds:schemaRefs>
     <ds:schemaRef ds:uri="http://customooxmlschemas.google.com/"/>
     <ds:schemaRef ds:uri="http://schemas.openxmlformats.org/officeDocument/2006/relationships"/>
   </ds:schemaRefs>
 </ds:datastoreItem>
+</file>
+
+<file path=customXml/itemProps2.xml><?xml version="1.0" encoding="utf-8"?>
+<ds:datastoreItem xmlns:ds="http://schemas.openxmlformats.org/officeDocument/2006/customXml" ds:itemID="{A50C05E4-433F-4FDD-8345-F7C1C2D45BF8}">
+  <ds:schemaRefs>
+    <ds:schemaRef ds:uri="http://schemas.openxmlformats.org/officeDocument/2006/bibliography"/>
+  </ds:schemaRefs>
+</ds:datastoreItem>
 </file>
</xml_diff>